<commit_message>
avg height math function found
</commit_message>
<xml_diff>
--- a/abr-library/documentation/ABR library.docx
+++ b/abr-library/documentation/ABR library.docx
@@ -1519,10 +1519,10 @@
             <v:path o:extrusionok="f" gradientshapeok="t" o:connecttype="rect"/>
             <o:lock v:ext="edit" aspectratio="t"/>
           </v:shapetype>
-          <v:shape id="_x0000_i1044" type="#_x0000_t75" style="width:482.25pt;height:136.5pt" o:ole="">
+          <v:shape id="_x0000_i1025" type="#_x0000_t75" style="width:482.25pt;height:136.5pt" o:ole="">
             <v:imagedata r:id="rId9" o:title=""/>
           </v:shape>
-          <o:OLEObject Type="Embed" ProgID="Word.OpenDocumentText.12" ShapeID="_x0000_i1044" DrawAspect="Content" ObjectID="_1555851099" r:id="rId10"/>
+          <o:OLEObject Type="Embed" ProgID="Word.OpenDocumentText.12" ShapeID="_x0000_i1025" DrawAspect="Content" ObjectID="_1555924636" r:id="rId10"/>
         </w:object>
       </w:r>
     </w:p>
@@ -1681,7 +1681,21 @@
         <w:rPr>
           <w:lang w:val="it-IT"/>
         </w:rPr>
-        <w:t xml:space="preserve"> stata modificata la struttura “di base” di un ABR aggiungendo il campo che tiene traccia dell’altezza, in quanto per alcuni algoritmi è necessaria questa informazione (si veda la funzione di stampa o il bilanciamento) ed è più opportuno accedervi in tempo costante piuttosto che visitare un intero albero per ottenere l’informazione.</w:t>
+        <w:t xml:space="preserve"> stata modificata la struttura “di base” di un ABR aggiungendo il campo che tiene traccia dell’altezza, in quanto per alcuni algoritmi è necessaria questa informazione (si veda la funzione di stampa o il bilanciamento) ed è più opportuno accedervi in tempo costante piuttosto che visitare un intero albero per </w:t>
+      </w:r>
+      <w:r>
+        <w:rPr>
+          <w:lang w:val="it-IT"/>
+        </w:rPr>
+        <w:t xml:space="preserve">questa </w:t>
+      </w:r>
+      <w:bookmarkStart w:id="2" w:name="_GoBack"/>
+      <w:bookmarkEnd w:id="2"/>
+      <w:r>
+        <w:rPr>
+          <w:lang w:val="it-IT"/>
+        </w:rPr>
+        <w:t>informazione.</w:t>
       </w:r>
     </w:p>
     <w:p>
@@ -1692,7 +1706,7 @@
           <w:lang w:val="it-IT"/>
         </w:rPr>
       </w:pPr>
-      <w:bookmarkStart w:id="2" w:name="_Toc482106961"/>
+      <w:bookmarkStart w:id="3" w:name="_Toc482106961"/>
       <w:r>
         <w:rPr>
           <w:rFonts w:ascii="Calibri Light" w:hAnsi="Calibri Light"/>
@@ -1702,7 +1716,7 @@
         </w:rPr>
         <w:t>Gestione dei duplicati in un ABR</w:t>
       </w:r>
-      <w:bookmarkEnd w:id="2"/>
+      <w:bookmarkEnd w:id="3"/>
     </w:p>
     <w:p>
       <w:pPr>
@@ -1735,7 +1749,7 @@
           <w:lang w:val="it-IT"/>
         </w:rPr>
       </w:pPr>
-      <w:bookmarkStart w:id="3" w:name="_Toc482106962"/>
+      <w:bookmarkStart w:id="4" w:name="_Toc482106962"/>
       <w:r>
         <w:rPr>
           <w:rFonts w:ascii="Calibri" w:hAnsi="Calibri"/>
@@ -1745,7 +1759,7 @@
         </w:rPr>
         <w:t>Strategia di risoluzione del problema</w:t>
       </w:r>
-      <w:bookmarkEnd w:id="3"/>
+      <w:bookmarkEnd w:id="4"/>
     </w:p>
     <w:p>
       <w:pPr>
@@ -1768,14 +1782,14 @@
           <w:lang w:val="it-IT"/>
         </w:rPr>
       </w:pPr>
-      <w:bookmarkStart w:id="4" w:name="_Toc482106963"/>
+      <w:bookmarkStart w:id="5" w:name="_Toc482106963"/>
       <w:r>
         <w:rPr>
           <w:lang w:val="it-IT"/>
         </w:rPr>
         <w:t>Dettagli implementativi</w:t>
       </w:r>
-      <w:bookmarkEnd w:id="4"/>
+      <w:bookmarkEnd w:id="5"/>
     </w:p>
     <w:p>
       <w:pPr>
@@ -1804,7 +1818,7 @@
           <w:lang w:val="it-IT"/>
         </w:rPr>
       </w:pPr>
-      <w:bookmarkStart w:id="5" w:name="_Toc482106964"/>
+      <w:bookmarkStart w:id="6" w:name="_Toc482106964"/>
       <w:r>
         <w:rPr>
           <w:lang w:val="it-IT"/>
@@ -1812,10 +1826,10 @@
         <w:lastRenderedPageBreak/>
         <w:t>Funzione di inserimento</w:t>
       </w:r>
-      <w:bookmarkEnd w:id="5"/>
-    </w:p>
-    <w:bookmarkStart w:id="6" w:name="_MON_1555846586"/>
-    <w:bookmarkEnd w:id="6"/>
+      <w:bookmarkEnd w:id="6"/>
+    </w:p>
+    <w:bookmarkStart w:id="7" w:name="_MON_1555846586"/>
+    <w:bookmarkEnd w:id="7"/>
     <w:p>
       <w:pPr>
         <w:rPr>
@@ -1827,10 +1841,10 @@
           <w:lang w:val="it-IT"/>
         </w:rPr>
         <w:object w:dxaOrig="9638" w:dyaOrig="5574">
-          <v:shape id="_x0000_i1066" type="#_x0000_t75" style="width:426pt;height:246.75pt" o:ole="">
+          <v:shape id="_x0000_i1026" type="#_x0000_t75" style="width:426pt;height:246.75pt" o:ole="">
             <v:imagedata r:id="rId11" o:title=""/>
           </v:shape>
-          <o:OLEObject Type="Embed" ProgID="Word.OpenDocumentText.12" ShapeID="_x0000_i1066" DrawAspect="Content" ObjectID="_1555851100" r:id="rId12"/>
+          <o:OLEObject Type="Embed" ProgID="Word.OpenDocumentText.12" ShapeID="_x0000_i1026" DrawAspect="Content" ObjectID="_1555924637" r:id="rId12"/>
         </w:object>
       </w:r>
     </w:p>
@@ -2059,14 +2073,14 @@
           <w:lang w:val="it-IT"/>
         </w:rPr>
       </w:pPr>
-      <w:bookmarkStart w:id="7" w:name="_Toc482106965"/>
+      <w:bookmarkStart w:id="8" w:name="_Toc482106965"/>
       <w:r>
         <w:rPr>
           <w:lang w:val="it-IT"/>
         </w:rPr>
         <w:t>Funzione di cancellazione</w:t>
       </w:r>
-      <w:bookmarkEnd w:id="7"/>
+      <w:bookmarkEnd w:id="8"/>
     </w:p>
     <w:p>
       <w:pPr>
@@ -2151,7 +2165,19 @@
         <w:rPr>
           <w:lang w:val="it-IT"/>
         </w:rPr>
-        <w:t>Per ottenere l’altezza media è stata implementata una funzione di creazione di un albero binario di ricerca avente un numero fissato di nodi in maniera casuale. Creando una quantità casuale di alberi in un array è stata poi fatta la media delle loro altezze.</w:t>
+        <w:t xml:space="preserve">Per ottenere l’altezza media è stata implementata una funzione di creazione di un albero binario di ricerca avente un numero fissato di nodi </w:t>
+      </w:r>
+      <w:r>
+        <w:rPr>
+          <w:lang w:val="it-IT"/>
+        </w:rPr>
+        <w:t xml:space="preserve">generati </w:t>
+      </w:r>
+      <w:r>
+        <w:rPr>
+          <w:lang w:val="it-IT"/>
+        </w:rPr>
+        <w:t>in maniera casuale. Creando una quantità casuale di alberi in un array è stata poi fatta la media delle loro altezze.</w:t>
       </w:r>
     </w:p>
     <w:p>
@@ -2169,8 +2195,8 @@
         <w:t>Funzione di creazione albero casuale con n nodi</w:t>
       </w:r>
     </w:p>
-    <w:bookmarkStart w:id="8" w:name="_MON_1555850126"/>
-    <w:bookmarkEnd w:id="8"/>
+    <w:bookmarkStart w:id="9" w:name="_MON_1555850126"/>
+    <w:bookmarkEnd w:id="9"/>
     <w:p>
       <w:pPr>
         <w:rPr>
@@ -2182,10 +2208,10 @@
           <w:lang w:val="it-IT"/>
         </w:rPr>
         <w:object w:dxaOrig="9638" w:dyaOrig="3015">
-          <v:shape id="_x0000_i1079" type="#_x0000_t75" style="width:482.25pt;height:150.75pt" o:ole="">
+          <v:shape id="_x0000_i1027" type="#_x0000_t75" style="width:482.25pt;height:150.75pt" o:ole="">
             <v:imagedata r:id="rId13" o:title=""/>
           </v:shape>
-          <o:OLEObject Type="Embed" ProgID="Word.OpenDocumentText.12" ShapeID="_x0000_i1079" DrawAspect="Content" ObjectID="_1555851101" r:id="rId14"/>
+          <o:OLEObject Type="Embed" ProgID="Word.OpenDocumentText.12" ShapeID="_x0000_i1027" DrawAspect="Content" ObjectID="_1555924638" r:id="rId14"/>
         </w:object>
       </w:r>
     </w:p>
@@ -2342,8 +2368,46 @@
           <w:lang w:val="it-IT"/>
         </w:rPr>
       </w:pPr>
-      <w:bookmarkStart w:id="9" w:name="_GoBack"/>
-      <w:bookmarkEnd w:id="9"/>
+      <w:r>
+        <w:rPr>
+          <w:lang w:val="it-IT"/>
+        </w:rPr>
+        <w:t>Dall’esperimento si evincono i seguenti risultati che tentano di esprimere l’altezza come funzione matematica del numero di nodi fissato.</w:t>
+      </w:r>
+    </w:p>
+    <w:p>
+      <w:pPr>
+        <w:pStyle w:val="Titolo3"/>
+        <w:ind w:left="720"/>
+        <w:rPr>
+          <w:lang w:val="it-IT"/>
+        </w:rPr>
+      </w:pPr>
+      <w:r>
+        <w:rPr>
+          <w:lang w:val="it-IT"/>
+        </w:rPr>
+        <w:t xml:space="preserve">Limite asintotico inferiore </w:t>
+      </w:r>
+      <w:r>
+        <w:rPr>
+          <w:lang w:val="it-IT"/>
+        </w:rPr>
+        <w:t>dell’altezza</w:t>
+      </w:r>
+      <w:r>
+        <w:rPr>
+          <w:lang w:val="it-IT"/>
+        </w:rPr>
+        <w:t xml:space="preserve"> di un albero generato casualmente</w:t>
+      </w:r>
+    </w:p>
+    <w:p>
+      <w:pPr>
+        <w:rPr>
+          <w:lang w:val="it-IT"/>
+        </w:rPr>
+      </w:pPr>
     </w:p>
     <w:p>
       <w:pPr>
@@ -2368,6 +2432,7 @@
           <w:noProof/>
           <w:lang w:val="it-IT"/>
         </w:rPr>
+        <w:lastRenderedPageBreak/>
         <w:t>Funzioni</w:t>
       </w:r>
       <w:r>
@@ -2422,7 +2487,6 @@
         <w:rPr>
           <w:lang w:val="it-IT"/>
         </w:rPr>
-        <w:lastRenderedPageBreak/>
         <w:t>Funzioni semplici</w:t>
       </w:r>
       <w:bookmarkEnd w:id="11"/>
@@ -2467,10 +2531,10 @@
           <w:lang w:val="it-IT"/>
         </w:rPr>
         <w:object w:dxaOrig="9638" w:dyaOrig="1871">
-          <v:shape id="_x0000_i1025" type="#_x0000_t75" style="width:482.25pt;height:93.75pt" o:ole="">
+          <v:shape id="_x0000_i1028" type="#_x0000_t75" style="width:482.25pt;height:93.75pt" o:ole="">
             <v:imagedata r:id="rId15" o:title=""/>
           </v:shape>
-          <o:OLEObject Type="Embed" ProgID="Word.OpenDocumentText.12" ShapeID="_x0000_i1025" DrawAspect="Content" ObjectID="_1555851102" r:id="rId16"/>
+          <o:OLEObject Type="Embed" ProgID="Word.OpenDocumentText.12" ShapeID="_x0000_i1028" DrawAspect="Content" ObjectID="_1555924639" r:id="rId16"/>
         </w:object>
       </w:r>
     </w:p>
@@ -2790,10 +2854,10 @@
           <w:lang w:val="it-IT"/>
         </w:rPr>
         <w:object w:dxaOrig="9638" w:dyaOrig="1305">
-          <v:shape id="_x0000_i1026" type="#_x0000_t75" style="width:482.25pt;height:65.25pt" o:ole="">
+          <v:shape id="_x0000_i1029" type="#_x0000_t75" style="width:482.25pt;height:65.25pt" o:ole="">
             <v:imagedata r:id="rId17" o:title=""/>
           </v:shape>
-          <o:OLEObject Type="Embed" ProgID="Word.OpenDocumentText.12" ShapeID="_x0000_i1026" DrawAspect="Content" ObjectID="_1555851103" r:id="rId18"/>
+          <o:OLEObject Type="Embed" ProgID="Word.OpenDocumentText.12" ShapeID="_x0000_i1029" DrawAspect="Content" ObjectID="_1555924640" r:id="rId18"/>
         </w:object>
       </w:r>
     </w:p>
@@ -3075,10 +3139,10 @@
           <w:lang w:val="it-IT"/>
         </w:rPr>
         <w:object w:dxaOrig="9638" w:dyaOrig="735">
-          <v:shape id="_x0000_i1027" type="#_x0000_t75" style="width:482.25pt;height:36.75pt" o:ole="">
+          <v:shape id="_x0000_i1030" type="#_x0000_t75" style="width:482.25pt;height:36.75pt" o:ole="">
             <v:imagedata r:id="rId19" o:title=""/>
           </v:shape>
-          <o:OLEObject Type="Embed" ProgID="Word.OpenDocumentText.12" ShapeID="_x0000_i1027" DrawAspect="Content" ObjectID="_1555851104" r:id="rId20"/>
+          <o:OLEObject Type="Embed" ProgID="Word.OpenDocumentText.12" ShapeID="_x0000_i1030" DrawAspect="Content" ObjectID="_1555924641" r:id="rId20"/>
         </w:object>
       </w:r>
     </w:p>
@@ -3130,7 +3194,6 @@
         <w:rPr>
           <w:lang w:val="it-IT"/>
         </w:rPr>
-        <w:lastRenderedPageBreak/>
         <w:t>Dato che la sequenza è passata per riferimento la funzione in oggetto permette di modificare gli elementi della sequenza in modo da ordinarli in senso crescente.</w:t>
       </w:r>
     </w:p>
@@ -5930,7 +5993,7 @@
 </file>
 
 <file path=customXml/itemProps2.xml><?xml version="1.0" encoding="utf-8"?>
-<ds:datastoreItem xmlns:ds="http://schemas.openxmlformats.org/officeDocument/2006/customXml" ds:itemID="{C5D1008C-0ED9-4F54-B09A-1D395B48613C}">
+<ds:datastoreItem xmlns:ds="http://schemas.openxmlformats.org/officeDocument/2006/customXml" ds:itemID="{58342743-1FA2-411C-A95F-1704384F4DB8}">
   <ds:schemaRefs>
     <ds:schemaRef ds:uri="http://schemas.openxmlformats.org/officeDocument/2006/bibliography"/>
   </ds:schemaRefs>

</xml_diff>

<commit_message>
malloc error managed and doc updated
</commit_message>
<xml_diff>
--- a/abr-library/documentation/ABR library.docx
+++ b/abr-library/documentation/ABR library.docx
@@ -164,7 +164,7 @@
           <w:r>
             <w:fldChar w:fldCharType="separate"/>
           </w:r>
-          <w:hyperlink w:anchor="_Toc482261226" w:history="1">
+          <w:hyperlink w:anchor="_Toc482274329" w:history="1">
             <w:r>
               <w:rPr>
                 <w:rStyle w:val="Collegamentoipertestuale"/>
@@ -207,7 +207,7 @@
                 <w:noProof/>
                 <w:webHidden/>
               </w:rPr>
-              <w:instrText xml:space="preserve"> PAGEREF _Toc482261226 \h </w:instrText>
+              <w:instrText xml:space="preserve"> PAGEREF _Toc482274329 \h </w:instrText>
             </w:r>
             <w:r>
               <w:rPr>
@@ -250,7 +250,7 @@
               <w:lang w:val="it-IT" w:eastAsia="it-IT"/>
             </w:rPr>
           </w:pPr>
-          <w:hyperlink w:anchor="_Toc482261227" w:history="1">
+          <w:hyperlink w:anchor="_Toc482274330" w:history="1">
             <w:r>
               <w:rPr>
                 <w:rStyle w:val="Collegamentoipertestuale"/>
@@ -294,7 +294,7 @@
                 <w:noProof/>
                 <w:webHidden/>
               </w:rPr>
-              <w:instrText xml:space="preserve"> PAGEREF _Toc482261227 \h </w:instrText>
+              <w:instrText xml:space="preserve"> PAGEREF _Toc482274330 \h </w:instrText>
             </w:r>
             <w:r>
               <w:rPr>
@@ -337,7 +337,7 @@
               <w:lang w:val="it-IT" w:eastAsia="it-IT"/>
             </w:rPr>
           </w:pPr>
-          <w:hyperlink w:anchor="_Toc482261228" w:history="1">
+          <w:hyperlink w:anchor="_Toc482274331" w:history="1">
             <w:r>
               <w:rPr>
                 <w:rStyle w:val="Collegamentoipertestuale"/>
@@ -384,7 +384,7 @@
                 <w:noProof/>
                 <w:webHidden/>
               </w:rPr>
-              <w:instrText xml:space="preserve"> PAGEREF _Toc482261228 \h </w:instrText>
+              <w:instrText xml:space="preserve"> PAGEREF _Toc482274331 \h </w:instrText>
             </w:r>
             <w:r>
               <w:rPr>
@@ -427,7 +427,7 @@
               <w:lang w:val="it-IT" w:eastAsia="it-IT"/>
             </w:rPr>
           </w:pPr>
-          <w:hyperlink w:anchor="_Toc482261229" w:history="1">
+          <w:hyperlink w:anchor="_Toc482274332" w:history="1">
             <w:r>
               <w:rPr>
                 <w:rStyle w:val="Collegamentoipertestuale"/>
@@ -470,7 +470,7 @@
                 <w:noProof/>
                 <w:webHidden/>
               </w:rPr>
-              <w:instrText xml:space="preserve"> PAGEREF _Toc482261229 \h </w:instrText>
+              <w:instrText xml:space="preserve"> PAGEREF _Toc482274332 \h </w:instrText>
             </w:r>
             <w:r>
               <w:rPr>
@@ -490,7 +490,7 @@
                 <w:noProof/>
                 <w:webHidden/>
               </w:rPr>
-              <w:t>2</w:t>
+              <w:t>3</w:t>
             </w:r>
             <w:r>
               <w:rPr>
@@ -513,7 +513,7 @@
               <w:lang w:val="it-IT" w:eastAsia="it-IT"/>
             </w:rPr>
           </w:pPr>
-          <w:hyperlink w:anchor="_Toc482261230" w:history="1">
+          <w:hyperlink w:anchor="_Toc482274333" w:history="1">
             <w:r>
               <w:rPr>
                 <w:rStyle w:val="Collegamentoipertestuale"/>
@@ -556,7 +556,7 @@
                 <w:noProof/>
                 <w:webHidden/>
               </w:rPr>
-              <w:instrText xml:space="preserve"> PAGEREF _Toc482261230 \h </w:instrText>
+              <w:instrText xml:space="preserve"> PAGEREF _Toc482274333 \h </w:instrText>
             </w:r>
             <w:r>
               <w:rPr>
@@ -599,7 +599,7 @@
               <w:lang w:val="it-IT" w:eastAsia="it-IT"/>
             </w:rPr>
           </w:pPr>
-          <w:hyperlink w:anchor="_Toc482261231" w:history="1">
+          <w:hyperlink w:anchor="_Toc482274334" w:history="1">
             <w:r>
               <w:rPr>
                 <w:rStyle w:val="Collegamentoipertestuale"/>
@@ -642,7 +642,7 @@
                 <w:noProof/>
                 <w:webHidden/>
               </w:rPr>
-              <w:instrText xml:space="preserve"> PAGEREF _Toc482261231 \h </w:instrText>
+              <w:instrText xml:space="preserve"> PAGEREF _Toc482274334 \h </w:instrText>
             </w:r>
             <w:r>
               <w:rPr>
@@ -685,7 +685,7 @@
               <w:lang w:val="it-IT" w:eastAsia="it-IT"/>
             </w:rPr>
           </w:pPr>
-          <w:hyperlink w:anchor="_Toc482261232" w:history="1">
+          <w:hyperlink w:anchor="_Toc482274335" w:history="1">
             <w:r>
               <w:rPr>
                 <w:rStyle w:val="Collegamentoipertestuale"/>
@@ -730,7 +730,7 @@
                 <w:noProof/>
                 <w:webHidden/>
               </w:rPr>
-              <w:instrText xml:space="preserve"> PAGEREF _Toc482261232 \h </w:instrText>
+              <w:instrText xml:space="preserve"> PAGEREF _Toc482274335 \h </w:instrText>
             </w:r>
             <w:r>
               <w:rPr>
@@ -773,7 +773,7 @@
               <w:lang w:val="it-IT" w:eastAsia="it-IT"/>
             </w:rPr>
           </w:pPr>
-          <w:hyperlink w:anchor="_Toc482261233" w:history="1">
+          <w:hyperlink w:anchor="_Toc482274336" w:history="1">
             <w:r>
               <w:rPr>
                 <w:rStyle w:val="Collegamentoipertestuale"/>
@@ -816,7 +816,7 @@
                 <w:noProof/>
                 <w:webHidden/>
               </w:rPr>
-              <w:instrText xml:space="preserve"> PAGEREF _Toc482261233 \h </w:instrText>
+              <w:instrText xml:space="preserve"> PAGEREF _Toc482274336 \h </w:instrText>
             </w:r>
             <w:r>
               <w:rPr>
@@ -859,7 +859,7 @@
               <w:lang w:val="it-IT" w:eastAsia="it-IT"/>
             </w:rPr>
           </w:pPr>
-          <w:hyperlink w:anchor="_Toc482261234" w:history="1">
+          <w:hyperlink w:anchor="_Toc482274337" w:history="1">
             <w:r>
               <w:rPr>
                 <w:rStyle w:val="Collegamentoipertestuale"/>
@@ -902,7 +902,7 @@
                 <w:noProof/>
                 <w:webHidden/>
               </w:rPr>
-              <w:instrText xml:space="preserve"> PAGEREF _Toc482261234 \h </w:instrText>
+              <w:instrText xml:space="preserve"> PAGEREF _Toc482274337 \h </w:instrText>
             </w:r>
             <w:r>
               <w:rPr>
@@ -945,7 +945,7 @@
               <w:lang w:val="it-IT" w:eastAsia="it-IT"/>
             </w:rPr>
           </w:pPr>
-          <w:hyperlink w:anchor="_Toc482261235" w:history="1">
+          <w:hyperlink w:anchor="_Toc482274338" w:history="1">
             <w:r>
               <w:rPr>
                 <w:rStyle w:val="Collegamentoipertestuale"/>
@@ -988,7 +988,7 @@
                 <w:noProof/>
                 <w:webHidden/>
               </w:rPr>
-              <w:instrText xml:space="preserve"> PAGEREF _Toc482261235 \h </w:instrText>
+              <w:instrText xml:space="preserve"> PAGEREF _Toc482274338 \h </w:instrText>
             </w:r>
             <w:r>
               <w:rPr>
@@ -1031,7 +1031,7 @@
               <w:lang w:val="it-IT" w:eastAsia="it-IT"/>
             </w:rPr>
           </w:pPr>
-          <w:hyperlink w:anchor="_Toc482261236" w:history="1">
+          <w:hyperlink w:anchor="_Toc482274339" w:history="1">
             <w:r>
               <w:rPr>
                 <w:rStyle w:val="Collegamentoipertestuale"/>
@@ -1074,7 +1074,7 @@
                 <w:noProof/>
                 <w:webHidden/>
               </w:rPr>
-              <w:instrText xml:space="preserve"> PAGEREF _Toc482261236 \h </w:instrText>
+              <w:instrText xml:space="preserve"> PAGEREF _Toc482274339 \h </w:instrText>
             </w:r>
             <w:r>
               <w:rPr>
@@ -1117,7 +1117,7 @@
               <w:lang w:val="it-IT" w:eastAsia="it-IT"/>
             </w:rPr>
           </w:pPr>
-          <w:hyperlink w:anchor="_Toc482261237" w:history="1">
+          <w:hyperlink w:anchor="_Toc482274340" w:history="1">
             <w:r>
               <w:rPr>
                 <w:rStyle w:val="Collegamentoipertestuale"/>
@@ -1160,7 +1160,7 @@
                 <w:noProof/>
                 <w:webHidden/>
               </w:rPr>
-              <w:instrText xml:space="preserve"> PAGEREF _Toc482261237 \h </w:instrText>
+              <w:instrText xml:space="preserve"> PAGEREF _Toc482274340 \h </w:instrText>
             </w:r>
             <w:r>
               <w:rPr>
@@ -1203,7 +1203,7 @@
               <w:lang w:val="it-IT" w:eastAsia="it-IT"/>
             </w:rPr>
           </w:pPr>
-          <w:hyperlink w:anchor="_Toc482261238" w:history="1">
+          <w:hyperlink w:anchor="_Toc482274341" w:history="1">
             <w:r>
               <w:rPr>
                 <w:rStyle w:val="Collegamentoipertestuale"/>
@@ -1256,7 +1256,7 @@
                 <w:noProof/>
                 <w:webHidden/>
               </w:rPr>
-              <w:instrText xml:space="preserve"> PAGEREF _Toc482261238 \h </w:instrText>
+              <w:instrText xml:space="preserve"> PAGEREF _Toc482274341 \h </w:instrText>
             </w:r>
             <w:r>
               <w:rPr>
@@ -1277,6 +1277,264 @@
                 <w:webHidden/>
               </w:rPr>
               <w:t>5</w:t>
+            </w:r>
+            <w:r>
+              <w:rPr>
+                <w:noProof/>
+                <w:webHidden/>
+              </w:rPr>
+              <w:fldChar w:fldCharType="end"/>
+            </w:r>
+          </w:hyperlink>
+        </w:p>
+        <w:p>
+          <w:pPr>
+            <w:pStyle w:val="Sommario2"/>
+            <w:tabs>
+              <w:tab w:val="left" w:pos="880"/>
+              <w:tab w:val="right" w:leader="dot" w:pos="9350"/>
+            </w:tabs>
+            <w:rPr>
+              <w:noProof/>
+              <w:lang w:val="it-IT" w:eastAsia="it-IT"/>
+            </w:rPr>
+          </w:pPr>
+          <w:hyperlink w:anchor="_Toc482274342" w:history="1">
+            <w:r>
+              <w:rPr>
+                <w:rStyle w:val="Collegamentoipertestuale"/>
+                <w:noProof/>
+                <w:lang w:val="it-IT"/>
+              </w:rPr>
+              <w:t>4.3</w:t>
+            </w:r>
+            <w:r>
+              <w:rPr>
+                <w:noProof/>
+                <w:lang w:val="it-IT" w:eastAsia="it-IT"/>
+              </w:rPr>
+              <w:tab/>
+            </w:r>
+            <w:r>
+              <w:rPr>
+                <w:rStyle w:val="Collegamentoipertestuale"/>
+                <w:noProof/>
+                <w:lang w:val="it-IT"/>
+              </w:rPr>
+              <w:t>Stima asintotica dell’altezza media</w:t>
+            </w:r>
+            <w:r>
+              <w:rPr>
+                <w:noProof/>
+                <w:webHidden/>
+              </w:rPr>
+              <w:tab/>
+            </w:r>
+            <w:r>
+              <w:rPr>
+                <w:noProof/>
+                <w:webHidden/>
+              </w:rPr>
+              <w:fldChar w:fldCharType="begin"/>
+            </w:r>
+            <w:r>
+              <w:rPr>
+                <w:noProof/>
+                <w:webHidden/>
+              </w:rPr>
+              <w:instrText xml:space="preserve"> PAGEREF _Toc482274342 \h </w:instrText>
+            </w:r>
+            <w:r>
+              <w:rPr>
+                <w:noProof/>
+                <w:webHidden/>
+              </w:rPr>
+            </w:r>
+            <w:r>
+              <w:rPr>
+                <w:noProof/>
+                <w:webHidden/>
+              </w:rPr>
+              <w:fldChar w:fldCharType="separate"/>
+            </w:r>
+            <w:r>
+              <w:rPr>
+                <w:noProof/>
+                <w:webHidden/>
+              </w:rPr>
+              <w:t>6</w:t>
+            </w:r>
+            <w:r>
+              <w:rPr>
+                <w:noProof/>
+                <w:webHidden/>
+              </w:rPr>
+              <w:fldChar w:fldCharType="end"/>
+            </w:r>
+          </w:hyperlink>
+        </w:p>
+        <w:p>
+          <w:pPr>
+            <w:pStyle w:val="Sommario1"/>
+            <w:tabs>
+              <w:tab w:val="left" w:pos="440"/>
+              <w:tab w:val="right" w:leader="dot" w:pos="9350"/>
+            </w:tabs>
+            <w:rPr>
+              <w:noProof/>
+              <w:lang w:val="it-IT" w:eastAsia="it-IT"/>
+            </w:rPr>
+          </w:pPr>
+          <w:hyperlink w:anchor="_Toc482274343" w:history="1">
+            <w:r>
+              <w:rPr>
+                <w:rStyle w:val="Collegamentoipertestuale"/>
+                <w:noProof/>
+                <w:lang w:val="it-IT"/>
+              </w:rPr>
+              <w:t>5</w:t>
+            </w:r>
+            <w:r>
+              <w:rPr>
+                <w:noProof/>
+                <w:lang w:val="it-IT" w:eastAsia="it-IT"/>
+              </w:rPr>
+              <w:tab/>
+            </w:r>
+            <w:r>
+              <w:rPr>
+                <w:rStyle w:val="Collegamentoipertestuale"/>
+                <w:noProof/>
+                <w:lang w:val="it-IT"/>
+              </w:rPr>
+              <w:t>Funzione Merge</w:t>
+            </w:r>
+            <w:r>
+              <w:rPr>
+                <w:noProof/>
+                <w:webHidden/>
+              </w:rPr>
+              <w:tab/>
+            </w:r>
+            <w:r>
+              <w:rPr>
+                <w:noProof/>
+                <w:webHidden/>
+              </w:rPr>
+              <w:fldChar w:fldCharType="begin"/>
+            </w:r>
+            <w:r>
+              <w:rPr>
+                <w:noProof/>
+                <w:webHidden/>
+              </w:rPr>
+              <w:instrText xml:space="preserve"> PAGEREF _Toc482274343 \h </w:instrText>
+            </w:r>
+            <w:r>
+              <w:rPr>
+                <w:noProof/>
+                <w:webHidden/>
+              </w:rPr>
+            </w:r>
+            <w:r>
+              <w:rPr>
+                <w:noProof/>
+                <w:webHidden/>
+              </w:rPr>
+              <w:fldChar w:fldCharType="separate"/>
+            </w:r>
+            <w:r>
+              <w:rPr>
+                <w:noProof/>
+                <w:webHidden/>
+              </w:rPr>
+              <w:t>7</w:t>
+            </w:r>
+            <w:r>
+              <w:rPr>
+                <w:noProof/>
+                <w:webHidden/>
+              </w:rPr>
+              <w:fldChar w:fldCharType="end"/>
+            </w:r>
+          </w:hyperlink>
+        </w:p>
+        <w:p>
+          <w:pPr>
+            <w:pStyle w:val="Sommario2"/>
+            <w:tabs>
+              <w:tab w:val="left" w:pos="880"/>
+              <w:tab w:val="right" w:leader="dot" w:pos="9350"/>
+            </w:tabs>
+            <w:rPr>
+              <w:noProof/>
+              <w:lang w:val="it-IT" w:eastAsia="it-IT"/>
+            </w:rPr>
+          </w:pPr>
+          <w:hyperlink w:anchor="_Toc482274344" w:history="1">
+            <w:r>
+              <w:rPr>
+                <w:rStyle w:val="Collegamentoipertestuale"/>
+                <w:noProof/>
+                <w:lang w:val="it-IT"/>
+              </w:rPr>
+              <w:t>5.1</w:t>
+            </w:r>
+            <w:r>
+              <w:rPr>
+                <w:noProof/>
+                <w:lang w:val="it-IT" w:eastAsia="it-IT"/>
+              </w:rPr>
+              <w:tab/>
+            </w:r>
+            <w:r>
+              <w:rPr>
+                <w:rStyle w:val="Collegamentoipertestuale"/>
+                <w:noProof/>
+                <w:lang w:val="it-IT"/>
+              </w:rPr>
+              <w:t>Dettagli implementativi</w:t>
+            </w:r>
+            <w:r>
+              <w:rPr>
+                <w:noProof/>
+                <w:webHidden/>
+              </w:rPr>
+              <w:tab/>
+            </w:r>
+            <w:r>
+              <w:rPr>
+                <w:noProof/>
+                <w:webHidden/>
+              </w:rPr>
+              <w:fldChar w:fldCharType="begin"/>
+            </w:r>
+            <w:r>
+              <w:rPr>
+                <w:noProof/>
+                <w:webHidden/>
+              </w:rPr>
+              <w:instrText xml:space="preserve"> PAGEREF _Toc482274344 \h </w:instrText>
+            </w:r>
+            <w:r>
+              <w:rPr>
+                <w:noProof/>
+                <w:webHidden/>
+              </w:rPr>
+            </w:r>
+            <w:r>
+              <w:rPr>
+                <w:noProof/>
+                <w:webHidden/>
+              </w:rPr>
+              <w:fldChar w:fldCharType="separate"/>
+            </w:r>
+            <w:r>
+              <w:rPr>
+                <w:noProof/>
+                <w:webHidden/>
+              </w:rPr>
+              <w:t>7</w:t>
             </w:r>
             <w:r>
               <w:rPr>
@@ -1299,14 +1557,14 @@
               <w:lang w:val="it-IT" w:eastAsia="it-IT"/>
             </w:rPr>
           </w:pPr>
-          <w:hyperlink w:anchor="_Toc482261239" w:history="1">
+          <w:hyperlink w:anchor="_Toc482274345" w:history="1">
             <w:r>
               <w:rPr>
                 <w:rStyle w:val="Collegamentoipertestuale"/>
                 <w:noProof/>
                 <w:lang w:val="it-IT"/>
               </w:rPr>
-              <w:t>4.2.4</w:t>
+              <w:t>5.1.1</w:t>
             </w:r>
             <w:r>
               <w:rPr>
@@ -1321,7 +1579,7 @@
                 <w:noProof/>
                 <w:lang w:val="it-IT"/>
               </w:rPr>
-              <w:t>Stima asintotica dell’altezza media</w:t>
+              <w:t>Descrizione delle situazioni</w:t>
             </w:r>
             <w:r>
               <w:rPr>
@@ -1342,7 +1600,7 @@
                 <w:noProof/>
                 <w:webHidden/>
               </w:rPr>
-              <w:instrText xml:space="preserve"> PAGEREF _Toc482261239 \h </w:instrText>
+              <w:instrText xml:space="preserve"> PAGEREF _Toc482274345 \h </w:instrText>
             </w:r>
             <w:r>
               <w:rPr>
@@ -1362,7 +1620,93 @@
                 <w:noProof/>
                 <w:webHidden/>
               </w:rPr>
-              <w:t>6</w:t>
+              <w:t>8</w:t>
+            </w:r>
+            <w:r>
+              <w:rPr>
+                <w:noProof/>
+                <w:webHidden/>
+              </w:rPr>
+              <w:fldChar w:fldCharType="end"/>
+            </w:r>
+          </w:hyperlink>
+        </w:p>
+        <w:p>
+          <w:pPr>
+            <w:pStyle w:val="Sommario2"/>
+            <w:tabs>
+              <w:tab w:val="left" w:pos="880"/>
+              <w:tab w:val="right" w:leader="dot" w:pos="9350"/>
+            </w:tabs>
+            <w:rPr>
+              <w:noProof/>
+              <w:lang w:val="it-IT" w:eastAsia="it-IT"/>
+            </w:rPr>
+          </w:pPr>
+          <w:hyperlink w:anchor="_Toc482274346" w:history="1">
+            <w:r>
+              <w:rPr>
+                <w:rStyle w:val="Collegamentoipertestuale"/>
+                <w:noProof/>
+                <w:lang w:val="it-IT"/>
+              </w:rPr>
+              <w:t>5.2</w:t>
+            </w:r>
+            <w:r>
+              <w:rPr>
+                <w:noProof/>
+                <w:lang w:val="it-IT" w:eastAsia="it-IT"/>
+              </w:rPr>
+              <w:tab/>
+            </w:r>
+            <w:r>
+              <w:rPr>
+                <w:rStyle w:val="Collegamentoipertestuale"/>
+                <w:noProof/>
+                <w:lang w:val="it-IT"/>
+              </w:rPr>
+              <w:t>Descrizione della complessità asintotica</w:t>
+            </w:r>
+            <w:r>
+              <w:rPr>
+                <w:noProof/>
+                <w:webHidden/>
+              </w:rPr>
+              <w:tab/>
+            </w:r>
+            <w:r>
+              <w:rPr>
+                <w:noProof/>
+                <w:webHidden/>
+              </w:rPr>
+              <w:fldChar w:fldCharType="begin"/>
+            </w:r>
+            <w:r>
+              <w:rPr>
+                <w:noProof/>
+                <w:webHidden/>
+              </w:rPr>
+              <w:instrText xml:space="preserve"> PAGEREF _Toc482274346 \h </w:instrText>
+            </w:r>
+            <w:r>
+              <w:rPr>
+                <w:noProof/>
+                <w:webHidden/>
+              </w:rPr>
+            </w:r>
+            <w:r>
+              <w:rPr>
+                <w:noProof/>
+                <w:webHidden/>
+              </w:rPr>
+              <w:fldChar w:fldCharType="separate"/>
+            </w:r>
+            <w:r>
+              <w:rPr>
+                <w:noProof/>
+                <w:webHidden/>
+              </w:rPr>
+              <w:t>8</w:t>
             </w:r>
             <w:r>
               <w:rPr>
@@ -1385,14 +1729,15 @@
               <w:lang w:val="it-IT" w:eastAsia="it-IT"/>
             </w:rPr>
           </w:pPr>
-          <w:hyperlink w:anchor="_Toc482261240" w:history="1">
+          <w:hyperlink w:anchor="_Toc482274347" w:history="1">
             <w:r>
               <w:rPr>
                 <w:rStyle w:val="Collegamentoipertestuale"/>
+                <w:rFonts w:ascii="Calibri" w:hAnsi="Calibri"/>
                 <w:noProof/>
                 <w:lang w:val="it-IT"/>
               </w:rPr>
-              <w:t>5</w:t>
+              <w:t>6</w:t>
             </w:r>
             <w:r>
               <w:rPr>
@@ -1404,10 +1749,11 @@
             <w:r>
               <w:rPr>
                 <w:rStyle w:val="Collegamentoipertestuale"/>
+                <w:rFonts w:ascii="Calibri" w:hAnsi="Calibri"/>
                 <w:noProof/>
                 <w:lang w:val="it-IT"/>
               </w:rPr>
-              <w:t>Funzione Merge</w:t>
+              <w:t>Funzioni offerte dalla libreria</w:t>
             </w:r>
             <w:r>
               <w:rPr>
@@ -1428,7 +1774,7 @@
                 <w:noProof/>
                 <w:webHidden/>
               </w:rPr>
-              <w:instrText xml:space="preserve"> PAGEREF _Toc482261240 \h </w:instrText>
+              <w:instrText xml:space="preserve"> PAGEREF _Toc482274347 \h </w:instrText>
             </w:r>
             <w:r>
               <w:rPr>
@@ -1448,7 +1794,523 @@
                 <w:noProof/>
                 <w:webHidden/>
               </w:rPr>
-              <w:t>7</w:t>
+              <w:t>8</w:t>
+            </w:r>
+            <w:r>
+              <w:rPr>
+                <w:noProof/>
+                <w:webHidden/>
+              </w:rPr>
+              <w:fldChar w:fldCharType="end"/>
+            </w:r>
+          </w:hyperlink>
+        </w:p>
+        <w:p>
+          <w:pPr>
+            <w:pStyle w:val="Sommario2"/>
+            <w:tabs>
+              <w:tab w:val="left" w:pos="880"/>
+              <w:tab w:val="right" w:leader="dot" w:pos="9350"/>
+            </w:tabs>
+            <w:rPr>
+              <w:noProof/>
+              <w:lang w:val="it-IT" w:eastAsia="it-IT"/>
+            </w:rPr>
+          </w:pPr>
+          <w:hyperlink w:anchor="_Toc482274348" w:history="1">
+            <w:r>
+              <w:rPr>
+                <w:rStyle w:val="Collegamentoipertestuale"/>
+                <w:noProof/>
+                <w:lang w:val="it-IT"/>
+              </w:rPr>
+              <w:t>6.1</w:t>
+            </w:r>
+            <w:r>
+              <w:rPr>
+                <w:noProof/>
+                <w:lang w:val="it-IT" w:eastAsia="it-IT"/>
+              </w:rPr>
+              <w:tab/>
+            </w:r>
+            <w:r>
+              <w:rPr>
+                <w:rStyle w:val="Collegamentoipertestuale"/>
+                <w:noProof/>
+                <w:lang w:val="it-IT"/>
+              </w:rPr>
+              <w:t>Funzioni semplici</w:t>
+            </w:r>
+            <w:r>
+              <w:rPr>
+                <w:noProof/>
+                <w:webHidden/>
+              </w:rPr>
+              <w:tab/>
+            </w:r>
+            <w:r>
+              <w:rPr>
+                <w:noProof/>
+                <w:webHidden/>
+              </w:rPr>
+              <w:fldChar w:fldCharType="begin"/>
+            </w:r>
+            <w:r>
+              <w:rPr>
+                <w:noProof/>
+                <w:webHidden/>
+              </w:rPr>
+              <w:instrText xml:space="preserve"> PAGEREF _Toc482274348 \h </w:instrText>
+            </w:r>
+            <w:r>
+              <w:rPr>
+                <w:noProof/>
+                <w:webHidden/>
+              </w:rPr>
+            </w:r>
+            <w:r>
+              <w:rPr>
+                <w:noProof/>
+                <w:webHidden/>
+              </w:rPr>
+              <w:fldChar w:fldCharType="separate"/>
+            </w:r>
+            <w:r>
+              <w:rPr>
+                <w:noProof/>
+                <w:webHidden/>
+              </w:rPr>
+              <w:t>8</w:t>
+            </w:r>
+            <w:r>
+              <w:rPr>
+                <w:noProof/>
+                <w:webHidden/>
+              </w:rPr>
+              <w:fldChar w:fldCharType="end"/>
+            </w:r>
+          </w:hyperlink>
+        </w:p>
+        <w:p>
+          <w:pPr>
+            <w:pStyle w:val="Sommario3"/>
+            <w:tabs>
+              <w:tab w:val="left" w:pos="1320"/>
+              <w:tab w:val="right" w:leader="dot" w:pos="9350"/>
+            </w:tabs>
+            <w:rPr>
+              <w:noProof/>
+              <w:lang w:val="it-IT" w:eastAsia="it-IT"/>
+            </w:rPr>
+          </w:pPr>
+          <w:hyperlink w:anchor="_Toc482274349" w:history="1">
+            <w:r>
+              <w:rPr>
+                <w:rStyle w:val="Collegamentoipertestuale"/>
+                <w:noProof/>
+                <w:lang w:val="it-IT"/>
+              </w:rPr>
+              <w:t>6.1.1</w:t>
+            </w:r>
+            <w:r>
+              <w:rPr>
+                <w:noProof/>
+                <w:lang w:val="it-IT" w:eastAsia="it-IT"/>
+              </w:rPr>
+              <w:tab/>
+            </w:r>
+            <w:r>
+              <w:rPr>
+                <w:rStyle w:val="Collegamentoipertestuale"/>
+                <w:noProof/>
+                <w:lang w:val="it-IT"/>
+              </w:rPr>
+              <w:t>Descrizione funzioni semplici</w:t>
+            </w:r>
+            <w:r>
+              <w:rPr>
+                <w:noProof/>
+                <w:webHidden/>
+              </w:rPr>
+              <w:tab/>
+            </w:r>
+            <w:r>
+              <w:rPr>
+                <w:noProof/>
+                <w:webHidden/>
+              </w:rPr>
+              <w:fldChar w:fldCharType="begin"/>
+            </w:r>
+            <w:r>
+              <w:rPr>
+                <w:noProof/>
+                <w:webHidden/>
+              </w:rPr>
+              <w:instrText xml:space="preserve"> PAGEREF _Toc482274349 \h </w:instrText>
+            </w:r>
+            <w:r>
+              <w:rPr>
+                <w:noProof/>
+                <w:webHidden/>
+              </w:rPr>
+            </w:r>
+            <w:r>
+              <w:rPr>
+                <w:noProof/>
+                <w:webHidden/>
+              </w:rPr>
+              <w:fldChar w:fldCharType="separate"/>
+            </w:r>
+            <w:r>
+              <w:rPr>
+                <w:noProof/>
+                <w:webHidden/>
+              </w:rPr>
+              <w:t>9</w:t>
+            </w:r>
+            <w:r>
+              <w:rPr>
+                <w:noProof/>
+                <w:webHidden/>
+              </w:rPr>
+              <w:fldChar w:fldCharType="end"/>
+            </w:r>
+          </w:hyperlink>
+        </w:p>
+        <w:p>
+          <w:pPr>
+            <w:pStyle w:val="Sommario2"/>
+            <w:tabs>
+              <w:tab w:val="left" w:pos="880"/>
+              <w:tab w:val="right" w:leader="dot" w:pos="9350"/>
+            </w:tabs>
+            <w:rPr>
+              <w:noProof/>
+              <w:lang w:val="it-IT" w:eastAsia="it-IT"/>
+            </w:rPr>
+          </w:pPr>
+          <w:hyperlink w:anchor="_Toc482274350" w:history="1">
+            <w:r>
+              <w:rPr>
+                <w:rStyle w:val="Collegamentoipertestuale"/>
+                <w:noProof/>
+                <w:lang w:val="it-IT"/>
+              </w:rPr>
+              <w:t>6.2</w:t>
+            </w:r>
+            <w:r>
+              <w:rPr>
+                <w:noProof/>
+                <w:lang w:val="it-IT" w:eastAsia="it-IT"/>
+              </w:rPr>
+              <w:tab/>
+            </w:r>
+            <w:r>
+              <w:rPr>
+                <w:rStyle w:val="Collegamentoipertestuale"/>
+                <w:noProof/>
+                <w:lang w:val="it-IT"/>
+              </w:rPr>
+              <w:t>Funzioni complesse</w:t>
+            </w:r>
+            <w:r>
+              <w:rPr>
+                <w:noProof/>
+                <w:webHidden/>
+              </w:rPr>
+              <w:tab/>
+            </w:r>
+            <w:r>
+              <w:rPr>
+                <w:noProof/>
+                <w:webHidden/>
+              </w:rPr>
+              <w:fldChar w:fldCharType="begin"/>
+            </w:r>
+            <w:r>
+              <w:rPr>
+                <w:noProof/>
+                <w:webHidden/>
+              </w:rPr>
+              <w:instrText xml:space="preserve"> PAGEREF _Toc482274350 \h </w:instrText>
+            </w:r>
+            <w:r>
+              <w:rPr>
+                <w:noProof/>
+                <w:webHidden/>
+              </w:rPr>
+            </w:r>
+            <w:r>
+              <w:rPr>
+                <w:noProof/>
+                <w:webHidden/>
+              </w:rPr>
+              <w:fldChar w:fldCharType="separate"/>
+            </w:r>
+            <w:r>
+              <w:rPr>
+                <w:noProof/>
+                <w:webHidden/>
+              </w:rPr>
+              <w:t>9</w:t>
+            </w:r>
+            <w:r>
+              <w:rPr>
+                <w:noProof/>
+                <w:webHidden/>
+              </w:rPr>
+              <w:fldChar w:fldCharType="end"/>
+            </w:r>
+          </w:hyperlink>
+        </w:p>
+        <w:p>
+          <w:pPr>
+            <w:pStyle w:val="Sommario3"/>
+            <w:tabs>
+              <w:tab w:val="left" w:pos="1320"/>
+              <w:tab w:val="right" w:leader="dot" w:pos="9350"/>
+            </w:tabs>
+            <w:rPr>
+              <w:noProof/>
+              <w:lang w:val="it-IT" w:eastAsia="it-IT"/>
+            </w:rPr>
+          </w:pPr>
+          <w:hyperlink w:anchor="_Toc482274351" w:history="1">
+            <w:r>
+              <w:rPr>
+                <w:rStyle w:val="Collegamentoipertestuale"/>
+                <w:noProof/>
+                <w:lang w:val="it-IT"/>
+              </w:rPr>
+              <w:t>6.2.1</w:t>
+            </w:r>
+            <w:r>
+              <w:rPr>
+                <w:noProof/>
+                <w:lang w:val="it-IT" w:eastAsia="it-IT"/>
+              </w:rPr>
+              <w:tab/>
+            </w:r>
+            <w:r>
+              <w:rPr>
+                <w:rStyle w:val="Collegamentoipertestuale"/>
+                <w:noProof/>
+                <w:lang w:val="it-IT"/>
+              </w:rPr>
+              <w:t>Descrizione funzioni complesse</w:t>
+            </w:r>
+            <w:r>
+              <w:rPr>
+                <w:noProof/>
+                <w:webHidden/>
+              </w:rPr>
+              <w:tab/>
+            </w:r>
+            <w:r>
+              <w:rPr>
+                <w:noProof/>
+                <w:webHidden/>
+              </w:rPr>
+              <w:fldChar w:fldCharType="begin"/>
+            </w:r>
+            <w:r>
+              <w:rPr>
+                <w:noProof/>
+                <w:webHidden/>
+              </w:rPr>
+              <w:instrText xml:space="preserve"> PAGEREF _Toc482274351 \h </w:instrText>
+            </w:r>
+            <w:r>
+              <w:rPr>
+                <w:noProof/>
+                <w:webHidden/>
+              </w:rPr>
+            </w:r>
+            <w:r>
+              <w:rPr>
+                <w:noProof/>
+                <w:webHidden/>
+              </w:rPr>
+              <w:fldChar w:fldCharType="separate"/>
+            </w:r>
+            <w:r>
+              <w:rPr>
+                <w:noProof/>
+                <w:webHidden/>
+              </w:rPr>
+              <w:t>9</w:t>
+            </w:r>
+            <w:r>
+              <w:rPr>
+                <w:noProof/>
+                <w:webHidden/>
+              </w:rPr>
+              <w:fldChar w:fldCharType="end"/>
+            </w:r>
+          </w:hyperlink>
+        </w:p>
+        <w:p>
+          <w:pPr>
+            <w:pStyle w:val="Sommario2"/>
+            <w:tabs>
+              <w:tab w:val="left" w:pos="880"/>
+              <w:tab w:val="right" w:leader="dot" w:pos="9350"/>
+            </w:tabs>
+            <w:rPr>
+              <w:noProof/>
+              <w:lang w:val="it-IT" w:eastAsia="it-IT"/>
+            </w:rPr>
+          </w:pPr>
+          <w:hyperlink w:anchor="_Toc482274352" w:history="1">
+            <w:r>
+              <w:rPr>
+                <w:rStyle w:val="Collegamentoipertestuale"/>
+                <w:noProof/>
+                <w:lang w:val="it-IT"/>
+              </w:rPr>
+              <w:t>6.3</w:t>
+            </w:r>
+            <w:r>
+              <w:rPr>
+                <w:noProof/>
+                <w:lang w:val="it-IT" w:eastAsia="it-IT"/>
+              </w:rPr>
+              <w:tab/>
+            </w:r>
+            <w:r>
+              <w:rPr>
+                <w:rStyle w:val="Collegamentoipertestuale"/>
+                <w:noProof/>
+                <w:lang w:val="it-IT"/>
+              </w:rPr>
+              <w:t>HeapSort</w:t>
+            </w:r>
+            <w:r>
+              <w:rPr>
+                <w:noProof/>
+                <w:webHidden/>
+              </w:rPr>
+              <w:tab/>
+            </w:r>
+            <w:r>
+              <w:rPr>
+                <w:noProof/>
+                <w:webHidden/>
+              </w:rPr>
+              <w:fldChar w:fldCharType="begin"/>
+            </w:r>
+            <w:r>
+              <w:rPr>
+                <w:noProof/>
+                <w:webHidden/>
+              </w:rPr>
+              <w:instrText xml:space="preserve"> PAGEREF _Toc482274352 \h </w:instrText>
+            </w:r>
+            <w:r>
+              <w:rPr>
+                <w:noProof/>
+                <w:webHidden/>
+              </w:rPr>
+            </w:r>
+            <w:r>
+              <w:rPr>
+                <w:noProof/>
+                <w:webHidden/>
+              </w:rPr>
+              <w:fldChar w:fldCharType="separate"/>
+            </w:r>
+            <w:r>
+              <w:rPr>
+                <w:noProof/>
+                <w:webHidden/>
+              </w:rPr>
+              <w:t>9</w:t>
+            </w:r>
+            <w:r>
+              <w:rPr>
+                <w:noProof/>
+                <w:webHidden/>
+              </w:rPr>
+              <w:fldChar w:fldCharType="end"/>
+            </w:r>
+          </w:hyperlink>
+        </w:p>
+        <w:p>
+          <w:pPr>
+            <w:pStyle w:val="Sommario3"/>
+            <w:tabs>
+              <w:tab w:val="left" w:pos="1320"/>
+              <w:tab w:val="right" w:leader="dot" w:pos="9350"/>
+            </w:tabs>
+            <w:rPr>
+              <w:noProof/>
+              <w:lang w:val="it-IT" w:eastAsia="it-IT"/>
+            </w:rPr>
+          </w:pPr>
+          <w:hyperlink w:anchor="_Toc482274353" w:history="1">
+            <w:r>
+              <w:rPr>
+                <w:rStyle w:val="Collegamentoipertestuale"/>
+                <w:noProof/>
+                <w:lang w:val="it-IT"/>
+              </w:rPr>
+              <w:t>6.3.1</w:t>
+            </w:r>
+            <w:r>
+              <w:rPr>
+                <w:noProof/>
+                <w:lang w:val="it-IT" w:eastAsia="it-IT"/>
+              </w:rPr>
+              <w:tab/>
+            </w:r>
+            <w:r>
+              <w:rPr>
+                <w:rStyle w:val="Collegamentoipertestuale"/>
+                <w:noProof/>
+                <w:lang w:val="it-IT"/>
+              </w:rPr>
+              <w:t>Descrizione di heapSort</w:t>
+            </w:r>
+            <w:r>
+              <w:rPr>
+                <w:noProof/>
+                <w:webHidden/>
+              </w:rPr>
+              <w:tab/>
+            </w:r>
+            <w:r>
+              <w:rPr>
+                <w:noProof/>
+                <w:webHidden/>
+              </w:rPr>
+              <w:fldChar w:fldCharType="begin"/>
+            </w:r>
+            <w:r>
+              <w:rPr>
+                <w:noProof/>
+                <w:webHidden/>
+              </w:rPr>
+              <w:instrText xml:space="preserve"> PAGEREF _Toc482274353 \h </w:instrText>
+            </w:r>
+            <w:r>
+              <w:rPr>
+                <w:noProof/>
+                <w:webHidden/>
+              </w:rPr>
+            </w:r>
+            <w:r>
+              <w:rPr>
+                <w:noProof/>
+                <w:webHidden/>
+              </w:rPr>
+              <w:fldChar w:fldCharType="separate"/>
+            </w:r>
+            <w:r>
+              <w:rPr>
+                <w:noProof/>
+                <w:webHidden/>
+              </w:rPr>
+              <w:t>9</w:t>
             </w:r>
             <w:r>
               <w:rPr>
@@ -1471,15 +2333,14 @@
               <w:lang w:val="it-IT" w:eastAsia="it-IT"/>
             </w:rPr>
           </w:pPr>
-          <w:hyperlink w:anchor="_Toc482261241" w:history="1">
+          <w:hyperlink w:anchor="_Toc482274354" w:history="1">
             <w:r>
               <w:rPr>
                 <w:rStyle w:val="Collegamentoipertestuale"/>
-                <w:rFonts w:ascii="Calibri" w:hAnsi="Calibri"/>
                 <w:noProof/>
                 <w:lang w:val="it-IT"/>
               </w:rPr>
-              <w:t>6</w:t>
+              <w:t>7</w:t>
             </w:r>
             <w:r>
               <w:rPr>
@@ -1491,11 +2352,10 @@
             <w:r>
               <w:rPr>
                 <w:rStyle w:val="Collegamentoipertestuale"/>
-                <w:rFonts w:ascii="Calibri" w:hAnsi="Calibri"/>
                 <w:noProof/>
                 <w:lang w:val="it-IT"/>
               </w:rPr>
-              <w:t>Funzioni offerte dalla libreria</w:t>
+              <w:t>Esempio d’utilizzo della libreria</w:t>
             </w:r>
             <w:r>
               <w:rPr>
@@ -1516,7 +2376,7 @@
                 <w:noProof/>
                 <w:webHidden/>
               </w:rPr>
-              <w:instrText xml:space="preserve"> PAGEREF _Toc482261241 \h </w:instrText>
+              <w:instrText xml:space="preserve"> PAGEREF _Toc482274354 \h </w:instrText>
             </w:r>
             <w:r>
               <w:rPr>
@@ -1536,609 +2396,7 @@
                 <w:noProof/>
                 <w:webHidden/>
               </w:rPr>
-              <w:t>7</w:t>
-            </w:r>
-            <w:r>
-              <w:rPr>
-                <w:noProof/>
-                <w:webHidden/>
-              </w:rPr>
-              <w:fldChar w:fldCharType="end"/>
-            </w:r>
-          </w:hyperlink>
-        </w:p>
-        <w:p>
-          <w:pPr>
-            <w:pStyle w:val="Sommario2"/>
-            <w:tabs>
-              <w:tab w:val="left" w:pos="880"/>
-              <w:tab w:val="right" w:leader="dot" w:pos="9350"/>
-            </w:tabs>
-            <w:rPr>
-              <w:noProof/>
-              <w:lang w:val="it-IT" w:eastAsia="it-IT"/>
-            </w:rPr>
-          </w:pPr>
-          <w:hyperlink w:anchor="_Toc482261242" w:history="1">
-            <w:r>
-              <w:rPr>
-                <w:rStyle w:val="Collegamentoipertestuale"/>
-                <w:noProof/>
-                <w:lang w:val="it-IT"/>
-              </w:rPr>
-              <w:t>6.1</w:t>
-            </w:r>
-            <w:r>
-              <w:rPr>
-                <w:noProof/>
-                <w:lang w:val="it-IT" w:eastAsia="it-IT"/>
-              </w:rPr>
-              <w:tab/>
-            </w:r>
-            <w:r>
-              <w:rPr>
-                <w:rStyle w:val="Collegamentoipertestuale"/>
-                <w:noProof/>
-                <w:lang w:val="it-IT"/>
-              </w:rPr>
-              <w:t>Funzioni semplici</w:t>
-            </w:r>
-            <w:r>
-              <w:rPr>
-                <w:noProof/>
-                <w:webHidden/>
-              </w:rPr>
-              <w:tab/>
-            </w:r>
-            <w:r>
-              <w:rPr>
-                <w:noProof/>
-                <w:webHidden/>
-              </w:rPr>
-              <w:fldChar w:fldCharType="begin"/>
-            </w:r>
-            <w:r>
-              <w:rPr>
-                <w:noProof/>
-                <w:webHidden/>
-              </w:rPr>
-              <w:instrText xml:space="preserve"> PAGEREF _Toc482261242 \h </w:instrText>
-            </w:r>
-            <w:r>
-              <w:rPr>
-                <w:noProof/>
-                <w:webHidden/>
-              </w:rPr>
-            </w:r>
-            <w:r>
-              <w:rPr>
-                <w:noProof/>
-                <w:webHidden/>
-              </w:rPr>
-              <w:fldChar w:fldCharType="separate"/>
-            </w:r>
-            <w:r>
-              <w:rPr>
-                <w:noProof/>
-                <w:webHidden/>
-              </w:rPr>
-              <w:t>7</w:t>
-            </w:r>
-            <w:r>
-              <w:rPr>
-                <w:noProof/>
-                <w:webHidden/>
-              </w:rPr>
-              <w:fldChar w:fldCharType="end"/>
-            </w:r>
-          </w:hyperlink>
-        </w:p>
-        <w:p>
-          <w:pPr>
-            <w:pStyle w:val="Sommario3"/>
-            <w:tabs>
-              <w:tab w:val="left" w:pos="1320"/>
-              <w:tab w:val="right" w:leader="dot" w:pos="9350"/>
-            </w:tabs>
-            <w:rPr>
-              <w:noProof/>
-              <w:lang w:val="it-IT" w:eastAsia="it-IT"/>
-            </w:rPr>
-          </w:pPr>
-          <w:hyperlink w:anchor="_Toc482261243" w:history="1">
-            <w:r>
-              <w:rPr>
-                <w:rStyle w:val="Collegamentoipertestuale"/>
-                <w:noProof/>
-                <w:lang w:val="it-IT"/>
-              </w:rPr>
-              <w:t>6.1.1</w:t>
-            </w:r>
-            <w:r>
-              <w:rPr>
-                <w:noProof/>
-                <w:lang w:val="it-IT" w:eastAsia="it-IT"/>
-              </w:rPr>
-              <w:tab/>
-            </w:r>
-            <w:r>
-              <w:rPr>
-                <w:rStyle w:val="Collegamentoipertestuale"/>
-                <w:noProof/>
-                <w:lang w:val="it-IT"/>
-              </w:rPr>
-              <w:t>Descrizione funzioni semplici</w:t>
-            </w:r>
-            <w:r>
-              <w:rPr>
-                <w:noProof/>
-                <w:webHidden/>
-              </w:rPr>
-              <w:tab/>
-            </w:r>
-            <w:r>
-              <w:rPr>
-                <w:noProof/>
-                <w:webHidden/>
-              </w:rPr>
-              <w:fldChar w:fldCharType="begin"/>
-            </w:r>
-            <w:r>
-              <w:rPr>
-                <w:noProof/>
-                <w:webHidden/>
-              </w:rPr>
-              <w:instrText xml:space="preserve"> PAGEREF _Toc482261243 \h </w:instrText>
-            </w:r>
-            <w:r>
-              <w:rPr>
-                <w:noProof/>
-                <w:webHidden/>
-              </w:rPr>
-            </w:r>
-            <w:r>
-              <w:rPr>
-                <w:noProof/>
-                <w:webHidden/>
-              </w:rPr>
-              <w:fldChar w:fldCharType="separate"/>
-            </w:r>
-            <w:r>
-              <w:rPr>
-                <w:noProof/>
-                <w:webHidden/>
-              </w:rPr>
-              <w:t>7</w:t>
-            </w:r>
-            <w:r>
-              <w:rPr>
-                <w:noProof/>
-                <w:webHidden/>
-              </w:rPr>
-              <w:fldChar w:fldCharType="end"/>
-            </w:r>
-          </w:hyperlink>
-        </w:p>
-        <w:p>
-          <w:pPr>
-            <w:pStyle w:val="Sommario2"/>
-            <w:tabs>
-              <w:tab w:val="left" w:pos="880"/>
-              <w:tab w:val="right" w:leader="dot" w:pos="9350"/>
-            </w:tabs>
-            <w:rPr>
-              <w:noProof/>
-              <w:lang w:val="it-IT" w:eastAsia="it-IT"/>
-            </w:rPr>
-          </w:pPr>
-          <w:hyperlink w:anchor="_Toc482261244" w:history="1">
-            <w:r>
-              <w:rPr>
-                <w:rStyle w:val="Collegamentoipertestuale"/>
-                <w:noProof/>
-                <w:lang w:val="it-IT"/>
-              </w:rPr>
-              <w:t>6.2</w:t>
-            </w:r>
-            <w:r>
-              <w:rPr>
-                <w:noProof/>
-                <w:lang w:val="it-IT" w:eastAsia="it-IT"/>
-              </w:rPr>
-              <w:tab/>
-            </w:r>
-            <w:r>
-              <w:rPr>
-                <w:rStyle w:val="Collegamentoipertestuale"/>
-                <w:noProof/>
-                <w:lang w:val="it-IT"/>
-              </w:rPr>
-              <w:t>Funzioni complesse</w:t>
-            </w:r>
-            <w:r>
-              <w:rPr>
-                <w:noProof/>
-                <w:webHidden/>
-              </w:rPr>
-              <w:tab/>
-            </w:r>
-            <w:r>
-              <w:rPr>
-                <w:noProof/>
-                <w:webHidden/>
-              </w:rPr>
-              <w:fldChar w:fldCharType="begin"/>
-            </w:r>
-            <w:r>
-              <w:rPr>
-                <w:noProof/>
-                <w:webHidden/>
-              </w:rPr>
-              <w:instrText xml:space="preserve"> PAGEREF _Toc482261244 \h </w:instrText>
-            </w:r>
-            <w:r>
-              <w:rPr>
-                <w:noProof/>
-                <w:webHidden/>
-              </w:rPr>
-            </w:r>
-            <w:r>
-              <w:rPr>
-                <w:noProof/>
-                <w:webHidden/>
-              </w:rPr>
-              <w:fldChar w:fldCharType="separate"/>
-            </w:r>
-            <w:r>
-              <w:rPr>
-                <w:noProof/>
-                <w:webHidden/>
-              </w:rPr>
-              <w:t>7</w:t>
-            </w:r>
-            <w:r>
-              <w:rPr>
-                <w:noProof/>
-                <w:webHidden/>
-              </w:rPr>
-              <w:fldChar w:fldCharType="end"/>
-            </w:r>
-          </w:hyperlink>
-        </w:p>
-        <w:p>
-          <w:pPr>
-            <w:pStyle w:val="Sommario3"/>
-            <w:tabs>
-              <w:tab w:val="left" w:pos="1320"/>
-              <w:tab w:val="right" w:leader="dot" w:pos="9350"/>
-            </w:tabs>
-            <w:rPr>
-              <w:noProof/>
-              <w:lang w:val="it-IT" w:eastAsia="it-IT"/>
-            </w:rPr>
-          </w:pPr>
-          <w:hyperlink w:anchor="_Toc482261245" w:history="1">
-            <w:r>
-              <w:rPr>
-                <w:rStyle w:val="Collegamentoipertestuale"/>
-                <w:noProof/>
-                <w:lang w:val="it-IT"/>
-              </w:rPr>
-              <w:t>6.2.1</w:t>
-            </w:r>
-            <w:r>
-              <w:rPr>
-                <w:noProof/>
-                <w:lang w:val="it-IT" w:eastAsia="it-IT"/>
-              </w:rPr>
-              <w:tab/>
-            </w:r>
-            <w:r>
-              <w:rPr>
-                <w:rStyle w:val="Collegamentoipertestuale"/>
-                <w:noProof/>
-                <w:lang w:val="it-IT"/>
-              </w:rPr>
-              <w:t>Descrizione funzioni complesse</w:t>
-            </w:r>
-            <w:r>
-              <w:rPr>
-                <w:noProof/>
-                <w:webHidden/>
-              </w:rPr>
-              <w:tab/>
-            </w:r>
-            <w:r>
-              <w:rPr>
-                <w:noProof/>
-                <w:webHidden/>
-              </w:rPr>
-              <w:fldChar w:fldCharType="begin"/>
-            </w:r>
-            <w:r>
-              <w:rPr>
-                <w:noProof/>
-                <w:webHidden/>
-              </w:rPr>
-              <w:instrText xml:space="preserve"> PAGEREF _Toc482261245 \h </w:instrText>
-            </w:r>
-            <w:r>
-              <w:rPr>
-                <w:noProof/>
-                <w:webHidden/>
-              </w:rPr>
-            </w:r>
-            <w:r>
-              <w:rPr>
-                <w:noProof/>
-                <w:webHidden/>
-              </w:rPr>
-              <w:fldChar w:fldCharType="separate"/>
-            </w:r>
-            <w:r>
-              <w:rPr>
-                <w:noProof/>
-                <w:webHidden/>
-              </w:rPr>
-              <w:t>7</w:t>
-            </w:r>
-            <w:r>
-              <w:rPr>
-                <w:noProof/>
-                <w:webHidden/>
-              </w:rPr>
-              <w:fldChar w:fldCharType="end"/>
-            </w:r>
-          </w:hyperlink>
-        </w:p>
-        <w:p>
-          <w:pPr>
-            <w:pStyle w:val="Sommario2"/>
-            <w:tabs>
-              <w:tab w:val="left" w:pos="880"/>
-              <w:tab w:val="right" w:leader="dot" w:pos="9350"/>
-            </w:tabs>
-            <w:rPr>
-              <w:noProof/>
-              <w:lang w:val="it-IT" w:eastAsia="it-IT"/>
-            </w:rPr>
-          </w:pPr>
-          <w:hyperlink w:anchor="_Toc482261246" w:history="1">
-            <w:r>
-              <w:rPr>
-                <w:rStyle w:val="Collegamentoipertestuale"/>
-                <w:noProof/>
-                <w:lang w:val="it-IT"/>
-              </w:rPr>
-              <w:t>6.3</w:t>
-            </w:r>
-            <w:r>
-              <w:rPr>
-                <w:noProof/>
-                <w:lang w:val="it-IT" w:eastAsia="it-IT"/>
-              </w:rPr>
-              <w:tab/>
-            </w:r>
-            <w:r>
-              <w:rPr>
-                <w:rStyle w:val="Collegamentoipertestuale"/>
-                <w:noProof/>
-                <w:lang w:val="it-IT"/>
-              </w:rPr>
-              <w:t>HeapSort</w:t>
-            </w:r>
-            <w:r>
-              <w:rPr>
-                <w:noProof/>
-                <w:webHidden/>
-              </w:rPr>
-              <w:tab/>
-            </w:r>
-            <w:r>
-              <w:rPr>
-                <w:noProof/>
-                <w:webHidden/>
-              </w:rPr>
-              <w:fldChar w:fldCharType="begin"/>
-            </w:r>
-            <w:r>
-              <w:rPr>
-                <w:noProof/>
-                <w:webHidden/>
-              </w:rPr>
-              <w:instrText xml:space="preserve"> PAGEREF _Toc482261246 \h </w:instrText>
-            </w:r>
-            <w:r>
-              <w:rPr>
-                <w:noProof/>
-                <w:webHidden/>
-              </w:rPr>
-            </w:r>
-            <w:r>
-              <w:rPr>
-                <w:noProof/>
-                <w:webHidden/>
-              </w:rPr>
-              <w:fldChar w:fldCharType="separate"/>
-            </w:r>
-            <w:r>
-              <w:rPr>
-                <w:noProof/>
-                <w:webHidden/>
-              </w:rPr>
-              <w:t>8</w:t>
-            </w:r>
-            <w:r>
-              <w:rPr>
-                <w:noProof/>
-                <w:webHidden/>
-              </w:rPr>
-              <w:fldChar w:fldCharType="end"/>
-            </w:r>
-          </w:hyperlink>
-        </w:p>
-        <w:p>
-          <w:pPr>
-            <w:pStyle w:val="Sommario3"/>
-            <w:tabs>
-              <w:tab w:val="left" w:pos="1320"/>
-              <w:tab w:val="right" w:leader="dot" w:pos="9350"/>
-            </w:tabs>
-            <w:rPr>
-              <w:noProof/>
-              <w:lang w:val="it-IT" w:eastAsia="it-IT"/>
-            </w:rPr>
-          </w:pPr>
-          <w:hyperlink w:anchor="_Toc482261247" w:history="1">
-            <w:r>
-              <w:rPr>
-                <w:rStyle w:val="Collegamentoipertestuale"/>
-                <w:noProof/>
-                <w:lang w:val="it-IT"/>
-              </w:rPr>
-              <w:t>6.3.1</w:t>
-            </w:r>
-            <w:r>
-              <w:rPr>
-                <w:noProof/>
-                <w:lang w:val="it-IT" w:eastAsia="it-IT"/>
-              </w:rPr>
-              <w:tab/>
-            </w:r>
-            <w:r>
-              <w:rPr>
-                <w:rStyle w:val="Collegamentoipertestuale"/>
-                <w:noProof/>
-                <w:lang w:val="it-IT"/>
-              </w:rPr>
-              <w:t>Descrizione di heapSort</w:t>
-            </w:r>
-            <w:r>
-              <w:rPr>
-                <w:noProof/>
-                <w:webHidden/>
-              </w:rPr>
-              <w:tab/>
-            </w:r>
-            <w:r>
-              <w:rPr>
-                <w:noProof/>
-                <w:webHidden/>
-              </w:rPr>
-              <w:fldChar w:fldCharType="begin"/>
-            </w:r>
-            <w:r>
-              <w:rPr>
-                <w:noProof/>
-                <w:webHidden/>
-              </w:rPr>
-              <w:instrText xml:space="preserve"> PAGEREF _Toc482261247 \h </w:instrText>
-            </w:r>
-            <w:r>
-              <w:rPr>
-                <w:noProof/>
-                <w:webHidden/>
-              </w:rPr>
-            </w:r>
-            <w:r>
-              <w:rPr>
-                <w:noProof/>
-                <w:webHidden/>
-              </w:rPr>
-              <w:fldChar w:fldCharType="separate"/>
-            </w:r>
-            <w:r>
-              <w:rPr>
-                <w:noProof/>
-                <w:webHidden/>
-              </w:rPr>
-              <w:t>8</w:t>
-            </w:r>
-            <w:r>
-              <w:rPr>
-                <w:noProof/>
-                <w:webHidden/>
-              </w:rPr>
-              <w:fldChar w:fldCharType="end"/>
-            </w:r>
-          </w:hyperlink>
-        </w:p>
-        <w:p>
-          <w:pPr>
-            <w:pStyle w:val="Sommario1"/>
-            <w:tabs>
-              <w:tab w:val="left" w:pos="440"/>
-              <w:tab w:val="right" w:leader="dot" w:pos="9350"/>
-            </w:tabs>
-            <w:rPr>
-              <w:noProof/>
-              <w:lang w:val="it-IT" w:eastAsia="it-IT"/>
-            </w:rPr>
-          </w:pPr>
-          <w:hyperlink w:anchor="_Toc482261248" w:history="1">
-            <w:r>
-              <w:rPr>
-                <w:rStyle w:val="Collegamentoipertestuale"/>
-                <w:noProof/>
-                <w:lang w:val="it-IT"/>
-              </w:rPr>
-              <w:t>7</w:t>
-            </w:r>
-            <w:r>
-              <w:rPr>
-                <w:noProof/>
-                <w:lang w:val="it-IT" w:eastAsia="it-IT"/>
-              </w:rPr>
-              <w:tab/>
-            </w:r>
-            <w:r>
-              <w:rPr>
-                <w:rStyle w:val="Collegamentoipertestuale"/>
-                <w:noProof/>
-                <w:lang w:val="it-IT"/>
-              </w:rPr>
-              <w:t>Esempio d’utilizzo della libreria</w:t>
-            </w:r>
-            <w:r>
-              <w:rPr>
-                <w:noProof/>
-                <w:webHidden/>
-              </w:rPr>
-              <w:tab/>
-            </w:r>
-            <w:r>
-              <w:rPr>
-                <w:noProof/>
-                <w:webHidden/>
-              </w:rPr>
-              <w:fldChar w:fldCharType="begin"/>
-            </w:r>
-            <w:r>
-              <w:rPr>
-                <w:noProof/>
-                <w:webHidden/>
-              </w:rPr>
-              <w:instrText xml:space="preserve"> PAGEREF _Toc482261248 \h </w:instrText>
-            </w:r>
-            <w:r>
-              <w:rPr>
-                <w:noProof/>
-                <w:webHidden/>
-              </w:rPr>
-            </w:r>
-            <w:r>
-              <w:rPr>
-                <w:noProof/>
-                <w:webHidden/>
-              </w:rPr>
-              <w:fldChar w:fldCharType="separate"/>
-            </w:r>
-            <w:r>
-              <w:rPr>
-                <w:noProof/>
-                <w:webHidden/>
-              </w:rPr>
-              <w:t>8</w:t>
+              <w:t>10</w:t>
             </w:r>
             <w:r>
               <w:rPr>
@@ -2167,7 +2425,7 @@
           <w:lang w:val="it-IT"/>
         </w:rPr>
       </w:pPr>
-      <w:bookmarkStart w:id="0" w:name="_Toc482261226"/>
+      <w:bookmarkStart w:id="0" w:name="_Toc482274329"/>
       <w:r>
         <w:rPr>
           <w:lang w:val="it-IT"/>
@@ -2219,7 +2477,7 @@
           <v:shape id="_x0000_i1025" type="#_x0000_t75" style="width:482.25pt;height:136.5pt" o:ole="">
             <v:imagedata r:id="rId9" o:title=""/>
           </v:shape>
-          <o:OLEObject Type="Embed" ProgID="Word.OpenDocumentText.12" ShapeID="_x0000_i1025" DrawAspect="Content" ObjectID="_1556003474" r:id="rId10"/>
+          <o:OLEObject Type="Embed" ProgID="Word.OpenDocumentText.12" ShapeID="_x0000_i1025" DrawAspect="Content" ObjectID="_1556016397" r:id="rId10"/>
         </w:object>
       </w:r>
     </w:p>
@@ -2401,7 +2659,7 @@
           <w:lang w:val="it-IT"/>
         </w:rPr>
       </w:pPr>
-      <w:bookmarkStart w:id="2" w:name="_Toc482261227"/>
+      <w:bookmarkStart w:id="2" w:name="_Toc482274330"/>
       <w:r>
         <w:rPr>
           <w:rFonts w:ascii="Calibri Light" w:hAnsi="Calibri Light"/>
@@ -2444,7 +2702,7 @@
           <w:lang w:val="it-IT"/>
         </w:rPr>
       </w:pPr>
-      <w:bookmarkStart w:id="3" w:name="_Toc482261228"/>
+      <w:bookmarkStart w:id="3" w:name="_Toc482274331"/>
       <w:r>
         <w:rPr>
           <w:rFonts w:ascii="Calibri" w:hAnsi="Calibri"/>
@@ -2477,11 +2735,12 @@
           <w:lang w:val="it-IT"/>
         </w:rPr>
       </w:pPr>
-      <w:bookmarkStart w:id="4" w:name="_Toc482261229"/>
-      <w:r>
-        <w:rPr>
-          <w:lang w:val="it-IT"/>
-        </w:rPr>
+      <w:bookmarkStart w:id="4" w:name="_Toc482274332"/>
+      <w:r>
+        <w:rPr>
+          <w:lang w:val="it-IT"/>
+        </w:rPr>
+        <w:lastRenderedPageBreak/>
         <w:t>Dettagli implementativi</w:t>
       </w:r>
       <w:bookmarkEnd w:id="4"/>
@@ -2513,12 +2772,11 @@
           <w:lang w:val="it-IT"/>
         </w:rPr>
       </w:pPr>
-      <w:bookmarkStart w:id="5" w:name="_Toc482261230"/>
-      <w:r>
-        <w:rPr>
-          <w:lang w:val="it-IT"/>
-        </w:rPr>
-        <w:lastRenderedPageBreak/>
+      <w:bookmarkStart w:id="5" w:name="_Toc482274333"/>
+      <w:r>
+        <w:rPr>
+          <w:lang w:val="it-IT"/>
+        </w:rPr>
         <w:t>Funzione di inserimento</w:t>
       </w:r>
       <w:bookmarkEnd w:id="5"/>
@@ -2539,7 +2797,7 @@
           <v:shape id="_x0000_i1026" type="#_x0000_t75" style="width:426pt;height:246.75pt" o:ole="">
             <v:imagedata r:id="rId11" o:title=""/>
           </v:shape>
-          <o:OLEObject Type="Embed" ProgID="Word.OpenDocumentText.12" ShapeID="_x0000_i1026" DrawAspect="Content" ObjectID="_1556003475" r:id="rId12"/>
+          <o:OLEObject Type="Embed" ProgID="Word.OpenDocumentText.12" ShapeID="_x0000_i1026" DrawAspect="Content" ObjectID="_1556016398" r:id="rId12"/>
         </w:object>
       </w:r>
     </w:p>
@@ -2768,7 +3026,7 @@
           <w:lang w:val="it-IT"/>
         </w:rPr>
       </w:pPr>
-      <w:bookmarkStart w:id="7" w:name="_Toc482261231"/>
+      <w:bookmarkStart w:id="7" w:name="_Toc482274334"/>
       <w:r>
         <w:rPr>
           <w:lang w:val="it-IT"/>
@@ -2812,14 +3070,13 @@
           <w:lang w:val="it-IT"/>
         </w:rPr>
       </w:pPr>
-      <w:bookmarkStart w:id="8" w:name="_Toc482261232"/>
+      <w:bookmarkStart w:id="8" w:name="_Toc482274335"/>
       <w:r>
         <w:rPr>
           <w:rFonts w:ascii="Calibri" w:hAnsi="Calibri"/>
           <w:noProof/>
           <w:lang w:val="it-IT"/>
         </w:rPr>
-        <w:lastRenderedPageBreak/>
         <w:t>Altezza media di alberi generati casualmente</w:t>
       </w:r>
       <w:bookmarkEnd w:id="8"/>
@@ -2845,7 +3102,7 @@
           <w:lang w:val="it-IT"/>
         </w:rPr>
       </w:pPr>
-      <w:bookmarkStart w:id="9" w:name="_Toc482261233"/>
+      <w:bookmarkStart w:id="9" w:name="_Toc482274336"/>
       <w:r>
         <w:rPr>
           <w:lang w:val="it-IT"/>
@@ -2887,7 +3144,7 @@
           <w:lang w:val="it-IT"/>
         </w:rPr>
       </w:pPr>
-      <w:bookmarkStart w:id="10" w:name="_Toc482261234"/>
+      <w:bookmarkStart w:id="10" w:name="_Toc482274337"/>
       <w:r>
         <w:rPr>
           <w:lang w:val="it-IT"/>
@@ -2912,7 +3169,7 @@
           <v:shape id="_x0000_i1027" type="#_x0000_t75" style="width:482.25pt;height:150.75pt" o:ole="">
             <v:imagedata r:id="rId13" o:title=""/>
           </v:shape>
-          <o:OLEObject Type="Embed" ProgID="Word.OpenDocumentText.12" ShapeID="_x0000_i1027" DrawAspect="Content" ObjectID="_1556003476" r:id="rId14"/>
+          <o:OLEObject Type="Embed" ProgID="Word.OpenDocumentText.12" ShapeID="_x0000_i1027" DrawAspect="Content" ObjectID="_1556016399" r:id="rId14"/>
         </w:object>
       </w:r>
     </w:p>
@@ -3056,7 +3313,7 @@
           <w:lang w:val="it-IT"/>
         </w:rPr>
       </w:pPr>
-      <w:bookmarkStart w:id="12" w:name="_Toc482261235"/>
+      <w:bookmarkStart w:id="12" w:name="_Toc482274338"/>
       <w:r>
         <w:rPr>
           <w:lang w:val="it-IT"/>
@@ -3086,7 +3343,7 @@
           <w:lang w:val="it-IT"/>
         </w:rPr>
       </w:pPr>
-      <w:bookmarkStart w:id="13" w:name="_Toc482261236"/>
+      <w:bookmarkStart w:id="13" w:name="_Toc482274339"/>
       <w:r>
         <w:rPr>
           <w:lang w:val="it-IT"/>
@@ -3148,7 +3405,6 @@
             </w:pPr>
             <w:proofErr w:type="spellStart"/>
             <w:r>
-              <w:lastRenderedPageBreak/>
               <w:t>Numero</w:t>
             </w:r>
             <w:proofErr w:type="spellEnd"/>
@@ -3873,7 +4129,7 @@
           <w:lang w:val="it-IT"/>
         </w:rPr>
       </w:pPr>
-      <w:bookmarkStart w:id="14" w:name="_Toc482261237"/>
+      <w:bookmarkStart w:id="14" w:name="_Toc482274340"/>
       <w:r>
         <w:rPr>
           <w:lang w:val="it-IT"/>
@@ -3938,7 +4194,7 @@
           <w:lang w:val="it-IT"/>
         </w:rPr>
       </w:pPr>
-      <w:bookmarkStart w:id="15" w:name="_Toc482261238"/>
+      <w:bookmarkStart w:id="15" w:name="_Toc482274341"/>
       <w:r>
         <w:rPr>
           <w:lang w:val="it-IT"/>
@@ -4530,6 +4786,7 @@
           </w:tcPr>
           <w:p>
             <w:r>
+              <w:lastRenderedPageBreak/>
               <w:t>61</w:t>
             </w:r>
           </w:p>
@@ -4571,7 +4828,6 @@
           </w:tcPr>
           <w:p>
             <w:r>
-              <w:lastRenderedPageBreak/>
               <w:t>123</w:t>
             </w:r>
           </w:p>
@@ -5122,7 +5378,7 @@
           <w:lang w:val="it-IT" w:eastAsia="it-IT"/>
         </w:rPr>
         <w:drawing>
-          <wp:inline distT="0" distB="0" distL="0" distR="0" wp14:anchorId="09981509" wp14:editId="2A6BBA8F">
+          <wp:inline distT="0" distB="0" distL="0" distR="0" wp14:anchorId="06E2D0DC" wp14:editId="46734D75">
             <wp:extent cx="5610225" cy="3314700"/>
             <wp:effectExtent l="0" t="0" r="9525" b="0"/>
             <wp:docPr id="1" name="Grafico 1"/>
@@ -5144,12 +5400,14 @@
           <w:lang w:val="it-IT"/>
         </w:rPr>
       </w:pPr>
+      <w:bookmarkStart w:id="16" w:name="_Toc482274342"/>
       <w:r>
         <w:rPr>
           <w:lang w:val="it-IT"/>
         </w:rPr>
         <w:t>Stima asintotica dell’altezza media</w:t>
       </w:r>
+      <w:bookmarkEnd w:id="16"/>
     </w:p>
     <w:p>
       <w:pPr>
@@ -5161,15 +5419,7 @@
         <w:rPr>
           <w:lang w:val="it-IT"/>
         </w:rPr>
-        <w:t>Dai presupposti dei paragrafi precedenti possiamo descrivere l’altezza attraverso l</w:t>
-      </w:r>
-      <w:bookmarkStart w:id="16" w:name="_GoBack"/>
-      <w:bookmarkEnd w:id="16"/>
-      <w:r>
-        <w:rPr>
-          <w:lang w:val="it-IT"/>
-        </w:rPr>
-        <w:t>a seguente espressione asintotica</w:t>
+        <w:t>Dai presupposti dei paragrafi precedenti possiamo descrivere l’altezza attraverso la seguente espressione asintotica</w:t>
       </w:r>
     </w:p>
     <w:p>
@@ -5189,27 +5439,7 @@
               <w:rFonts w:ascii="Cambria Math" w:hAnsi="Cambria Math"/>
               <w:lang w:val="it-IT"/>
             </w:rPr>
-            <m:t>h=</m:t>
-          </m:r>
-          <m:r>
-            <m:rPr>
-              <m:sty m:val="bi"/>
-            </m:rPr>
-            <w:rPr>
-              <w:rFonts w:ascii="Cambria Math" w:hAnsi="Cambria Math"/>
-              <w:lang w:val="it-IT"/>
-            </w:rPr>
-            <m:t xml:space="preserve"> </m:t>
-          </m:r>
-          <m:r>
-            <m:rPr>
-              <m:sty m:val="bi"/>
-            </m:rPr>
-            <w:rPr>
-              <w:rFonts w:ascii="Cambria Math" w:hAnsi="Cambria Math"/>
-              <w:lang w:val="it-IT"/>
-            </w:rPr>
-            <m:t>Ο(lo</m:t>
+            <m:t>h= Ο(lo</m:t>
           </m:r>
           <m:sSub>
             <m:sSubPr>
@@ -5267,11 +5497,12 @@
           <w:lang w:val="it-IT"/>
         </w:rPr>
       </w:pPr>
-      <w:bookmarkStart w:id="17" w:name="_Toc482261240"/>
-      <w:r>
-        <w:rPr>
-          <w:lang w:val="it-IT"/>
-        </w:rPr>
+      <w:bookmarkStart w:id="17" w:name="_Toc482274343"/>
+      <w:r>
+        <w:rPr>
+          <w:lang w:val="it-IT"/>
+        </w:rPr>
+        <w:lastRenderedPageBreak/>
         <w:t>Funzione Merge</w:t>
       </w:r>
       <w:bookmarkEnd w:id="17"/>
@@ -5282,49 +5513,27 @@
           <w:lang w:val="it-IT"/>
         </w:rPr>
       </w:pPr>
+      <w:r>
+        <w:rPr>
+          <w:lang w:val="it-IT"/>
+        </w:rPr>
+        <w:t>È la funzione dedicata alla risoluzione del terzo punto della traccia. Ha lo scopo di effettuare l’unione insiemistica tra due alberi binari di ricerca dati in ingresso senza utilizzare memoria aggiuntiva.</w:t>
+      </w:r>
     </w:p>
     <w:p>
       <w:pPr>
-        <w:pStyle w:val="Titolo1"/>
-        <w:rPr>
-          <w:rFonts w:ascii="Calibri" w:hAnsi="Calibri"/>
-          <w:noProof/>
-          <w:lang w:val="it-IT"/>
-        </w:rPr>
-      </w:pPr>
-      <w:bookmarkStart w:id="18" w:name="_Toc482261241"/>
-      <w:r>
-        <w:rPr>
-          <w:rFonts w:ascii="Calibri" w:hAnsi="Calibri"/>
-          <w:noProof/>
-          <w:lang w:val="it-IT"/>
-        </w:rPr>
-        <w:lastRenderedPageBreak/>
-        <w:t>Funzioni</w:t>
-      </w:r>
-      <w:r>
-        <w:rPr>
-          <w:rFonts w:ascii="Calibri" w:hAnsi="Calibri"/>
-          <w:noProof/>
-          <w:lang w:val="it-IT"/>
-        </w:rPr>
-        <w:t xml:space="preserve"> </w:t>
-      </w:r>
-      <w:r>
-        <w:rPr>
-          <w:rFonts w:ascii="Calibri" w:hAnsi="Calibri"/>
-          <w:noProof/>
-          <w:lang w:val="it-IT"/>
-        </w:rPr>
-        <w:t>offerte</w:t>
-      </w:r>
-      <w:r>
-        <w:rPr>
-          <w:rFonts w:ascii="Calibri" w:hAnsi="Calibri"/>
-          <w:noProof/>
-          <w:lang w:val="it-IT"/>
-        </w:rPr>
-        <w:t xml:space="preserve"> dalla libreria</w:t>
+        <w:pStyle w:val="Titolo2"/>
+        <w:ind w:left="576"/>
+        <w:rPr>
+          <w:lang w:val="it-IT"/>
+        </w:rPr>
+      </w:pPr>
+      <w:bookmarkStart w:id="18" w:name="_Toc482274344"/>
+      <w:r>
+        <w:rPr>
+          <w:lang w:val="it-IT"/>
+        </w:rPr>
+        <w:t>Dettagli implementativi</w:t>
       </w:r>
       <w:bookmarkEnd w:id="18"/>
     </w:p>
@@ -5338,881 +5547,615 @@
         <w:rPr>
           <w:lang w:val="it-IT"/>
         </w:rPr>
-        <w:t>Per semplicità si distinguono le funzioni offerte dalla libreria in semplici e complesse come segue</w:t>
+        <w:t>La funzione è implementata dal seguente codice</w:t>
+      </w:r>
+    </w:p>
+    <w:bookmarkStart w:id="19" w:name="_MON_1556014081"/>
+    <w:bookmarkEnd w:id="19"/>
+    <w:p>
+      <w:pPr>
+        <w:rPr>
+          <w:lang w:val="it-IT"/>
+        </w:rPr>
+      </w:pPr>
+      <w:r>
+        <w:rPr>
+          <w:lang w:val="it-IT"/>
+        </w:rPr>
+        <w:object w:dxaOrig="9638" w:dyaOrig="7290">
+          <v:shape id="_x0000_i1033" type="#_x0000_t75" style="width:482.25pt;height:364.5pt" o:ole="">
+            <v:imagedata r:id="rId16" o:title=""/>
+          </v:shape>
+          <o:OLEObject Type="Embed" ProgID="Word.OpenDocumentText.12" ShapeID="_x0000_i1033" DrawAspect="Content" ObjectID="_1556016400" r:id="rId17"/>
+        </w:object>
       </w:r>
     </w:p>
     <w:p>
       <w:pPr>
+        <w:rPr>
+          <w:lang w:val="it-IT"/>
+        </w:rPr>
+      </w:pPr>
+      <w:r>
+        <w:rPr>
+          <w:lang w:val="it-IT"/>
+        </w:rPr>
+        <w:t xml:space="preserve">È </w:t>
+      </w:r>
+      <w:r>
+        <w:rPr>
+          <w:lang w:val="it-IT"/>
+        </w:rPr>
+        <w:t xml:space="preserve">una funzione ricorsiva che, </w:t>
+      </w:r>
+      <w:r>
+        <w:rPr>
+          <w:lang w:val="it-IT"/>
+        </w:rPr>
+        <w:t>dati due alberi in ingresso</w:t>
+      </w:r>
+      <w:r>
+        <w:rPr>
+          <w:lang w:val="it-IT"/>
+        </w:rPr>
+        <w:t>,</w:t>
+      </w:r>
+      <w:r>
+        <w:rPr>
+          <w:lang w:val="it-IT"/>
+        </w:rPr>
+        <w:t xml:space="preserve"> unisce il primo con il secondo.</w:t>
+      </w:r>
+      <w:r>
+        <w:rPr>
+          <w:lang w:val="it-IT"/>
+        </w:rPr>
+        <w:br/>
+        <w:t>Si basa su una ricerca della radice del primo albero nel secondo distinguendo così 5 casi</w:t>
+      </w:r>
+      <w:r>
+        <w:rPr>
+          <w:lang w:val="it-IT"/>
+        </w:rPr>
+        <w:t xml:space="preserve"> innestati</w:t>
+      </w:r>
+      <w:r>
+        <w:rPr>
+          <w:lang w:val="it-IT"/>
+        </w:rPr>
+        <w:t>:</w:t>
+      </w:r>
+    </w:p>
+    <w:p>
+      <w:pPr>
+        <w:pStyle w:val="Paragrafoelenco"/>
+        <w:numPr>
+          <w:ilvl w:val="0"/>
+          <w:numId w:val="21"/>
+        </w:numPr>
+        <w:rPr>
+          <w:lang w:val="it-IT"/>
+        </w:rPr>
+      </w:pPr>
+      <w:r>
+        <w:rPr>
+          <w:lang w:val="it-IT"/>
+        </w:rPr>
+        <w:t>L’albero radicato in t1 è vuoto</w:t>
+      </w:r>
+    </w:p>
+    <w:p>
+      <w:pPr>
+        <w:pStyle w:val="Paragrafoelenco"/>
+        <w:numPr>
+          <w:ilvl w:val="0"/>
+          <w:numId w:val="21"/>
+        </w:numPr>
+        <w:rPr>
+          <w:lang w:val="it-IT"/>
+        </w:rPr>
+      </w:pPr>
+      <w:r>
+        <w:rPr>
+          <w:lang w:val="it-IT"/>
+        </w:rPr>
+        <w:t>L’albero radicato in t2 è vuoto</w:t>
+      </w:r>
+    </w:p>
+    <w:p>
+      <w:pPr>
+        <w:pStyle w:val="Paragrafoelenco"/>
+        <w:numPr>
+          <w:ilvl w:val="0"/>
+          <w:numId w:val="21"/>
+        </w:numPr>
+        <w:rPr>
+          <w:lang w:val="it-IT"/>
+        </w:rPr>
+      </w:pPr>
+      <w:r>
+        <w:rPr>
+          <w:lang w:val="it-IT"/>
+        </w:rPr>
+        <w:t>La chiave della radice del primo albero è maggiore di quella del secondo</w:t>
+      </w:r>
+    </w:p>
+    <w:p>
+      <w:pPr>
+        <w:pStyle w:val="Paragrafoelenco"/>
+        <w:numPr>
+          <w:ilvl w:val="0"/>
+          <w:numId w:val="21"/>
+        </w:numPr>
+        <w:rPr>
+          <w:lang w:val="it-IT"/>
+        </w:rPr>
+      </w:pPr>
+      <w:r>
+        <w:rPr>
+          <w:lang w:val="it-IT"/>
+        </w:rPr>
+        <w:t>La chiave della radice del primo albero è minore di quella del secondo</w:t>
+      </w:r>
+    </w:p>
+    <w:p>
+      <w:pPr>
+        <w:pStyle w:val="Paragrafoelenco"/>
+        <w:numPr>
+          <w:ilvl w:val="0"/>
+          <w:numId w:val="21"/>
+        </w:numPr>
+        <w:rPr>
+          <w:lang w:val="it-IT"/>
+        </w:rPr>
+      </w:pPr>
+      <w:r>
+        <w:rPr>
+          <w:lang w:val="it-IT"/>
+        </w:rPr>
+        <w:t>Le due radici hanno chiavi uguali</w:t>
+      </w:r>
+    </w:p>
+    <w:p>
+      <w:pPr>
+        <w:rPr>
+          <w:lang w:val="it-IT"/>
+        </w:rPr>
+      </w:pPr>
+      <w:r>
+        <w:rPr>
+          <w:lang w:val="it-IT"/>
+        </w:rPr>
+        <w:t>Elenco dei parametri:</w:t>
+      </w:r>
+    </w:p>
+    <w:p>
+      <w:pPr>
+        <w:pStyle w:val="Paragrafoelenco"/>
+        <w:numPr>
+          <w:ilvl w:val="0"/>
+          <w:numId w:val="20"/>
+        </w:numPr>
+        <w:rPr>
+          <w:lang w:val="it-IT"/>
+        </w:rPr>
+      </w:pPr>
+      <w:r>
+        <w:rPr>
+          <w:lang w:val="it-IT"/>
+        </w:rPr>
+        <w:lastRenderedPageBreak/>
+        <w:t>t</w:t>
+      </w:r>
+      <w:proofErr w:type="gramStart"/>
+      <w:r>
+        <w:rPr>
+          <w:lang w:val="it-IT"/>
+        </w:rPr>
+        <w:t>1 :</w:t>
+      </w:r>
+      <w:proofErr w:type="gramEnd"/>
+      <w:r>
+        <w:rPr>
+          <w:lang w:val="it-IT"/>
+        </w:rPr>
+        <w:t xml:space="preserve"> riferimento all’albero da unire</w:t>
+      </w:r>
+    </w:p>
+    <w:p>
+      <w:pPr>
+        <w:pStyle w:val="Paragrafoelenco"/>
+        <w:numPr>
+          <w:ilvl w:val="0"/>
+          <w:numId w:val="20"/>
+        </w:numPr>
+        <w:rPr>
+          <w:lang w:val="it-IT"/>
+        </w:rPr>
+      </w:pPr>
+      <w:r>
+        <w:rPr>
+          <w:lang w:val="it-IT"/>
+        </w:rPr>
+        <w:t>t</w:t>
+      </w:r>
+      <w:proofErr w:type="gramStart"/>
+      <w:r>
+        <w:rPr>
+          <w:lang w:val="it-IT"/>
+        </w:rPr>
+        <w:t>2 :</w:t>
+      </w:r>
+      <w:proofErr w:type="gramEnd"/>
+      <w:r>
+        <w:rPr>
+          <w:lang w:val="it-IT"/>
+        </w:rPr>
+        <w:t xml:space="preserve"> riferimento all’albero in cui effettuare l’unione</w:t>
+      </w:r>
+    </w:p>
+    <w:p>
+      <w:pPr>
+        <w:rPr>
+          <w:lang w:val="it-IT"/>
+        </w:rPr>
+      </w:pPr>
+      <w:r>
+        <w:rPr>
+          <w:lang w:val="it-IT"/>
+        </w:rPr>
+        <w:t>Ritorna t2 aggiornato.</w:t>
+      </w:r>
+    </w:p>
+    <w:p>
+      <w:pPr>
+        <w:rPr>
+          <w:lang w:val="it-IT"/>
+        </w:rPr>
+      </w:pPr>
+      <w:proofErr w:type="spellStart"/>
+      <w:r>
+        <w:rPr>
+          <w:lang w:val="it-IT"/>
+        </w:rPr>
+        <w:t>Pre</w:t>
+      </w:r>
+      <w:proofErr w:type="spellEnd"/>
+      <w:r>
+        <w:rPr>
+          <w:lang w:val="it-IT"/>
+        </w:rPr>
+        <w:t xml:space="preserve"> </w:t>
+      </w:r>
+      <w:proofErr w:type="gramStart"/>
+      <w:r>
+        <w:rPr>
+          <w:lang w:val="it-IT"/>
+        </w:rPr>
+        <w:t>condizione :</w:t>
+      </w:r>
+      <w:proofErr w:type="gramEnd"/>
+      <w:r>
+        <w:rPr>
+          <w:lang w:val="it-IT"/>
+        </w:rPr>
+        <w:t xml:space="preserve"> i due alberi non devono avere chiavi duplicate.</w:t>
+      </w:r>
+    </w:p>
+    <w:p>
+      <w:pPr>
+        <w:rPr>
+          <w:lang w:val="it-IT"/>
+        </w:rPr>
+      </w:pPr>
+      <w:r>
+        <w:rPr>
+          <w:lang w:val="it-IT"/>
+        </w:rPr>
+        <w:t xml:space="preserve">Post </w:t>
+      </w:r>
+      <w:proofErr w:type="gramStart"/>
+      <w:r>
+        <w:rPr>
+          <w:lang w:val="it-IT"/>
+        </w:rPr>
+        <w:t>condizione :</w:t>
+      </w:r>
+      <w:proofErr w:type="gramEnd"/>
+      <w:r>
+        <w:rPr>
+          <w:lang w:val="it-IT"/>
+        </w:rPr>
+        <w:t xml:space="preserve"> l’albero ritornato contiene l’unione insiemistica dei due alberi e il riferimento al primo albero è inutilizzabile poiché potrebbe perdere dei collegamenti.</w:t>
+      </w:r>
+    </w:p>
+    <w:p>
+      <w:pPr>
+        <w:pStyle w:val="Titolo3"/>
+        <w:ind w:left="720"/>
+        <w:rPr>
+          <w:lang w:val="it-IT"/>
+        </w:rPr>
+      </w:pPr>
+      <w:bookmarkStart w:id="20" w:name="_Toc482274345"/>
+      <w:r>
+        <w:rPr>
+          <w:lang w:val="it-IT"/>
+        </w:rPr>
+        <w:t>Descrizione delle situazioni</w:t>
+      </w:r>
+      <w:bookmarkEnd w:id="20"/>
+    </w:p>
+    <w:p>
+      <w:pPr>
+        <w:rPr>
+          <w:lang w:val="it-IT"/>
+        </w:rPr>
+      </w:pPr>
+      <w:r>
+        <w:rPr>
+          <w:lang w:val="it-IT"/>
+        </w:rPr>
+        <w:t xml:space="preserve">Presi in esame i casi in cui </w:t>
+      </w:r>
+      <w:r>
+        <w:rPr>
+          <w:lang w:val="it-IT"/>
+        </w:rPr>
+        <w:t>si possono trovare i due alberi</w:t>
+      </w:r>
+      <w:r>
+        <w:rPr>
+          <w:lang w:val="it-IT"/>
+        </w:rPr>
+        <w:t>, di seguito sono descritte le azioni che svolge l’algoritmo su di essi:</w:t>
+      </w:r>
+    </w:p>
+    <w:p>
+      <w:pPr>
+        <w:pStyle w:val="Paragrafoelenco"/>
+        <w:numPr>
+          <w:ilvl w:val="0"/>
+          <w:numId w:val="22"/>
+        </w:numPr>
+        <w:rPr>
+          <w:lang w:val="it-IT"/>
+        </w:rPr>
+      </w:pPr>
+      <w:r>
+        <w:rPr>
+          <w:lang w:val="it-IT"/>
+        </w:rPr>
+        <w:t>Se l’albero radicato in t1 è vuoto, banalmente si ritorna t2</w:t>
+      </w:r>
+    </w:p>
+    <w:p>
+      <w:pPr>
+        <w:pStyle w:val="Paragrafoelenco"/>
+        <w:numPr>
+          <w:ilvl w:val="0"/>
+          <w:numId w:val="22"/>
+        </w:numPr>
+        <w:rPr>
+          <w:lang w:val="it-IT"/>
+        </w:rPr>
+      </w:pPr>
+      <w:r>
+        <w:rPr>
+          <w:lang w:val="it-IT"/>
+        </w:rPr>
+        <w:t>Se l’albero radicato in t2 è vuoto, si ritorna t1 che verrà attaccato ad un nodo che permette all’albero binario di ricerca di rispettarne le proprietà</w:t>
+      </w:r>
+    </w:p>
+    <w:p>
+      <w:pPr>
+        <w:pStyle w:val="Paragrafoelenco"/>
+        <w:numPr>
+          <w:ilvl w:val="0"/>
+          <w:numId w:val="22"/>
+        </w:numPr>
+        <w:rPr>
+          <w:lang w:val="it-IT"/>
+        </w:rPr>
+      </w:pPr>
+      <w:r>
+        <w:rPr>
+          <w:lang w:val="it-IT"/>
+        </w:rPr>
+        <w:t>Se la chiave presente in t1 è maggiore di quella presente in t2, allora viene rotto il collegamento con il figlio sinistro di t1 e verranno effettuate due chiamate ricorsive:</w:t>
+      </w:r>
+    </w:p>
+    <w:p>
+      <w:pPr>
+        <w:pStyle w:val="Paragrafoelenco"/>
+        <w:numPr>
+          <w:ilvl w:val="1"/>
+          <w:numId w:val="22"/>
+        </w:numPr>
+        <w:rPr>
+          <w:lang w:val="it-IT"/>
+        </w:rPr>
+      </w:pPr>
+      <w:r>
+        <w:rPr>
+          <w:lang w:val="it-IT"/>
+        </w:rPr>
+        <w:t xml:space="preserve">La prima </w:t>
+      </w:r>
+      <w:r>
+        <w:rPr>
+          <w:lang w:val="it-IT"/>
+        </w:rPr>
+        <w:t>sul</w:t>
+      </w:r>
+      <w:r>
+        <w:rPr>
+          <w:lang w:val="it-IT"/>
+        </w:rPr>
+        <w:t xml:space="preserve"> sottoalbero destro di t2 e su t1</w:t>
+      </w:r>
+    </w:p>
+    <w:p>
+      <w:pPr>
+        <w:pStyle w:val="Paragrafoelenco"/>
+        <w:numPr>
+          <w:ilvl w:val="1"/>
+          <w:numId w:val="22"/>
+        </w:numPr>
+        <w:rPr>
+          <w:lang w:val="it-IT"/>
+        </w:rPr>
+      </w:pPr>
+      <w:r>
+        <w:rPr>
+          <w:lang w:val="it-IT"/>
+        </w:rPr>
+        <w:t>La seconda su t2 e sul vecchio figlio sinistro di t1 (perché potrebbe avere chiave minore di quella di t2)</w:t>
+      </w:r>
+    </w:p>
+    <w:p>
+      <w:pPr>
+        <w:pStyle w:val="Paragrafoelenco"/>
+        <w:numPr>
+          <w:ilvl w:val="0"/>
+          <w:numId w:val="22"/>
+        </w:numPr>
+        <w:rPr>
+          <w:lang w:val="it-IT"/>
+        </w:rPr>
+      </w:pPr>
+      <w:r>
+        <w:rPr>
+          <w:lang w:val="it-IT"/>
+        </w:rPr>
+        <w:t>Se la chiave presente in t1 è minore di quella presente in t</w:t>
+      </w:r>
+      <w:proofErr w:type="gramStart"/>
+      <w:r>
+        <w:rPr>
+          <w:lang w:val="it-IT"/>
+        </w:rPr>
+        <w:t>2 ,</w:t>
+      </w:r>
+      <w:proofErr w:type="gramEnd"/>
+      <w:r>
+        <w:rPr>
+          <w:lang w:val="it-IT"/>
+        </w:rPr>
+        <w:t xml:space="preserve"> la situazione è speculare a quella descritta nel punto precedente</w:t>
+      </w:r>
+    </w:p>
+    <w:p>
+      <w:pPr>
+        <w:pStyle w:val="Paragrafoelenco"/>
+        <w:numPr>
+          <w:ilvl w:val="0"/>
+          <w:numId w:val="22"/>
+        </w:numPr>
+        <w:rPr>
+          <w:lang w:val="it-IT"/>
+        </w:rPr>
+      </w:pPr>
+      <w:r>
+        <w:rPr>
+          <w:lang w:val="it-IT"/>
+        </w:rPr>
+        <w:t>Se le chiavi sono uguali, vengono effettuate le chiamate ricorsive sui rispettivi sottoalberi destri e sinistri ed infine viene deallocato il nodo t1.</w:t>
+      </w:r>
+    </w:p>
+    <w:p>
+      <w:pPr>
         <w:pStyle w:val="Titolo2"/>
         <w:ind w:left="576"/>
         <w:rPr>
           <w:lang w:val="it-IT"/>
         </w:rPr>
       </w:pPr>
-      <w:bookmarkStart w:id="19" w:name="_Toc482261242"/>
-      <w:r>
-        <w:rPr>
-          <w:lang w:val="it-IT"/>
-        </w:rPr>
-        <w:t>Funzioni semplici</w:t>
-      </w:r>
-      <w:bookmarkEnd w:id="19"/>
-    </w:p>
-    <w:p>
-      <w:pPr>
-        <w:rPr>
-          <w:lang w:val="it-IT"/>
-        </w:rPr>
-      </w:pPr>
-      <w:r>
-        <w:rPr>
-          <w:lang w:val="it-IT"/>
-        </w:rPr>
-        <w:t xml:space="preserve">Sono funzioni ordinarie per la gestione di un </w:t>
-      </w:r>
-      <w:proofErr w:type="spellStart"/>
-      <w:r>
-        <w:rPr>
-          <w:lang w:val="it-IT"/>
-        </w:rPr>
-        <w:t>heap</w:t>
-      </w:r>
-      <w:proofErr w:type="spellEnd"/>
-      <w:r>
-        <w:rPr>
-          <w:lang w:val="it-IT"/>
-        </w:rPr>
-        <w:t>:</w:t>
-      </w:r>
-    </w:p>
-    <w:bookmarkStart w:id="20" w:name="_MON_1552115746"/>
-    <w:bookmarkEnd w:id="20"/>
-    <w:p>
-      <w:pPr>
-        <w:rPr>
-          <w:lang w:val="it-IT"/>
-        </w:rPr>
-      </w:pPr>
-      <w:r>
-        <w:rPr>
-          <w:lang w:val="it-IT"/>
-        </w:rPr>
-        <w:object w:dxaOrig="9638" w:dyaOrig="1871">
-          <v:shape id="_x0000_i1028" type="#_x0000_t75" style="width:482.25pt;height:93.75pt" o:ole="">
-            <v:imagedata r:id="rId16" o:title=""/>
-          </v:shape>
-          <o:OLEObject Type="Embed" ProgID="Word.OpenDocumentText.12" ShapeID="_x0000_i1028" DrawAspect="Content" ObjectID="_1556003477" r:id="rId17"/>
-        </w:object>
-      </w:r>
-    </w:p>
-    <w:p>
-      <w:pPr>
-        <w:pStyle w:val="Titolo3"/>
-        <w:ind w:left="720"/>
-        <w:rPr>
-          <w:lang w:val="it-IT"/>
-        </w:rPr>
-      </w:pPr>
-      <w:bookmarkStart w:id="21" w:name="_Toc482261243"/>
-      <w:r>
-        <w:rPr>
-          <w:lang w:val="it-IT"/>
-        </w:rPr>
-        <w:t>Descrizione funzioni</w:t>
-      </w:r>
-      <w:r>
-        <w:rPr>
-          <w:lang w:val="it-IT"/>
-        </w:rPr>
-        <w:t xml:space="preserve"> semplici</w:t>
+      <w:bookmarkStart w:id="21" w:name="_Toc482274346"/>
+      <w:r>
+        <w:rPr>
+          <w:lang w:val="it-IT"/>
+        </w:rPr>
+        <w:t>Descrizione della complessità asintotica</w:t>
       </w:r>
       <w:bookmarkEnd w:id="21"/>
     </w:p>
     <w:p>
       <w:pPr>
-        <w:pStyle w:val="Paragrafoelenco"/>
-        <w:numPr>
-          <w:ilvl w:val="0"/>
-          <w:numId w:val="16"/>
-        </w:numPr>
-        <w:rPr>
-          <w:lang w:val="it-IT"/>
-        </w:rPr>
-      </w:pPr>
-      <w:proofErr w:type="spellStart"/>
-      <w:r>
-        <w:rPr>
-          <w:lang w:val="it-IT"/>
-        </w:rPr>
-        <w:t>isEmpty</w:t>
-      </w:r>
-      <w:proofErr w:type="spellEnd"/>
-      <w:r>
-        <w:rPr>
-          <w:lang w:val="it-IT"/>
-        </w:rPr>
-        <w:t>: ritorna 0 se l’</w:t>
-      </w:r>
-      <w:proofErr w:type="spellStart"/>
-      <w:r>
-        <w:rPr>
-          <w:lang w:val="it-IT"/>
-        </w:rPr>
-        <w:t>heap</w:t>
-      </w:r>
-      <w:proofErr w:type="spellEnd"/>
-      <w:r>
-        <w:rPr>
-          <w:lang w:val="it-IT"/>
-        </w:rPr>
-        <w:t xml:space="preserve"> è vuoto, 1 altrimenti</w:t>
+        <w:rPr>
+          <w:lang w:val="it-IT"/>
+        </w:rPr>
+      </w:pPr>
+      <w:r>
+        <w:rPr>
+          <w:lang w:val="it-IT"/>
+        </w:rPr>
+        <w:t>Dato che l’algoritmo in esame effettua una ricerca della chiave della radice t1 nell’albero t2 e, se non la trova, attacca tutto l’albero radicato in t1 è facile notare che si esegue una discesa lungo un percorso di t2 per ogni chiamata ricorsiva.</w:t>
       </w:r>
     </w:p>
     <w:p>
       <w:pPr>
-        <w:pStyle w:val="Paragrafoelenco"/>
-        <w:numPr>
-          <w:ilvl w:val="0"/>
-          <w:numId w:val="16"/>
-        </w:numPr>
-        <w:rPr>
-          <w:lang w:val="it-IT"/>
-        </w:rPr>
-      </w:pPr>
-      <w:proofErr w:type="spellStart"/>
-      <w:r>
-        <w:rPr>
-          <w:lang w:val="it-IT"/>
-        </w:rPr>
-        <w:t>size</w:t>
-      </w:r>
-      <w:proofErr w:type="spellEnd"/>
-      <w:r>
-        <w:rPr>
-          <w:lang w:val="it-IT"/>
-        </w:rPr>
-        <w:t>: ritorna un intero che rappresenta il numero di elementi presenti nell’</w:t>
-      </w:r>
-      <w:proofErr w:type="spellStart"/>
-      <w:r>
-        <w:rPr>
-          <w:lang w:val="it-IT"/>
-        </w:rPr>
-        <w:t>heap</w:t>
-      </w:r>
-      <w:proofErr w:type="spellEnd"/>
+        <w:rPr>
+          <w:lang w:val="it-IT"/>
+        </w:rPr>
+      </w:pPr>
+      <w:r>
+        <w:rPr>
+          <w:lang w:val="it-IT"/>
+        </w:rPr>
+        <w:t xml:space="preserve">L’algoritmo di merge quindi costa un </w:t>
+      </w:r>
+      <m:oMath>
+        <m:r>
+          <m:rPr>
+            <m:sty m:val="bi"/>
+          </m:rPr>
+          <w:rPr>
+            <w:rFonts w:ascii="Cambria Math" w:hAnsi="Cambria Math"/>
+            <w:lang w:val="it-IT"/>
+          </w:rPr>
+          <m:t>Ο(h)</m:t>
+        </m:r>
+      </m:oMath>
+      <w:r>
+        <w:rPr>
+          <w:b/>
+          <w:lang w:val="it-IT"/>
+        </w:rPr>
+        <w:t xml:space="preserve"> </w:t>
+      </w:r>
+      <w:r>
+        <w:rPr>
+          <w:lang w:val="it-IT"/>
+        </w:rPr>
+        <w:t xml:space="preserve">dove </w:t>
+      </w:r>
+      <w:r>
+        <w:rPr>
+          <w:i/>
+          <w:lang w:val="it-IT"/>
+        </w:rPr>
+        <w:t xml:space="preserve">h </w:t>
+      </w:r>
+      <w:r>
+        <w:rPr>
+          <w:lang w:val="it-IT"/>
+        </w:rPr>
+        <w:t>è l’altezza dell’albero t2 in ingresso. Non occupa spazio aggiuntivo rendendo però l’albero radicato in t1 inutilizzabile.</w:t>
+      </w:r>
     </w:p>
     <w:p>
       <w:pPr>
-        <w:pStyle w:val="Paragrafoelenco"/>
-        <w:numPr>
-          <w:ilvl w:val="0"/>
-          <w:numId w:val="16"/>
-        </w:numPr>
-        <w:rPr>
-          <w:lang w:val="it-IT"/>
-        </w:rPr>
-      </w:pPr>
-      <w:proofErr w:type="spellStart"/>
-      <w:r>
-        <w:rPr>
-          <w:lang w:val="it-IT"/>
-        </w:rPr>
-        <w:t>min</w:t>
-      </w:r>
-      <w:proofErr w:type="spellEnd"/>
-      <w:r>
-        <w:rPr>
-          <w:lang w:val="it-IT"/>
-        </w:rPr>
-        <w:t xml:space="preserve">: ritorna l’elemento di minima priorità (nel caso di </w:t>
-      </w:r>
-      <w:proofErr w:type="spellStart"/>
-      <w:r>
-        <w:rPr>
-          <w:lang w:val="it-IT"/>
-        </w:rPr>
-        <w:t>min</w:t>
-      </w:r>
-      <w:proofErr w:type="spellEnd"/>
-      <w:r>
-        <w:rPr>
-          <w:lang w:val="it-IT"/>
-        </w:rPr>
-        <w:t xml:space="preserve"> </w:t>
-      </w:r>
-      <w:proofErr w:type="spellStart"/>
-      <w:r>
-        <w:rPr>
-          <w:lang w:val="it-IT"/>
-        </w:rPr>
-        <w:t>heap</w:t>
-      </w:r>
-      <w:proofErr w:type="spellEnd"/>
-      <w:r>
-        <w:rPr>
-          <w:lang w:val="it-IT"/>
-        </w:rPr>
-        <w:t xml:space="preserve"> il massimo dell’ordinamento)</w:t>
-      </w:r>
-      <w:r>
-        <w:rPr>
-          <w:lang w:val="it-IT"/>
-        </w:rPr>
-        <w:t xml:space="preserve"> oppure 0 se l’</w:t>
-      </w:r>
-      <w:proofErr w:type="spellStart"/>
-      <w:r>
-        <w:rPr>
-          <w:lang w:val="it-IT"/>
-        </w:rPr>
-        <w:t>heap</w:t>
-      </w:r>
-      <w:proofErr w:type="spellEnd"/>
-      <w:r>
-        <w:rPr>
-          <w:lang w:val="it-IT"/>
-        </w:rPr>
-        <w:t xml:space="preserve"> è vuoto. Si consiglia di verificare prima se l’</w:t>
-      </w:r>
-      <w:proofErr w:type="spellStart"/>
-      <w:r>
-        <w:rPr>
-          <w:lang w:val="it-IT"/>
-        </w:rPr>
-        <w:t>heap</w:t>
-      </w:r>
-      <w:proofErr w:type="spellEnd"/>
-      <w:r>
-        <w:rPr>
-          <w:lang w:val="it-IT"/>
-        </w:rPr>
-        <w:t xml:space="preserve"> contiene almeno un elemento utilizzando il me</w:t>
-      </w:r>
-      <w:r>
-        <w:rPr>
-          <w:lang w:val="it-IT"/>
-        </w:rPr>
-        <w:t xml:space="preserve">todo </w:t>
-      </w:r>
-      <w:proofErr w:type="spellStart"/>
-      <w:r>
-        <w:rPr>
-          <w:lang w:val="it-IT"/>
-        </w:rPr>
-        <w:t>isEmpty</w:t>
-      </w:r>
-      <w:proofErr w:type="spellEnd"/>
-    </w:p>
-    <w:p>
-      <w:pPr>
-        <w:pStyle w:val="Paragrafoelenco"/>
-        <w:numPr>
-          <w:ilvl w:val="0"/>
-          <w:numId w:val="16"/>
-        </w:numPr>
-        <w:rPr>
-          <w:lang w:val="it-IT"/>
-        </w:rPr>
-      </w:pPr>
-      <w:proofErr w:type="spellStart"/>
-      <w:r>
-        <w:rPr>
-          <w:lang w:val="it-IT"/>
-        </w:rPr>
-        <w:t>insert</w:t>
-      </w:r>
-      <w:proofErr w:type="spellEnd"/>
-      <w:r>
-        <w:rPr>
-          <w:lang w:val="it-IT"/>
-        </w:rPr>
-        <w:t>: inserisce l’intero k all’interno dell’</w:t>
-      </w:r>
-      <w:proofErr w:type="spellStart"/>
-      <w:r>
-        <w:rPr>
-          <w:lang w:val="it-IT"/>
-        </w:rPr>
-        <w:t>heap</w:t>
-      </w:r>
-      <w:proofErr w:type="spellEnd"/>
-    </w:p>
-    <w:p>
-      <w:pPr>
-        <w:pStyle w:val="Paragrafoelenco"/>
-        <w:numPr>
-          <w:ilvl w:val="0"/>
-          <w:numId w:val="16"/>
-        </w:numPr>
-        <w:rPr>
-          <w:lang w:val="it-IT"/>
-        </w:rPr>
-      </w:pPr>
-      <w:r>
-        <w:rPr>
-          <w:lang w:val="it-IT"/>
-        </w:rPr>
-        <w:t>delete: rimuove l’intero k dall’</w:t>
-      </w:r>
-      <w:proofErr w:type="spellStart"/>
-      <w:r>
-        <w:rPr>
-          <w:lang w:val="it-IT"/>
-        </w:rPr>
-        <w:t>heap</w:t>
-      </w:r>
-      <w:proofErr w:type="spellEnd"/>
-    </w:p>
-    <w:p>
-      <w:pPr>
-        <w:pStyle w:val="Titolo2"/>
-        <w:ind w:left="576"/>
-        <w:rPr>
-          <w:lang w:val="it-IT"/>
-        </w:rPr>
-      </w:pPr>
-      <w:bookmarkStart w:id="22" w:name="_Toc482261244"/>
-      <w:r>
-        <w:rPr>
-          <w:lang w:val="it-IT"/>
-        </w:rPr>
-        <w:t>Funzioni complesse</w:t>
-      </w:r>
+        <w:rPr>
+          <w:lang w:val="it-IT"/>
+        </w:rPr>
+      </w:pPr>
+      <w:bookmarkStart w:id="22" w:name="_GoBack"/>
       <w:bookmarkEnd w:id="22"/>
     </w:p>
-    <w:p>
-      <w:pPr>
-        <w:rPr>
-          <w:lang w:val="it-IT"/>
-        </w:rPr>
-      </w:pPr>
-      <w:r>
-        <w:rPr>
-          <w:lang w:val="it-IT"/>
-        </w:rPr>
-        <w:t xml:space="preserve">Funzioni utili per la gestione di un </w:t>
-      </w:r>
-      <w:proofErr w:type="spellStart"/>
-      <w:r>
-        <w:rPr>
-          <w:lang w:val="it-IT"/>
-        </w:rPr>
-        <w:t>heap</w:t>
-      </w:r>
-      <w:proofErr w:type="spellEnd"/>
-      <w:r>
-        <w:rPr>
-          <w:lang w:val="it-IT"/>
-        </w:rPr>
-        <w:t>:</w:t>
-      </w:r>
-    </w:p>
-    <w:bookmarkStart w:id="23" w:name="_MON_1552117774"/>
-    <w:bookmarkEnd w:id="23"/>
-    <w:p>
-      <w:pPr>
-        <w:rPr>
-          <w:lang w:val="it-IT"/>
-        </w:rPr>
-      </w:pPr>
-      <w:r>
-        <w:rPr>
-          <w:lang w:val="it-IT"/>
-        </w:rPr>
-        <w:object w:dxaOrig="9638" w:dyaOrig="1305">
-          <v:shape id="_x0000_i1029" type="#_x0000_t75" style="width:482.25pt;height:65.25pt" o:ole="">
-            <v:imagedata r:id="rId18" o:title=""/>
-          </v:shape>
-          <o:OLEObject Type="Embed" ProgID="Word.OpenDocumentText.12" ShapeID="_x0000_i1029" DrawAspect="Content" ObjectID="_1556003478" r:id="rId19"/>
-        </w:object>
-      </w:r>
-    </w:p>
-    <w:p>
-      <w:pPr>
-        <w:pStyle w:val="Titolo3"/>
-        <w:ind w:left="720"/>
-        <w:rPr>
-          <w:lang w:val="it-IT"/>
-        </w:rPr>
-      </w:pPr>
-      <w:bookmarkStart w:id="24" w:name="_Toc482261245"/>
-      <w:r>
-        <w:rPr>
-          <w:lang w:val="it-IT"/>
-        </w:rPr>
-        <w:t>Descrizione funzioni complesse</w:t>
-      </w:r>
-      <w:bookmarkEnd w:id="24"/>
-    </w:p>
-    <w:p>
-      <w:pPr>
-        <w:pStyle w:val="Paragrafoelenco"/>
-        <w:numPr>
-          <w:ilvl w:val="0"/>
-          <w:numId w:val="17"/>
-        </w:numPr>
-        <w:rPr>
-          <w:lang w:val="it-IT"/>
-        </w:rPr>
-      </w:pPr>
-      <w:proofErr w:type="spellStart"/>
-      <w:r>
-        <w:rPr>
-          <w:lang w:val="it-IT"/>
-        </w:rPr>
-        <w:t>buildHeap</w:t>
-      </w:r>
-      <w:proofErr w:type="spellEnd"/>
-      <w:r>
-        <w:rPr>
-          <w:lang w:val="it-IT"/>
-        </w:rPr>
-        <w:t xml:space="preserve">: data una collezione di interi </w:t>
-      </w:r>
-      <w:r>
-        <w:rPr>
-          <w:lang w:val="it-IT"/>
-        </w:rPr>
-        <w:t>in ingresso e la sua dimensione</w:t>
-      </w:r>
-      <w:r>
-        <w:rPr>
-          <w:lang w:val="it-IT"/>
-        </w:rPr>
-        <w:t xml:space="preserve">, costruisce un </w:t>
-      </w:r>
-      <w:proofErr w:type="spellStart"/>
-      <w:r>
-        <w:rPr>
-          <w:lang w:val="it-IT"/>
-        </w:rPr>
-        <w:t>heap</w:t>
-      </w:r>
-      <w:proofErr w:type="spellEnd"/>
-      <w:r>
-        <w:rPr>
-          <w:lang w:val="it-IT"/>
-        </w:rPr>
-        <w:t xml:space="preserve"> e lo ritorna</w:t>
-      </w:r>
-    </w:p>
-    <w:p>
-      <w:pPr>
-        <w:pStyle w:val="Paragrafoelenco"/>
-        <w:numPr>
-          <w:ilvl w:val="0"/>
-          <w:numId w:val="17"/>
-        </w:numPr>
-        <w:rPr>
-          <w:lang w:val="it-IT"/>
-        </w:rPr>
-      </w:pPr>
-      <w:proofErr w:type="spellStart"/>
-      <w:r>
-        <w:rPr>
-          <w:lang w:val="it-IT"/>
-        </w:rPr>
-        <w:t>freeheap</w:t>
-      </w:r>
-      <w:proofErr w:type="spellEnd"/>
-      <w:r>
-        <w:rPr>
-          <w:lang w:val="it-IT"/>
-        </w:rPr>
-        <w:t>: libera la memoria dinamica allocata dall’</w:t>
-      </w:r>
-      <w:proofErr w:type="spellStart"/>
-      <w:r>
-        <w:rPr>
-          <w:lang w:val="it-IT"/>
-        </w:rPr>
-        <w:t>heap</w:t>
-      </w:r>
-      <w:proofErr w:type="spellEnd"/>
-      <w:r>
-        <w:rPr>
-          <w:lang w:val="it-IT"/>
-        </w:rPr>
-        <w:t xml:space="preserve"> cancellandolo in maniera corretta</w:t>
-      </w:r>
-    </w:p>
-    <w:p>
-      <w:pPr>
-        <w:pStyle w:val="Paragrafoelenco"/>
-        <w:numPr>
-          <w:ilvl w:val="0"/>
-          <w:numId w:val="17"/>
-        </w:numPr>
-        <w:rPr>
-          <w:lang w:val="it-IT"/>
-        </w:rPr>
-      </w:pPr>
-      <w:proofErr w:type="spellStart"/>
-      <w:r>
-        <w:rPr>
-          <w:lang w:val="it-IT"/>
-        </w:rPr>
-        <w:t>printHeap</w:t>
-      </w:r>
-      <w:proofErr w:type="spellEnd"/>
-      <w:r>
-        <w:rPr>
-          <w:lang w:val="it-IT"/>
-        </w:rPr>
-        <w:t>: stampa tutti gli elementi dell’</w:t>
-      </w:r>
-      <w:proofErr w:type="spellStart"/>
-      <w:r>
-        <w:rPr>
-          <w:lang w:val="it-IT"/>
-        </w:rPr>
-        <w:t>heap</w:t>
-      </w:r>
-      <w:proofErr w:type="spellEnd"/>
-      <w:r>
-        <w:rPr>
-          <w:lang w:val="it-IT"/>
-        </w:rPr>
-        <w:t xml:space="preserve"> in base alla loro posizione all’interno dello stesso</w:t>
-      </w:r>
-    </w:p>
-    <w:p>
-      <w:pPr>
-        <w:pStyle w:val="Titolo2"/>
-        <w:ind w:left="576"/>
-        <w:rPr>
-          <w:lang w:val="it-IT"/>
-        </w:rPr>
-      </w:pPr>
-      <w:bookmarkStart w:id="25" w:name="_Toc482261246"/>
-      <w:proofErr w:type="spellStart"/>
-      <w:r>
-        <w:rPr>
-          <w:lang w:val="it-IT"/>
-        </w:rPr>
-        <w:t>H</w:t>
-      </w:r>
-      <w:r>
-        <w:rPr>
-          <w:lang w:val="it-IT"/>
-        </w:rPr>
-        <w:t>eapSort</w:t>
-      </w:r>
-      <w:bookmarkEnd w:id="25"/>
-      <w:proofErr w:type="spellEnd"/>
-    </w:p>
-    <w:p>
-      <w:pPr>
-        <w:rPr>
-          <w:lang w:val="it-IT"/>
-        </w:rPr>
-      </w:pPr>
-      <w:r>
-        <w:rPr>
-          <w:lang w:val="it-IT"/>
-        </w:rPr>
-        <w:t xml:space="preserve">È una funzione di ordinamento che non spreca memoria aggiuntiva e che ha complessità asintotica pari a </w:t>
-      </w:r>
-      <w:proofErr w:type="spellStart"/>
-      <w:r>
-        <w:rPr>
-          <w:rFonts w:cstheme="minorHAnsi"/>
-          <w:i/>
-          <w:lang w:val="it-IT"/>
-        </w:rPr>
-        <w:t>Θ</w:t>
-      </w:r>
-      <w:r>
-        <w:rPr>
-          <w:i/>
-          <w:lang w:val="it-IT"/>
-        </w:rPr>
-        <w:t>log</w:t>
-      </w:r>
-      <w:proofErr w:type="spellEnd"/>
-      <w:r>
-        <w:rPr>
-          <w:i/>
-          <w:lang w:val="it-IT"/>
-        </w:rPr>
-        <w:t>(N)</w:t>
-      </w:r>
-      <w:r>
-        <w:rPr>
-          <w:i/>
-          <w:lang w:val="it-IT"/>
-        </w:rPr>
-        <w:t xml:space="preserve"> </w:t>
-      </w:r>
-      <w:r>
-        <w:rPr>
-          <w:lang w:val="it-IT"/>
-        </w:rPr>
-        <w:t xml:space="preserve">dove </w:t>
-      </w:r>
-      <w:proofErr w:type="gramStart"/>
-      <w:r>
-        <w:rPr>
-          <w:lang w:val="it-IT"/>
-        </w:rPr>
-        <w:t>N è</w:t>
-      </w:r>
-      <w:proofErr w:type="gramEnd"/>
-      <w:r>
-        <w:rPr>
-          <w:lang w:val="it-IT"/>
-        </w:rPr>
-        <w:t xml:space="preserve"> la dimensione della sequenza di ordinare data in ingresso.</w:t>
-      </w:r>
-    </w:p>
-    <w:p>
-      <w:pPr>
-        <w:rPr>
-          <w:lang w:val="it-IT"/>
-        </w:rPr>
-      </w:pPr>
-      <w:r>
-        <w:rPr>
-          <w:lang w:val="it-IT"/>
-        </w:rPr>
-        <w:t>Sfrutta le proprietà dell’</w:t>
-      </w:r>
-      <w:proofErr w:type="spellStart"/>
-      <w:r>
-        <w:rPr>
-          <w:lang w:val="it-IT"/>
-        </w:rPr>
-        <w:t>heap</w:t>
-      </w:r>
-      <w:proofErr w:type="spellEnd"/>
-      <w:r>
-        <w:rPr>
-          <w:lang w:val="it-IT"/>
-        </w:rPr>
-        <w:t xml:space="preserve"> ed è definita come segue</w:t>
-      </w:r>
-    </w:p>
-    <w:bookmarkStart w:id="26" w:name="_MON_1552118277"/>
-    <w:bookmarkEnd w:id="26"/>
-    <w:p>
-      <w:pPr>
-        <w:rPr>
-          <w:lang w:val="it-IT"/>
-        </w:rPr>
-      </w:pPr>
-      <w:r>
-        <w:rPr>
-          <w:lang w:val="it-IT"/>
-        </w:rPr>
-        <w:object w:dxaOrig="9638" w:dyaOrig="735">
-          <v:shape id="_x0000_i1030" type="#_x0000_t75" style="width:482.25pt;height:36.75pt" o:ole="">
-            <v:imagedata r:id="rId20" o:title=""/>
-          </v:shape>
-          <o:OLEObject Type="Embed" ProgID="Word.OpenDocumentText.12" ShapeID="_x0000_i1030" DrawAspect="Content" ObjectID="_1556003479" r:id="rId21"/>
-        </w:object>
-      </w:r>
-    </w:p>
-    <w:p>
-      <w:pPr>
-        <w:pStyle w:val="Titolo3"/>
-        <w:ind w:left="720"/>
-        <w:rPr>
-          <w:lang w:val="it-IT"/>
-        </w:rPr>
-      </w:pPr>
-      <w:bookmarkStart w:id="27" w:name="_Toc482261247"/>
-      <w:r>
-        <w:rPr>
-          <w:lang w:val="it-IT"/>
-        </w:rPr>
-        <w:t xml:space="preserve">Descrizione di </w:t>
-      </w:r>
-      <w:proofErr w:type="spellStart"/>
-      <w:r>
-        <w:rPr>
-          <w:lang w:val="it-IT"/>
-        </w:rPr>
-        <w:t>heapSort</w:t>
-      </w:r>
-      <w:bookmarkEnd w:id="27"/>
-      <w:proofErr w:type="spellEnd"/>
-    </w:p>
-    <w:p>
-      <w:pPr>
-        <w:rPr>
-          <w:lang w:val="it-IT"/>
-        </w:rPr>
-      </w:pPr>
-      <w:r>
-        <w:rPr>
-          <w:lang w:val="it-IT"/>
-        </w:rPr>
-        <w:t>Ha come parametri d’ingresso la sequenza di interi da ordinare e la sua dimensione.</w:t>
-      </w:r>
-    </w:p>
-    <w:p>
-      <w:pPr>
-        <w:rPr>
-          <w:lang w:val="it-IT"/>
-        </w:rPr>
-      </w:pPr>
-      <w:r>
-        <w:rPr>
-          <w:lang w:val="it-IT"/>
-        </w:rPr>
-        <w:t>Dato che la sequenza è passata per riferimento la funzione in oggetto permette di modificare gli elementi della sequenza in modo da ordinarli in senso crescente.</w:t>
-      </w:r>
-    </w:p>
-    <w:p>
-      <w:pPr>
-        <w:rPr>
-          <w:lang w:val="it-IT"/>
-        </w:rPr>
-      </w:pPr>
-      <w:r>
-        <w:rPr>
-          <w:lang w:val="it-IT"/>
-        </w:rPr>
-        <w:t xml:space="preserve">Non c’è bisogno di creare un </w:t>
-      </w:r>
-      <w:proofErr w:type="spellStart"/>
-      <w:r>
-        <w:rPr>
-          <w:lang w:val="it-IT"/>
-        </w:rPr>
-        <w:t>heap</w:t>
-      </w:r>
-      <w:proofErr w:type="spellEnd"/>
-      <w:r>
-        <w:rPr>
-          <w:lang w:val="it-IT"/>
-        </w:rPr>
-        <w:t xml:space="preserve"> per poterla utilizzare in quanto questa operazione è svolta stesso all’interno del</w:t>
-      </w:r>
-      <w:r>
-        <w:rPr>
-          <w:lang w:val="it-IT"/>
-        </w:rPr>
-        <w:t xml:space="preserve"> metodo</w:t>
-      </w:r>
-      <w:r>
-        <w:rPr>
-          <w:lang w:val="it-IT"/>
-        </w:rPr>
-        <w:t xml:space="preserve"> e questo permette di poter utilizzare l’ordinamento tramite </w:t>
-      </w:r>
-      <w:proofErr w:type="spellStart"/>
-      <w:r>
-        <w:rPr>
-          <w:lang w:val="it-IT"/>
-        </w:rPr>
-        <w:t>heap</w:t>
-      </w:r>
-      <w:proofErr w:type="spellEnd"/>
-      <w:r>
-        <w:rPr>
-          <w:lang w:val="it-IT"/>
-        </w:rPr>
-        <w:t xml:space="preserve"> senza averne alcuna nozione.</w:t>
-      </w:r>
-    </w:p>
-    <w:p>
-      <w:pPr>
-        <w:pStyle w:val="Titolo1"/>
-        <w:rPr>
-          <w:lang w:val="it-IT"/>
-        </w:rPr>
-      </w:pPr>
-      <w:bookmarkStart w:id="28" w:name="_Toc482261248"/>
-      <w:r>
-        <w:rPr>
-          <w:lang w:val="it-IT"/>
-        </w:rPr>
-        <w:t>Esempio d’utilizzo della libreria</w:t>
-      </w:r>
-      <w:bookmarkEnd w:id="28"/>
-    </w:p>
-    <w:p>
-      <w:pPr>
-        <w:rPr>
-          <w:lang w:val="it-IT"/>
-        </w:rPr>
-      </w:pPr>
-      <w:r>
-        <w:rPr>
-          <w:lang w:val="it-IT"/>
-        </w:rPr>
-        <w:t>Nella libreria proposta vi è anche un esempio di utilizzo della stessa</w:t>
-      </w:r>
-      <w:r>
-        <w:rPr>
-          <w:lang w:val="it-IT"/>
-        </w:rPr>
-        <w:t>,</w:t>
-      </w:r>
-      <w:r>
-        <w:rPr>
-          <w:lang w:val="it-IT"/>
-        </w:rPr>
-        <w:t xml:space="preserve"> composto da un </w:t>
-      </w:r>
-      <w:proofErr w:type="spellStart"/>
-      <w:r>
-        <w:rPr>
-          <w:lang w:val="it-IT"/>
-        </w:rPr>
-        <w:t>menù</w:t>
-      </w:r>
-      <w:proofErr w:type="spellEnd"/>
-      <w:r>
-        <w:rPr>
-          <w:lang w:val="it-IT"/>
-        </w:rPr>
-        <w:t xml:space="preserve"> principale che guida l’utente alla creazione di un </w:t>
-      </w:r>
-      <w:proofErr w:type="spellStart"/>
-      <w:r>
-        <w:rPr>
-          <w:lang w:val="it-IT"/>
-        </w:rPr>
-        <w:t>heap</w:t>
-      </w:r>
-      <w:proofErr w:type="spellEnd"/>
-      <w:r>
-        <w:rPr>
-          <w:lang w:val="it-IT"/>
-        </w:rPr>
-        <w:t xml:space="preserve"> e</w:t>
-      </w:r>
-      <w:r>
-        <w:rPr>
-          <w:lang w:val="it-IT"/>
-        </w:rPr>
-        <w:t xml:space="preserve"> </w:t>
-      </w:r>
-      <w:r>
-        <w:rPr>
-          <w:lang w:val="it-IT"/>
-        </w:rPr>
-        <w:t>d</w:t>
-      </w:r>
-      <w:r>
-        <w:rPr>
-          <w:lang w:val="it-IT"/>
-        </w:rPr>
-        <w:t>a</w:t>
-      </w:r>
-      <w:r>
-        <w:rPr>
-          <w:lang w:val="it-IT"/>
-        </w:rPr>
-        <w:t xml:space="preserve"> un menù secondario che permette di svolgere operazioni su di esso.</w:t>
-      </w:r>
-    </w:p>
     <w:sectPr>
-      <w:headerReference w:type="default" r:id="rId22"/>
-      <w:footerReference w:type="default" r:id="rId23"/>
+      <w:headerReference w:type="default" r:id="rId18"/>
+      <w:footerReference w:type="default" r:id="rId19"/>
       <w:pgSz w:w="12240" w:h="15840"/>
       <w:pgMar w:top="1440" w:right="1440" w:bottom="1440" w:left="1440" w:header="720" w:footer="720" w:gutter="0"/>
       <w:cols w:space="720"/>
@@ -6788,7 +6731,7 @@
   <w:abstractNum w:abstractNumId="4" w15:restartNumberingAfterBreak="0">
     <w:nsid w:val="3C0A78B0"/>
     <w:multiLevelType w:val="hybridMultilevel"/>
-    <w:tmpl w:val="7B40E28A"/>
+    <w:tmpl w:val="3294B774"/>
     <w:lvl w:ilvl="0" w:tplc="04100001">
       <w:start w:val="1"/>
       <w:numFmt w:val="bullet"/>
@@ -7211,6 +7154,92 @@
     </w:lvl>
   </w:abstractNum>
   <w:abstractNum w:abstractNumId="8" w15:restartNumberingAfterBreak="0">
+    <w:nsid w:val="66E5202D"/>
+    <w:multiLevelType w:val="hybridMultilevel"/>
+    <w:tmpl w:val="3B18884E"/>
+    <w:lvl w:ilvl="0" w:tplc="0410000F">
+      <w:start w:val="1"/>
+      <w:numFmt w:val="decimal"/>
+      <w:lvlText w:val="%1."/>
+      <w:lvlJc w:val="left"/>
+      <w:pPr>
+        <w:ind w:left="720" w:hanging="360"/>
+      </w:pPr>
+    </w:lvl>
+    <w:lvl w:ilvl="1" w:tplc="04100019" w:tentative="1">
+      <w:start w:val="1"/>
+      <w:numFmt w:val="lowerLetter"/>
+      <w:lvlText w:val="%2."/>
+      <w:lvlJc w:val="left"/>
+      <w:pPr>
+        <w:ind w:left="1440" w:hanging="360"/>
+      </w:pPr>
+    </w:lvl>
+    <w:lvl w:ilvl="2" w:tplc="0410001B" w:tentative="1">
+      <w:start w:val="1"/>
+      <w:numFmt w:val="lowerRoman"/>
+      <w:lvlText w:val="%3."/>
+      <w:lvlJc w:val="right"/>
+      <w:pPr>
+        <w:ind w:left="2160" w:hanging="180"/>
+      </w:pPr>
+    </w:lvl>
+    <w:lvl w:ilvl="3" w:tplc="0410000F" w:tentative="1">
+      <w:start w:val="1"/>
+      <w:numFmt w:val="decimal"/>
+      <w:lvlText w:val="%4."/>
+      <w:lvlJc w:val="left"/>
+      <w:pPr>
+        <w:ind w:left="2880" w:hanging="360"/>
+      </w:pPr>
+    </w:lvl>
+    <w:lvl w:ilvl="4" w:tplc="04100019" w:tentative="1">
+      <w:start w:val="1"/>
+      <w:numFmt w:val="lowerLetter"/>
+      <w:lvlText w:val="%5."/>
+      <w:lvlJc w:val="left"/>
+      <w:pPr>
+        <w:ind w:left="3600" w:hanging="360"/>
+      </w:pPr>
+    </w:lvl>
+    <w:lvl w:ilvl="5" w:tplc="0410001B" w:tentative="1">
+      <w:start w:val="1"/>
+      <w:numFmt w:val="lowerRoman"/>
+      <w:lvlText w:val="%6."/>
+      <w:lvlJc w:val="right"/>
+      <w:pPr>
+        <w:ind w:left="4320" w:hanging="180"/>
+      </w:pPr>
+    </w:lvl>
+    <w:lvl w:ilvl="6" w:tplc="0410000F" w:tentative="1">
+      <w:start w:val="1"/>
+      <w:numFmt w:val="decimal"/>
+      <w:lvlText w:val="%7."/>
+      <w:lvlJc w:val="left"/>
+      <w:pPr>
+        <w:ind w:left="5040" w:hanging="360"/>
+      </w:pPr>
+    </w:lvl>
+    <w:lvl w:ilvl="7" w:tplc="04100019" w:tentative="1">
+      <w:start w:val="1"/>
+      <w:numFmt w:val="lowerLetter"/>
+      <w:lvlText w:val="%8."/>
+      <w:lvlJc w:val="left"/>
+      <w:pPr>
+        <w:ind w:left="5760" w:hanging="360"/>
+      </w:pPr>
+    </w:lvl>
+    <w:lvl w:ilvl="8" w:tplc="0410001B" w:tentative="1">
+      <w:start w:val="1"/>
+      <w:numFmt w:val="lowerRoman"/>
+      <w:lvlText w:val="%9."/>
+      <w:lvlJc w:val="right"/>
+      <w:pPr>
+        <w:ind w:left="6480" w:hanging="180"/>
+      </w:pPr>
+    </w:lvl>
+  </w:abstractNum>
+  <w:abstractNum w:abstractNumId="9" w15:restartNumberingAfterBreak="0">
     <w:nsid w:val="6AB86D3D"/>
     <w:multiLevelType w:val="hybridMultilevel"/>
     <w:tmpl w:val="2D3A8534"/>
@@ -7321,6 +7350,95 @@
       <w:rPr>
         <w:rFonts w:ascii="Wingdings" w:hAnsi="Wingdings" w:hint="default"/>
       </w:rPr>
+    </w:lvl>
+  </w:abstractNum>
+  <w:abstractNum w:abstractNumId="10" w15:restartNumberingAfterBreak="0">
+    <w:nsid w:val="758C3D49"/>
+    <w:multiLevelType w:val="hybridMultilevel"/>
+    <w:tmpl w:val="87100D6A"/>
+    <w:lvl w:ilvl="0" w:tplc="04100001">
+      <w:start w:val="1"/>
+      <w:numFmt w:val="bullet"/>
+      <w:lvlText w:val=""/>
+      <w:lvlJc w:val="left"/>
+      <w:pPr>
+        <w:ind w:left="720" w:hanging="360"/>
+      </w:pPr>
+      <w:rPr>
+        <w:rFonts w:ascii="Symbol" w:hAnsi="Symbol" w:hint="default"/>
+      </w:rPr>
+    </w:lvl>
+    <w:lvl w:ilvl="1" w:tplc="04100019">
+      <w:start w:val="1"/>
+      <w:numFmt w:val="lowerLetter"/>
+      <w:lvlText w:val="%2."/>
+      <w:lvlJc w:val="left"/>
+      <w:pPr>
+        <w:ind w:left="1440" w:hanging="360"/>
+      </w:pPr>
+    </w:lvl>
+    <w:lvl w:ilvl="2" w:tplc="0410001B" w:tentative="1">
+      <w:start w:val="1"/>
+      <w:numFmt w:val="lowerRoman"/>
+      <w:lvlText w:val="%3."/>
+      <w:lvlJc w:val="right"/>
+      <w:pPr>
+        <w:ind w:left="2160" w:hanging="180"/>
+      </w:pPr>
+    </w:lvl>
+    <w:lvl w:ilvl="3" w:tplc="0410000F" w:tentative="1">
+      <w:start w:val="1"/>
+      <w:numFmt w:val="decimal"/>
+      <w:lvlText w:val="%4."/>
+      <w:lvlJc w:val="left"/>
+      <w:pPr>
+        <w:ind w:left="2880" w:hanging="360"/>
+      </w:pPr>
+    </w:lvl>
+    <w:lvl w:ilvl="4" w:tplc="04100019" w:tentative="1">
+      <w:start w:val="1"/>
+      <w:numFmt w:val="lowerLetter"/>
+      <w:lvlText w:val="%5."/>
+      <w:lvlJc w:val="left"/>
+      <w:pPr>
+        <w:ind w:left="3600" w:hanging="360"/>
+      </w:pPr>
+    </w:lvl>
+    <w:lvl w:ilvl="5" w:tplc="0410001B" w:tentative="1">
+      <w:start w:val="1"/>
+      <w:numFmt w:val="lowerRoman"/>
+      <w:lvlText w:val="%6."/>
+      <w:lvlJc w:val="right"/>
+      <w:pPr>
+        <w:ind w:left="4320" w:hanging="180"/>
+      </w:pPr>
+    </w:lvl>
+    <w:lvl w:ilvl="6" w:tplc="0410000F" w:tentative="1">
+      <w:start w:val="1"/>
+      <w:numFmt w:val="decimal"/>
+      <w:lvlText w:val="%7."/>
+      <w:lvlJc w:val="left"/>
+      <w:pPr>
+        <w:ind w:left="5040" w:hanging="360"/>
+      </w:pPr>
+    </w:lvl>
+    <w:lvl w:ilvl="7" w:tplc="04100019" w:tentative="1">
+      <w:start w:val="1"/>
+      <w:numFmt w:val="lowerLetter"/>
+      <w:lvlText w:val="%8."/>
+      <w:lvlJc w:val="left"/>
+      <w:pPr>
+        <w:ind w:left="5760" w:hanging="360"/>
+      </w:pPr>
+    </w:lvl>
+    <w:lvl w:ilvl="8" w:tplc="0410001B" w:tentative="1">
+      <w:start w:val="1"/>
+      <w:numFmt w:val="lowerRoman"/>
+      <w:lvlText w:val="%9."/>
+      <w:lvlJc w:val="right"/>
+      <w:pPr>
+        <w:ind w:left="6480" w:hanging="180"/>
+      </w:pPr>
     </w:lvl>
   </w:abstractNum>
   <w:num w:numId="1">
@@ -7393,7 +7511,7 @@
     <w:abstractNumId w:val="6"/>
   </w:num>
   <w:num w:numId="15">
-    <w:abstractNumId w:val="8"/>
+    <w:abstractNumId w:val="9"/>
   </w:num>
   <w:num w:numId="16">
     <w:abstractNumId w:val="1"/>
@@ -7409,6 +7527,12 @@
   </w:num>
   <w:num w:numId="20">
     <w:abstractNumId w:val="4"/>
+  </w:num>
+  <w:num w:numId="21">
+    <w:abstractNumId w:val="8"/>
+  </w:num>
+  <w:num w:numId="22">
+    <w:abstractNumId w:val="10"/>
   </w:num>
 </w:numbering>
 </file>
@@ -8050,6 +8174,7 @@
   <w:style w:type="character" w:default="1" w:styleId="Carpredefinitoparagrafo">
     <w:name w:val="Default Paragraph Font"/>
     <w:uiPriority w:val="1"/>
+    <w:semiHidden/>
     <w:unhideWhenUsed/>
   </w:style>
   <w:style w:type="table" w:default="1" w:styleId="Tabellanormale">
@@ -9795,7 +9920,7 @@
     <w:charset w:val="00"/>
     <w:family w:val="roman"/>
     <w:pitch w:val="variable"/>
-    <w:sig w:usb0="E0002AFF" w:usb1="C0007841" w:usb2="00000009" w:usb3="00000000" w:csb0="000001FF" w:csb1="00000000"/>
+    <w:sig w:usb0="E0002EFF" w:usb1="C000785B" w:usb2="00000009" w:usb3="00000000" w:csb0="000001FF" w:csb1="00000000"/>
   </w:font>
   <w:font w:name="Symbol">
     <w:panose1 w:val="05050102010706020507"/>
@@ -9823,7 +9948,7 @@
     <w:charset w:val="00"/>
     <w:family w:val="swiss"/>
     <w:pitch w:val="variable"/>
-    <w:sig w:usb0="E0002AFF" w:usb1="4000ACFF" w:usb2="00000001" w:usb3="00000000" w:csb0="000001FF" w:csb1="00000000"/>
+    <w:sig w:usb0="E0002AFF" w:usb1="C000247B" w:usb2="00000009" w:usb3="00000000" w:csb0="000001FF" w:csb1="00000000"/>
   </w:font>
   <w:font w:name="SimSun">
     <w:altName w:val="宋体"/>
@@ -9838,14 +9963,14 @@
     <w:charset w:val="00"/>
     <w:family w:val="swiss"/>
     <w:pitch w:val="variable"/>
-    <w:sig w:usb0="E0002AFF" w:usb1="C0007843" w:usb2="00000009" w:usb3="00000000" w:csb0="000001FF" w:csb1="00000000"/>
+    <w:sig w:usb0="E0002EFF" w:usb1="C0007843" w:usb2="00000009" w:usb3="00000000" w:csb0="000001FF" w:csb1="00000000"/>
   </w:font>
   <w:font w:name="Calibri Light">
     <w:panose1 w:val="020F0302020204030204"/>
     <w:charset w:val="00"/>
     <w:family w:val="swiss"/>
     <w:pitch w:val="variable"/>
-    <w:sig w:usb0="A0002AEF" w:usb1="4000207B" w:usb2="00000000" w:usb3="00000000" w:csb0="000001FF" w:csb1="00000000"/>
+    <w:sig w:usb0="E0002AFF" w:usb1="C000247B" w:usb2="00000009" w:usb3="00000000" w:csb0="000001FF" w:csb1="00000000"/>
   </w:font>
   <w:font w:name="Segoe UI">
     <w:panose1 w:val="020B0502040204020203"/>
@@ -9881,7 +10006,9 @@
   <w:rsids>
     <w:rsidRoot w:val="00D662DF"/>
     <w:rsid w:val="0017352F"/>
+    <w:rsid w:val="00736D5C"/>
     <w:rsid w:val="00D662DF"/>
+    <w:rsid w:val="00F971A3"/>
   </w:rsids>
   <m:mathPr>
     <m:mathFont m:val="Cambria Math"/>
@@ -10330,7 +10457,7 @@
     <w:basedOn w:val="Carpredefinitoparagrafo"/>
     <w:uiPriority w:val="99"/>
     <w:semiHidden/>
-    <w:rsid w:val="00D662DF"/>
+    <w:rsid w:val="00F971A3"/>
     <w:rPr>
       <w:color w:val="808080"/>
     </w:rPr>
@@ -10628,7 +10755,7 @@
 </file>
 
 <file path=customXml/itemProps2.xml><?xml version="1.0" encoding="utf-8"?>
-<ds:datastoreItem xmlns:ds="http://schemas.openxmlformats.org/officeDocument/2006/customXml" ds:itemID="{7F0019DE-DCE5-4A28-9998-F4E49B771163}">
+<ds:datastoreItem xmlns:ds="http://schemas.openxmlformats.org/officeDocument/2006/customXml" ds:itemID="{6F075F2B-E9DC-45EC-9161-F2B66D292813}">
   <ds:schemaRefs>
     <ds:schemaRef ds:uri="http://schemas.openxmlformats.org/officeDocument/2006/bibliography"/>
   </ds:schemaRefs>

</xml_diff>

<commit_message>
added rotation to doc
</commit_message>
<xml_diff>
--- a/abr-library/documentation/ABR library.docx
+++ b/abr-library/documentation/ABR library.docx
@@ -2477,7 +2477,7 @@
           <v:shape id="_x0000_i1025" type="#_x0000_t75" style="width:482.25pt;height:136.5pt" o:ole="">
             <v:imagedata r:id="rId9" o:title=""/>
           </v:shape>
-          <o:OLEObject Type="Embed" ProgID="Word.OpenDocumentText.12" ShapeID="_x0000_i1025" DrawAspect="Content" ObjectID="_1556016397" r:id="rId10"/>
+          <o:OLEObject Type="Embed" ProgID="Word.OpenDocumentText.12" ShapeID="_x0000_i1025" DrawAspect="Content" ObjectID="_1556018624" r:id="rId10"/>
         </w:object>
       </w:r>
     </w:p>
@@ -2797,7 +2797,7 @@
           <v:shape id="_x0000_i1026" type="#_x0000_t75" style="width:426pt;height:246.75pt" o:ole="">
             <v:imagedata r:id="rId11" o:title=""/>
           </v:shape>
-          <o:OLEObject Type="Embed" ProgID="Word.OpenDocumentText.12" ShapeID="_x0000_i1026" DrawAspect="Content" ObjectID="_1556016398" r:id="rId12"/>
+          <o:OLEObject Type="Embed" ProgID="Word.OpenDocumentText.12" ShapeID="_x0000_i1026" DrawAspect="Content" ObjectID="_1556018625" r:id="rId12"/>
         </w:object>
       </w:r>
     </w:p>
@@ -3169,7 +3169,7 @@
           <v:shape id="_x0000_i1027" type="#_x0000_t75" style="width:482.25pt;height:150.75pt" o:ole="">
             <v:imagedata r:id="rId13" o:title=""/>
           </v:shape>
-          <o:OLEObject Type="Embed" ProgID="Word.OpenDocumentText.12" ShapeID="_x0000_i1027" DrawAspect="Content" ObjectID="_1556016399" r:id="rId14"/>
+          <o:OLEObject Type="Embed" ProgID="Word.OpenDocumentText.12" ShapeID="_x0000_i1027" DrawAspect="Content" ObjectID="_1556018626" r:id="rId14"/>
         </w:object>
       </w:r>
     </w:p>
@@ -5563,10 +5563,10 @@
           <w:lang w:val="it-IT"/>
         </w:rPr>
         <w:object w:dxaOrig="9638" w:dyaOrig="7290">
-          <v:shape id="_x0000_i1033" type="#_x0000_t75" style="width:482.25pt;height:364.5pt" o:ole="">
+          <v:shape id="_x0000_i1028" type="#_x0000_t75" style="width:482.25pt;height:364.5pt" o:ole="">
             <v:imagedata r:id="rId16" o:title=""/>
           </v:shape>
-          <o:OLEObject Type="Embed" ProgID="Word.OpenDocumentText.12" ShapeID="_x0000_i1033" DrawAspect="Content" ObjectID="_1556016400" r:id="rId17"/>
+          <o:OLEObject Type="Embed" ProgID="Word.OpenDocumentText.12" ShapeID="_x0000_i1028" DrawAspect="Content" ObjectID="_1556018627" r:id="rId17"/>
         </w:object>
       </w:r>
     </w:p>
@@ -6146,16 +6146,580 @@
     </w:p>
     <w:p>
       <w:pPr>
-        <w:rPr>
-          <w:lang w:val="it-IT"/>
-        </w:rPr>
-      </w:pPr>
-      <w:bookmarkStart w:id="22" w:name="_GoBack"/>
-      <w:bookmarkEnd w:id="22"/>
+        <w:pStyle w:val="Titolo1"/>
+        <w:rPr>
+          <w:lang w:val="it-IT"/>
+        </w:rPr>
+      </w:pPr>
+      <w:r>
+        <w:rPr>
+          <w:lang w:val="it-IT"/>
+        </w:rPr>
+        <w:t xml:space="preserve">Funzione </w:t>
+      </w:r>
+      <w:proofErr w:type="spellStart"/>
+      <w:r>
+        <w:rPr>
+          <w:lang w:val="it-IT"/>
+        </w:rPr>
+        <w:t>Rotation</w:t>
+      </w:r>
+      <w:proofErr w:type="spellEnd"/>
+    </w:p>
+    <w:p>
+      <w:pPr>
+        <w:rPr>
+          <w:lang w:val="it-IT"/>
+        </w:rPr>
+      </w:pPr>
+      <w:r>
+        <w:rPr>
+          <w:lang w:val="it-IT"/>
+        </w:rPr>
+        <w:t>È la funzione che risolve il quarto punto della traccia. Permette di effettuare un numero di volte dato in input una rotazione destra o sinistra.</w:t>
+      </w:r>
+    </w:p>
+    <w:p>
+      <w:pPr>
+        <w:pStyle w:val="Titolo2"/>
+        <w:ind w:left="576"/>
+        <w:rPr>
+          <w:lang w:val="it-IT"/>
+        </w:rPr>
+      </w:pPr>
+      <w:r>
+        <w:rPr>
+          <w:lang w:val="it-IT"/>
+        </w:rPr>
+        <w:t>Dettagli implementativi</w:t>
+      </w:r>
+    </w:p>
+    <w:p>
+      <w:pPr>
+        <w:rPr>
+          <w:lang w:val="it-IT"/>
+        </w:rPr>
+      </w:pPr>
+      <w:r>
+        <w:rPr>
+          <w:lang w:val="it-IT"/>
+        </w:rPr>
+        <w:t xml:space="preserve">Le funzioni di rotazione destra e sinistra sono le stesse utilizzate per la gestione di un albero AVL e quindi rispettano tutte le proprietà di ordinamento di un albero binario di ricerca. La funzione “master” </w:t>
+      </w:r>
+      <w:proofErr w:type="spellStart"/>
+      <w:r>
+        <w:rPr>
+          <w:lang w:val="it-IT"/>
+        </w:rPr>
+        <w:t>rotation</w:t>
+      </w:r>
+      <w:proofErr w:type="spellEnd"/>
+      <w:r>
+        <w:rPr>
+          <w:lang w:val="it-IT"/>
+        </w:rPr>
+        <w:t xml:space="preserve"> è implementata come segue</w:t>
+      </w:r>
+    </w:p>
+    <w:bookmarkStart w:id="22" w:name="_MON_1556017571"/>
+    <w:bookmarkEnd w:id="22"/>
+    <w:p>
+      <w:pPr>
+        <w:rPr>
+          <w:lang w:val="it-IT"/>
+        </w:rPr>
+      </w:pPr>
+      <w:r>
+        <w:rPr>
+          <w:lang w:val="it-IT"/>
+        </w:rPr>
+        <w:object w:dxaOrig="9638" w:dyaOrig="5865">
+          <v:shape id="_x0000_i1032" type="#_x0000_t75" style="width:482.25pt;height:293.25pt" o:ole="">
+            <v:imagedata r:id="rId18" o:title=""/>
+          </v:shape>
+          <o:OLEObject Type="Embed" ProgID="Word.OpenDocumentText.12" ShapeID="_x0000_i1032" DrawAspect="Content" ObjectID="_1556018628" r:id="rId19"/>
+        </w:object>
+      </w:r>
+    </w:p>
+    <w:p>
+      <w:pPr>
+        <w:rPr>
+          <w:lang w:val="it-IT"/>
+        </w:rPr>
+      </w:pPr>
+      <w:r>
+        <w:rPr>
+          <w:lang w:val="it-IT"/>
+        </w:rPr>
+        <w:t xml:space="preserve">È una funzione iterativa che decrementa il valore n passato in input fino a che non assume il valore 0 effettuando la rotazione dettata dal parametro </w:t>
+      </w:r>
+      <w:proofErr w:type="spellStart"/>
+      <w:r>
+        <w:rPr>
+          <w:lang w:val="it-IT"/>
+        </w:rPr>
+        <w:t>direction</w:t>
+      </w:r>
+      <w:proofErr w:type="spellEnd"/>
+      <w:r>
+        <w:rPr>
+          <w:lang w:val="it-IT"/>
+        </w:rPr>
+        <w:t>.</w:t>
+      </w:r>
+    </w:p>
+    <w:p>
+      <w:pPr>
+        <w:rPr>
+          <w:lang w:val="it-IT"/>
+        </w:rPr>
+      </w:pPr>
+      <w:r>
+        <w:rPr>
+          <w:lang w:val="it-IT"/>
+        </w:rPr>
+        <w:t>Elenco dei parametri:</w:t>
+      </w:r>
+    </w:p>
+    <w:p>
+      <w:pPr>
+        <w:pStyle w:val="Paragrafoelenco"/>
+        <w:numPr>
+          <w:ilvl w:val="0"/>
+          <w:numId w:val="23"/>
+        </w:numPr>
+        <w:rPr>
+          <w:lang w:val="it-IT"/>
+        </w:rPr>
+      </w:pPr>
+      <w:proofErr w:type="gramStart"/>
+      <w:r>
+        <w:rPr>
+          <w:lang w:val="it-IT"/>
+        </w:rPr>
+        <w:t>t :</w:t>
+      </w:r>
+      <w:proofErr w:type="gramEnd"/>
+      <w:r>
+        <w:rPr>
+          <w:lang w:val="it-IT"/>
+        </w:rPr>
+        <w:t xml:space="preserve"> riferimento all’albero da ruotare</w:t>
+      </w:r>
+    </w:p>
+    <w:p>
+      <w:pPr>
+        <w:pStyle w:val="Paragrafoelenco"/>
+        <w:numPr>
+          <w:ilvl w:val="0"/>
+          <w:numId w:val="23"/>
+        </w:numPr>
+        <w:rPr>
+          <w:lang w:val="it-IT"/>
+        </w:rPr>
+      </w:pPr>
+      <w:proofErr w:type="gramStart"/>
+      <w:r>
+        <w:rPr>
+          <w:lang w:val="it-IT"/>
+        </w:rPr>
+        <w:t>n :</w:t>
+      </w:r>
+      <w:proofErr w:type="gramEnd"/>
+      <w:r>
+        <w:rPr>
+          <w:lang w:val="it-IT"/>
+        </w:rPr>
+        <w:t xml:space="preserve"> è il numero di volte che si deve ruotare l’albero</w:t>
+      </w:r>
+    </w:p>
+    <w:p>
+      <w:pPr>
+        <w:pStyle w:val="Paragrafoelenco"/>
+        <w:numPr>
+          <w:ilvl w:val="0"/>
+          <w:numId w:val="23"/>
+        </w:numPr>
+        <w:rPr>
+          <w:lang w:val="it-IT"/>
+        </w:rPr>
+      </w:pPr>
+      <w:proofErr w:type="spellStart"/>
+      <w:proofErr w:type="gramStart"/>
+      <w:r>
+        <w:rPr>
+          <w:lang w:val="it-IT"/>
+        </w:rPr>
+        <w:t>direction</w:t>
+      </w:r>
+      <w:proofErr w:type="spellEnd"/>
+      <w:r>
+        <w:rPr>
+          <w:lang w:val="it-IT"/>
+        </w:rPr>
+        <w:t xml:space="preserve"> :</w:t>
+      </w:r>
+      <w:proofErr w:type="gramEnd"/>
+      <w:r>
+        <w:rPr>
+          <w:lang w:val="it-IT"/>
+        </w:rPr>
+        <w:t xml:space="preserve"> verso della rotazione codificato come intero ( 0 equivale a rotazione sinistra e 1 a quella destra)</w:t>
+      </w:r>
+    </w:p>
+    <w:p>
+      <w:pPr>
+        <w:rPr>
+          <w:lang w:val="it-IT"/>
+        </w:rPr>
+      </w:pPr>
+      <w:r>
+        <w:rPr>
+          <w:lang w:val="it-IT"/>
+        </w:rPr>
+        <w:t>Ritorna l’albero aggiornato in quanto le rotazioni modificano la radice.</w:t>
+      </w:r>
+    </w:p>
+    <w:p>
+      <w:pPr>
+        <w:rPr>
+          <w:lang w:val="it-IT"/>
+        </w:rPr>
+      </w:pPr>
+      <w:proofErr w:type="spellStart"/>
+      <w:r>
+        <w:rPr>
+          <w:lang w:val="it-IT"/>
+        </w:rPr>
+        <w:t>Pre</w:t>
+      </w:r>
+      <w:proofErr w:type="spellEnd"/>
+      <w:r>
+        <w:rPr>
+          <w:lang w:val="it-IT"/>
+        </w:rPr>
+        <w:t xml:space="preserve"> </w:t>
+      </w:r>
+      <w:proofErr w:type="gramStart"/>
+      <w:r>
+        <w:rPr>
+          <w:lang w:val="it-IT"/>
+        </w:rPr>
+        <w:t>condizione :</w:t>
+      </w:r>
+      <w:proofErr w:type="gramEnd"/>
+      <w:r>
+        <w:rPr>
+          <w:lang w:val="it-IT"/>
+        </w:rPr>
+        <w:t xml:space="preserve"> il parametro </w:t>
+      </w:r>
+      <w:proofErr w:type="spellStart"/>
+      <w:r>
+        <w:rPr>
+          <w:lang w:val="it-IT"/>
+        </w:rPr>
+        <w:t>direction</w:t>
+      </w:r>
+      <w:proofErr w:type="spellEnd"/>
+      <w:r>
+        <w:rPr>
+          <w:lang w:val="it-IT"/>
+        </w:rPr>
+        <w:t xml:space="preserve"> deve essere 0 o 1 in base alla direzione scelta. L’albero deve avere figlio destro/sinistro se si vuole effettuare una rotazione destra/sinistra</w:t>
+      </w:r>
+      <w:r>
+        <w:rPr>
+          <w:lang w:val="it-IT"/>
+        </w:rPr>
+        <w:t>.</w:t>
+      </w:r>
+    </w:p>
+    <w:p>
+      <w:pPr>
+        <w:rPr>
+          <w:lang w:val="it-IT"/>
+        </w:rPr>
+      </w:pPr>
+      <w:r>
+        <w:rPr>
+          <w:lang w:val="it-IT"/>
+        </w:rPr>
+        <w:t xml:space="preserve">Post </w:t>
+      </w:r>
+      <w:proofErr w:type="gramStart"/>
+      <w:r>
+        <w:rPr>
+          <w:lang w:val="it-IT"/>
+        </w:rPr>
+        <w:t>condizione :</w:t>
+      </w:r>
+      <w:proofErr w:type="gramEnd"/>
+      <w:r>
+        <w:rPr>
+          <w:lang w:val="it-IT"/>
+        </w:rPr>
+        <w:t xml:space="preserve"> la rotazione desiderata è stata effettuata n volte sull’albero</w:t>
+      </w:r>
+      <w:r>
+        <w:rPr>
+          <w:lang w:val="it-IT"/>
+        </w:rPr>
+        <w:t>. L’altezza dell’albero è aggiornata.</w:t>
+      </w:r>
+    </w:p>
+    <w:p>
+      <w:pPr>
+        <w:rPr>
+          <w:lang w:val="it-IT"/>
+        </w:rPr>
+      </w:pPr>
+      <w:r>
+        <w:rPr>
+          <w:lang w:val="it-IT"/>
+        </w:rPr>
+        <w:t>Errori generabili (</w:t>
+      </w:r>
+      <w:r>
+        <w:rPr>
+          <w:lang w:val="it-IT"/>
+        </w:rPr>
+        <w:t>codice presente nella variabile ABRERROR):</w:t>
+      </w:r>
+    </w:p>
+    <w:p>
+      <w:pPr>
+        <w:pStyle w:val="Paragrafoelenco"/>
+        <w:numPr>
+          <w:ilvl w:val="0"/>
+          <w:numId w:val="24"/>
+        </w:numPr>
+        <w:rPr>
+          <w:lang w:val="it-IT"/>
+        </w:rPr>
+      </w:pPr>
+      <w:r>
+        <w:rPr>
+          <w:lang w:val="it-IT"/>
+        </w:rPr>
+        <w:t>-</w:t>
+      </w:r>
+      <w:proofErr w:type="gramStart"/>
+      <w:r>
+        <w:rPr>
+          <w:lang w:val="it-IT"/>
+        </w:rPr>
+        <w:t>1 :</w:t>
+      </w:r>
+      <w:proofErr w:type="gramEnd"/>
+      <w:r>
+        <w:rPr>
+          <w:lang w:val="it-IT"/>
+        </w:rPr>
+        <w:t xml:space="preserve"> il valore del parametro </w:t>
+      </w:r>
+      <w:proofErr w:type="spellStart"/>
+      <w:r>
+        <w:rPr>
+          <w:lang w:val="it-IT"/>
+        </w:rPr>
+        <w:t>direction</w:t>
+      </w:r>
+      <w:proofErr w:type="spellEnd"/>
+      <w:r>
+        <w:rPr>
+          <w:lang w:val="it-IT"/>
+        </w:rPr>
+        <w:t xml:space="preserve"> è diverso da 0 o 1</w:t>
+      </w:r>
+    </w:p>
+    <w:p>
+      <w:pPr>
+        <w:pStyle w:val="Paragrafoelenco"/>
+        <w:numPr>
+          <w:ilvl w:val="0"/>
+          <w:numId w:val="24"/>
+        </w:numPr>
+        <w:rPr>
+          <w:lang w:val="it-IT"/>
+        </w:rPr>
+      </w:pPr>
+      <w:r>
+        <w:rPr>
+          <w:lang w:val="it-IT"/>
+        </w:rPr>
+        <w:t>-</w:t>
+      </w:r>
+      <w:proofErr w:type="gramStart"/>
+      <w:r>
+        <w:rPr>
+          <w:lang w:val="it-IT"/>
+        </w:rPr>
+        <w:t>2 :</w:t>
+      </w:r>
+      <w:proofErr w:type="gramEnd"/>
+      <w:r>
+        <w:rPr>
+          <w:lang w:val="it-IT"/>
+        </w:rPr>
+        <w:t xml:space="preserve"> impossibile applicare rotazione su di un albero vuoto</w:t>
+      </w:r>
+    </w:p>
+    <w:p>
+      <w:pPr>
+        <w:pStyle w:val="Paragrafoelenco"/>
+        <w:numPr>
+          <w:ilvl w:val="0"/>
+          <w:numId w:val="24"/>
+        </w:numPr>
+        <w:rPr>
+          <w:lang w:val="it-IT"/>
+        </w:rPr>
+      </w:pPr>
+      <w:r>
+        <w:rPr>
+          <w:lang w:val="it-IT"/>
+        </w:rPr>
+        <w:t>-</w:t>
+      </w:r>
+      <w:proofErr w:type="gramStart"/>
+      <w:r>
+        <w:rPr>
+          <w:lang w:val="it-IT"/>
+        </w:rPr>
+        <w:t>3 :</w:t>
+      </w:r>
+      <w:proofErr w:type="gramEnd"/>
+      <w:r>
+        <w:rPr>
+          <w:lang w:val="it-IT"/>
+        </w:rPr>
+        <w:t xml:space="preserve"> impossibile effettuare rotazione destra perché il sottoalbero destro è vuoto</w:t>
+      </w:r>
+    </w:p>
+    <w:p>
+      <w:pPr>
+        <w:pStyle w:val="Paragrafoelenco"/>
+        <w:numPr>
+          <w:ilvl w:val="0"/>
+          <w:numId w:val="24"/>
+        </w:numPr>
+        <w:rPr>
+          <w:lang w:val="it-IT"/>
+        </w:rPr>
+      </w:pPr>
+      <w:r>
+        <w:rPr>
+          <w:lang w:val="it-IT"/>
+        </w:rPr>
+        <w:t>-</w:t>
+      </w:r>
+      <w:proofErr w:type="gramStart"/>
+      <w:r>
+        <w:rPr>
+          <w:lang w:val="it-IT"/>
+        </w:rPr>
+        <w:t>4</w:t>
+      </w:r>
+      <w:r>
+        <w:rPr>
+          <w:lang w:val="it-IT"/>
+        </w:rPr>
+        <w:t xml:space="preserve"> :</w:t>
+      </w:r>
+      <w:proofErr w:type="gramEnd"/>
+      <w:r>
+        <w:rPr>
+          <w:lang w:val="it-IT"/>
+        </w:rPr>
+        <w:t xml:space="preserve"> impossibile effettuare rotazione </w:t>
+      </w:r>
+      <w:r>
+        <w:rPr>
+          <w:lang w:val="it-IT"/>
+        </w:rPr>
+        <w:t>sinistra</w:t>
+      </w:r>
+      <w:r>
+        <w:rPr>
+          <w:lang w:val="it-IT"/>
+        </w:rPr>
+        <w:t xml:space="preserve"> perché il sottoalbero </w:t>
+      </w:r>
+      <w:r>
+        <w:rPr>
+          <w:lang w:val="it-IT"/>
+        </w:rPr>
+        <w:t>sinistro</w:t>
+      </w:r>
+      <w:r>
+        <w:rPr>
+          <w:lang w:val="it-IT"/>
+        </w:rPr>
+        <w:t xml:space="preserve"> è vuoto</w:t>
+      </w:r>
+    </w:p>
+    <w:p>
+      <w:pPr>
+        <w:rPr>
+          <w:lang w:val="it-IT"/>
+        </w:rPr>
+      </w:pPr>
+      <w:r>
+        <w:rPr>
+          <w:lang w:val="it-IT"/>
+        </w:rPr>
+        <w:t xml:space="preserve">Costo in termini di tempo : </w:t>
+      </w:r>
+      <m:oMath>
+        <m:r>
+          <w:rPr>
+            <w:rFonts w:ascii="Cambria Math" w:hAnsi="Cambria Math"/>
+            <w:lang w:val="it-IT"/>
+          </w:rPr>
+          <m:t>Θ(n)</m:t>
+        </m:r>
+      </m:oMath>
+      <w:r>
+        <w:rPr>
+          <w:lang w:val="it-IT"/>
+        </w:rPr>
+        <w:t xml:space="preserve"> dove n è il numero di rotazioni da effettuare</w:t>
+      </w:r>
+      <w:r>
+        <w:rPr>
+          <w:lang w:val="it-IT"/>
+        </w:rPr>
+        <w:t xml:space="preserve"> dato che le rotazioni singole hanno un costo asintotico costante.</w:t>
+      </w:r>
+    </w:p>
+    <w:p>
+      <w:pPr>
+        <w:pStyle w:val="Titolo1"/>
+        <w:rPr>
+          <w:lang w:val="it-IT"/>
+        </w:rPr>
+      </w:pPr>
+      <w:r>
+        <w:rPr>
+          <w:lang w:val="it-IT"/>
+        </w:rPr>
+        <w:lastRenderedPageBreak/>
+        <w:t>Bilanciamento tramite rotazioni</w:t>
+      </w:r>
+    </w:p>
+    <w:p>
+      <w:pPr>
+        <w:rPr>
+          <w:lang w:val="it-IT"/>
+        </w:rPr>
+      </w:pPr>
+      <w:bookmarkStart w:id="23" w:name="_GoBack"/>
+      <w:bookmarkEnd w:id="23"/>
     </w:p>
     <w:sectPr>
-      <w:headerReference w:type="default" r:id="rId18"/>
-      <w:footerReference w:type="default" r:id="rId19"/>
+      <w:headerReference w:type="default" r:id="rId20"/>
+      <w:footerReference w:type="default" r:id="rId21"/>
       <w:pgSz w:w="12240" w:h="15840"/>
       <w:pgMar w:top="1440" w:right="1440" w:bottom="1440" w:left="1440" w:header="720" w:footer="720" w:gutter="0"/>
       <w:cols w:space="720"/>
@@ -6228,7 +6792,7 @@
         <w:color w:val="000000" w:themeColor="accent1"/>
         <w:lang w:val="it-IT"/>
       </w:rPr>
-      <w:t>7</w:t>
+      <w:t>10</w:t>
     </w:r>
     <w:r>
       <w:rPr>
@@ -7068,6 +7632,119 @@
     </w:lvl>
   </w:abstractNum>
   <w:abstractNum w:abstractNumId="7" w15:restartNumberingAfterBreak="0">
+    <w:nsid w:val="580E6359"/>
+    <w:multiLevelType w:val="hybridMultilevel"/>
+    <w:tmpl w:val="26166168"/>
+    <w:lvl w:ilvl="0" w:tplc="04100001">
+      <w:start w:val="1"/>
+      <w:numFmt w:val="bullet"/>
+      <w:lvlText w:val=""/>
+      <w:lvlJc w:val="left"/>
+      <w:pPr>
+        <w:ind w:left="720" w:hanging="360"/>
+      </w:pPr>
+      <w:rPr>
+        <w:rFonts w:ascii="Symbol" w:hAnsi="Symbol" w:hint="default"/>
+      </w:rPr>
+    </w:lvl>
+    <w:lvl w:ilvl="1" w:tplc="04100003" w:tentative="1">
+      <w:start w:val="1"/>
+      <w:numFmt w:val="bullet"/>
+      <w:lvlText w:val="o"/>
+      <w:lvlJc w:val="left"/>
+      <w:pPr>
+        <w:ind w:left="1440" w:hanging="360"/>
+      </w:pPr>
+      <w:rPr>
+        <w:rFonts w:ascii="Courier New" w:hAnsi="Courier New" w:cs="Courier New" w:hint="default"/>
+      </w:rPr>
+    </w:lvl>
+    <w:lvl w:ilvl="2" w:tplc="04100005" w:tentative="1">
+      <w:start w:val="1"/>
+      <w:numFmt w:val="bullet"/>
+      <w:lvlText w:val=""/>
+      <w:lvlJc w:val="left"/>
+      <w:pPr>
+        <w:ind w:left="2160" w:hanging="360"/>
+      </w:pPr>
+      <w:rPr>
+        <w:rFonts w:ascii="Wingdings" w:hAnsi="Wingdings" w:hint="default"/>
+      </w:rPr>
+    </w:lvl>
+    <w:lvl w:ilvl="3" w:tplc="04100001" w:tentative="1">
+      <w:start w:val="1"/>
+      <w:numFmt w:val="bullet"/>
+      <w:lvlText w:val=""/>
+      <w:lvlJc w:val="left"/>
+      <w:pPr>
+        <w:ind w:left="2880" w:hanging="360"/>
+      </w:pPr>
+      <w:rPr>
+        <w:rFonts w:ascii="Symbol" w:hAnsi="Symbol" w:hint="default"/>
+      </w:rPr>
+    </w:lvl>
+    <w:lvl w:ilvl="4" w:tplc="04100003" w:tentative="1">
+      <w:start w:val="1"/>
+      <w:numFmt w:val="bullet"/>
+      <w:lvlText w:val="o"/>
+      <w:lvlJc w:val="left"/>
+      <w:pPr>
+        <w:ind w:left="3600" w:hanging="360"/>
+      </w:pPr>
+      <w:rPr>
+        <w:rFonts w:ascii="Courier New" w:hAnsi="Courier New" w:cs="Courier New" w:hint="default"/>
+      </w:rPr>
+    </w:lvl>
+    <w:lvl w:ilvl="5" w:tplc="04100005" w:tentative="1">
+      <w:start w:val="1"/>
+      <w:numFmt w:val="bullet"/>
+      <w:lvlText w:val=""/>
+      <w:lvlJc w:val="left"/>
+      <w:pPr>
+        <w:ind w:left="4320" w:hanging="360"/>
+      </w:pPr>
+      <w:rPr>
+        <w:rFonts w:ascii="Wingdings" w:hAnsi="Wingdings" w:hint="default"/>
+      </w:rPr>
+    </w:lvl>
+    <w:lvl w:ilvl="6" w:tplc="04100001" w:tentative="1">
+      <w:start w:val="1"/>
+      <w:numFmt w:val="bullet"/>
+      <w:lvlText w:val=""/>
+      <w:lvlJc w:val="left"/>
+      <w:pPr>
+        <w:ind w:left="5040" w:hanging="360"/>
+      </w:pPr>
+      <w:rPr>
+        <w:rFonts w:ascii="Symbol" w:hAnsi="Symbol" w:hint="default"/>
+      </w:rPr>
+    </w:lvl>
+    <w:lvl w:ilvl="7" w:tplc="04100003" w:tentative="1">
+      <w:start w:val="1"/>
+      <w:numFmt w:val="bullet"/>
+      <w:lvlText w:val="o"/>
+      <w:lvlJc w:val="left"/>
+      <w:pPr>
+        <w:ind w:left="5760" w:hanging="360"/>
+      </w:pPr>
+      <w:rPr>
+        <w:rFonts w:ascii="Courier New" w:hAnsi="Courier New" w:cs="Courier New" w:hint="default"/>
+      </w:rPr>
+    </w:lvl>
+    <w:lvl w:ilvl="8" w:tplc="04100005" w:tentative="1">
+      <w:start w:val="1"/>
+      <w:numFmt w:val="bullet"/>
+      <w:lvlText w:val=""/>
+      <w:lvlJc w:val="left"/>
+      <w:pPr>
+        <w:ind w:left="6480" w:hanging="360"/>
+      </w:pPr>
+      <w:rPr>
+        <w:rFonts w:ascii="Wingdings" w:hAnsi="Wingdings" w:hint="default"/>
+      </w:rPr>
+    </w:lvl>
+  </w:abstractNum>
+  <w:abstractNum w:abstractNumId="8" w15:restartNumberingAfterBreak="0">
     <w:nsid w:val="645D08CC"/>
     <w:multiLevelType w:val="hybridMultilevel"/>
     <w:tmpl w:val="43CC5A82"/>
@@ -7153,7 +7830,7 @@
       </w:pPr>
     </w:lvl>
   </w:abstractNum>
-  <w:abstractNum w:abstractNumId="8" w15:restartNumberingAfterBreak="0">
+  <w:abstractNum w:abstractNumId="9" w15:restartNumberingAfterBreak="0">
     <w:nsid w:val="66E5202D"/>
     <w:multiLevelType w:val="hybridMultilevel"/>
     <w:tmpl w:val="3B18884E"/>
@@ -7239,7 +7916,7 @@
       </w:pPr>
     </w:lvl>
   </w:abstractNum>
-  <w:abstractNum w:abstractNumId="9" w15:restartNumberingAfterBreak="0">
+  <w:abstractNum w:abstractNumId="10" w15:restartNumberingAfterBreak="0">
     <w:nsid w:val="6AB86D3D"/>
     <w:multiLevelType w:val="hybridMultilevel"/>
     <w:tmpl w:val="2D3A8534"/>
@@ -7352,7 +8029,120 @@
       </w:rPr>
     </w:lvl>
   </w:abstractNum>
-  <w:abstractNum w:abstractNumId="10" w15:restartNumberingAfterBreak="0">
+  <w:abstractNum w:abstractNumId="11" w15:restartNumberingAfterBreak="0">
+    <w:nsid w:val="732938D3"/>
+    <w:multiLevelType w:val="hybridMultilevel"/>
+    <w:tmpl w:val="6C0C646C"/>
+    <w:lvl w:ilvl="0" w:tplc="04100001">
+      <w:start w:val="1"/>
+      <w:numFmt w:val="bullet"/>
+      <w:lvlText w:val=""/>
+      <w:lvlJc w:val="left"/>
+      <w:pPr>
+        <w:ind w:left="720" w:hanging="360"/>
+      </w:pPr>
+      <w:rPr>
+        <w:rFonts w:ascii="Symbol" w:hAnsi="Symbol" w:hint="default"/>
+      </w:rPr>
+    </w:lvl>
+    <w:lvl w:ilvl="1" w:tplc="04100003" w:tentative="1">
+      <w:start w:val="1"/>
+      <w:numFmt w:val="bullet"/>
+      <w:lvlText w:val="o"/>
+      <w:lvlJc w:val="left"/>
+      <w:pPr>
+        <w:ind w:left="1440" w:hanging="360"/>
+      </w:pPr>
+      <w:rPr>
+        <w:rFonts w:ascii="Courier New" w:hAnsi="Courier New" w:cs="Courier New" w:hint="default"/>
+      </w:rPr>
+    </w:lvl>
+    <w:lvl w:ilvl="2" w:tplc="04100005" w:tentative="1">
+      <w:start w:val="1"/>
+      <w:numFmt w:val="bullet"/>
+      <w:lvlText w:val=""/>
+      <w:lvlJc w:val="left"/>
+      <w:pPr>
+        <w:ind w:left="2160" w:hanging="360"/>
+      </w:pPr>
+      <w:rPr>
+        <w:rFonts w:ascii="Wingdings" w:hAnsi="Wingdings" w:hint="default"/>
+      </w:rPr>
+    </w:lvl>
+    <w:lvl w:ilvl="3" w:tplc="04100001" w:tentative="1">
+      <w:start w:val="1"/>
+      <w:numFmt w:val="bullet"/>
+      <w:lvlText w:val=""/>
+      <w:lvlJc w:val="left"/>
+      <w:pPr>
+        <w:ind w:left="2880" w:hanging="360"/>
+      </w:pPr>
+      <w:rPr>
+        <w:rFonts w:ascii="Symbol" w:hAnsi="Symbol" w:hint="default"/>
+      </w:rPr>
+    </w:lvl>
+    <w:lvl w:ilvl="4" w:tplc="04100003" w:tentative="1">
+      <w:start w:val="1"/>
+      <w:numFmt w:val="bullet"/>
+      <w:lvlText w:val="o"/>
+      <w:lvlJc w:val="left"/>
+      <w:pPr>
+        <w:ind w:left="3600" w:hanging="360"/>
+      </w:pPr>
+      <w:rPr>
+        <w:rFonts w:ascii="Courier New" w:hAnsi="Courier New" w:cs="Courier New" w:hint="default"/>
+      </w:rPr>
+    </w:lvl>
+    <w:lvl w:ilvl="5" w:tplc="04100005" w:tentative="1">
+      <w:start w:val="1"/>
+      <w:numFmt w:val="bullet"/>
+      <w:lvlText w:val=""/>
+      <w:lvlJc w:val="left"/>
+      <w:pPr>
+        <w:ind w:left="4320" w:hanging="360"/>
+      </w:pPr>
+      <w:rPr>
+        <w:rFonts w:ascii="Wingdings" w:hAnsi="Wingdings" w:hint="default"/>
+      </w:rPr>
+    </w:lvl>
+    <w:lvl w:ilvl="6" w:tplc="04100001" w:tentative="1">
+      <w:start w:val="1"/>
+      <w:numFmt w:val="bullet"/>
+      <w:lvlText w:val=""/>
+      <w:lvlJc w:val="left"/>
+      <w:pPr>
+        <w:ind w:left="5040" w:hanging="360"/>
+      </w:pPr>
+      <w:rPr>
+        <w:rFonts w:ascii="Symbol" w:hAnsi="Symbol" w:hint="default"/>
+      </w:rPr>
+    </w:lvl>
+    <w:lvl w:ilvl="7" w:tplc="04100003" w:tentative="1">
+      <w:start w:val="1"/>
+      <w:numFmt w:val="bullet"/>
+      <w:lvlText w:val="o"/>
+      <w:lvlJc w:val="left"/>
+      <w:pPr>
+        <w:ind w:left="5760" w:hanging="360"/>
+      </w:pPr>
+      <w:rPr>
+        <w:rFonts w:ascii="Courier New" w:hAnsi="Courier New" w:cs="Courier New" w:hint="default"/>
+      </w:rPr>
+    </w:lvl>
+    <w:lvl w:ilvl="8" w:tplc="04100005" w:tentative="1">
+      <w:start w:val="1"/>
+      <w:numFmt w:val="bullet"/>
+      <w:lvlText w:val=""/>
+      <w:lvlJc w:val="left"/>
+      <w:pPr>
+        <w:ind w:left="6480" w:hanging="360"/>
+      </w:pPr>
+      <w:rPr>
+        <w:rFonts w:ascii="Wingdings" w:hAnsi="Wingdings" w:hint="default"/>
+      </w:rPr>
+    </w:lvl>
+  </w:abstractNum>
+  <w:abstractNum w:abstractNumId="12" w15:restartNumberingAfterBreak="0">
     <w:nsid w:val="758C3D49"/>
     <w:multiLevelType w:val="hybridMultilevel"/>
     <w:tmpl w:val="87100D6A"/>
@@ -7511,7 +8301,7 @@
     <w:abstractNumId w:val="6"/>
   </w:num>
   <w:num w:numId="15">
-    <w:abstractNumId w:val="9"/>
+    <w:abstractNumId w:val="10"/>
   </w:num>
   <w:num w:numId="16">
     <w:abstractNumId w:val="1"/>
@@ -7523,16 +8313,22 @@
     <w:abstractNumId w:val="5"/>
   </w:num>
   <w:num w:numId="19">
-    <w:abstractNumId w:val="7"/>
+    <w:abstractNumId w:val="8"/>
   </w:num>
   <w:num w:numId="20">
     <w:abstractNumId w:val="4"/>
   </w:num>
   <w:num w:numId="21">
-    <w:abstractNumId w:val="8"/>
+    <w:abstractNumId w:val="9"/>
   </w:num>
   <w:num w:numId="22">
-    <w:abstractNumId w:val="10"/>
+    <w:abstractNumId w:val="12"/>
+  </w:num>
+  <w:num w:numId="23">
+    <w:abstractNumId w:val="11"/>
+  </w:num>
+  <w:num w:numId="24">
+    <w:abstractNumId w:val="7"/>
   </w:num>
 </w:numbering>
 </file>
@@ -9920,7 +10716,7 @@
     <w:charset w:val="00"/>
     <w:family w:val="roman"/>
     <w:pitch w:val="variable"/>
-    <w:sig w:usb0="E0002EFF" w:usb1="C000785B" w:usb2="00000009" w:usb3="00000000" w:csb0="000001FF" w:csb1="00000000"/>
+    <w:sig w:usb0="E0002AFF" w:usb1="C0007843" w:usb2="00000009" w:usb3="00000000" w:csb0="000001FF" w:csb1="00000000"/>
   </w:font>
   <w:font w:name="Symbol">
     <w:panose1 w:val="05050102010706020507"/>
@@ -9948,7 +10744,7 @@
     <w:charset w:val="00"/>
     <w:family w:val="swiss"/>
     <w:pitch w:val="variable"/>
-    <w:sig w:usb0="E0002AFF" w:usb1="C000247B" w:usb2="00000009" w:usb3="00000000" w:csb0="000001FF" w:csb1="00000000"/>
+    <w:sig w:usb0="E0002AFF" w:usb1="4000ACFF" w:usb2="00000001" w:usb3="00000000" w:csb0="000001FF" w:csb1="00000000"/>
   </w:font>
   <w:font w:name="SimSun">
     <w:altName w:val="宋体"/>
@@ -9963,14 +10759,14 @@
     <w:charset w:val="00"/>
     <w:family w:val="swiss"/>
     <w:pitch w:val="variable"/>
-    <w:sig w:usb0="E0002EFF" w:usb1="C0007843" w:usb2="00000009" w:usb3="00000000" w:csb0="000001FF" w:csb1="00000000"/>
+    <w:sig w:usb0="E0002AFF" w:usb1="C0007843" w:usb2="00000009" w:usb3="00000000" w:csb0="000001FF" w:csb1="00000000"/>
   </w:font>
   <w:font w:name="Calibri Light">
     <w:panose1 w:val="020F0302020204030204"/>
     <w:charset w:val="00"/>
     <w:family w:val="swiss"/>
     <w:pitch w:val="variable"/>
-    <w:sig w:usb0="E0002AFF" w:usb1="C000247B" w:usb2="00000009" w:usb3="00000000" w:csb0="000001FF" w:csb1="00000000"/>
+    <w:sig w:usb0="A0002AEF" w:usb1="4000207B" w:usb2="00000000" w:usb3="00000000" w:csb0="000001FF" w:csb1="00000000"/>
   </w:font>
   <w:font w:name="Segoe UI">
     <w:panose1 w:val="020B0502040204020203"/>
@@ -10008,7 +10804,9 @@
     <w:rsid w:val="0017352F"/>
     <w:rsid w:val="00736D5C"/>
     <w:rsid w:val="00D662DF"/>
+    <w:rsid w:val="00DC7BF1"/>
     <w:rsid w:val="00F971A3"/>
+    <w:rsid w:val="00FD0016"/>
   </w:rsids>
   <m:mathPr>
     <m:mathFont m:val="Cambria Math"/>
@@ -10457,7 +11255,7 @@
     <w:basedOn w:val="Carpredefinitoparagrafo"/>
     <w:uiPriority w:val="99"/>
     <w:semiHidden/>
-    <w:rsid w:val="00F971A3"/>
+    <w:rsid w:val="00FD0016"/>
     <w:rPr>
       <w:color w:val="808080"/>
     </w:rPr>
@@ -10755,7 +11553,7 @@
 </file>
 
 <file path=customXml/itemProps2.xml><?xml version="1.0" encoding="utf-8"?>
-<ds:datastoreItem xmlns:ds="http://schemas.openxmlformats.org/officeDocument/2006/customXml" ds:itemID="{6F075F2B-E9DC-45EC-9161-F2B66D292813}">
+<ds:datastoreItem xmlns:ds="http://schemas.openxmlformats.org/officeDocument/2006/customXml" ds:itemID="{089E2A18-1347-497A-A222-349832ED15AB}">
   <ds:schemaRefs>
     <ds:schemaRef ds:uri="http://schemas.openxmlformats.org/officeDocument/2006/bibliography"/>
   </ds:schemaRefs>

</xml_diff>

<commit_message>
deleted queue inutil files and doc updates
</commit_message>
<xml_diff>
--- a/abr-library/documentation/ABR library.docx
+++ b/abr-library/documentation/ABR library.docx
@@ -164,7 +164,7 @@
           <w:r>
             <w:fldChar w:fldCharType="separate"/>
           </w:r>
-          <w:hyperlink w:anchor="_Toc482274329" w:history="1">
+          <w:hyperlink w:anchor="_Toc482277408" w:history="1">
             <w:r>
               <w:rPr>
                 <w:rStyle w:val="Collegamentoipertestuale"/>
@@ -207,7 +207,7 @@
                 <w:noProof/>
                 <w:webHidden/>
               </w:rPr>
-              <w:instrText xml:space="preserve"> PAGEREF _Toc482274329 \h </w:instrText>
+              <w:instrText xml:space="preserve"> PAGEREF _Toc482277408 \h </w:instrText>
             </w:r>
             <w:r>
               <w:rPr>
@@ -250,7 +250,7 @@
               <w:lang w:val="it-IT" w:eastAsia="it-IT"/>
             </w:rPr>
           </w:pPr>
-          <w:hyperlink w:anchor="_Toc482274330" w:history="1">
+          <w:hyperlink w:anchor="_Toc482277409" w:history="1">
             <w:r>
               <w:rPr>
                 <w:rStyle w:val="Collegamentoipertestuale"/>
@@ -294,7 +294,7 @@
                 <w:noProof/>
                 <w:webHidden/>
               </w:rPr>
-              <w:instrText xml:space="preserve"> PAGEREF _Toc482274330 \h </w:instrText>
+              <w:instrText xml:space="preserve"> PAGEREF _Toc482277409 \h </w:instrText>
             </w:r>
             <w:r>
               <w:rPr>
@@ -337,7 +337,7 @@
               <w:lang w:val="it-IT" w:eastAsia="it-IT"/>
             </w:rPr>
           </w:pPr>
-          <w:hyperlink w:anchor="_Toc482274331" w:history="1">
+          <w:hyperlink w:anchor="_Toc482277410" w:history="1">
             <w:r>
               <w:rPr>
                 <w:rStyle w:val="Collegamentoipertestuale"/>
@@ -384,7 +384,7 @@
                 <w:noProof/>
                 <w:webHidden/>
               </w:rPr>
-              <w:instrText xml:space="preserve"> PAGEREF _Toc482274331 \h </w:instrText>
+              <w:instrText xml:space="preserve"> PAGEREF _Toc482277410 \h </w:instrText>
             </w:r>
             <w:r>
               <w:rPr>
@@ -427,7 +427,7 @@
               <w:lang w:val="it-IT" w:eastAsia="it-IT"/>
             </w:rPr>
           </w:pPr>
-          <w:hyperlink w:anchor="_Toc482274332" w:history="1">
+          <w:hyperlink w:anchor="_Toc482277411" w:history="1">
             <w:r>
               <w:rPr>
                 <w:rStyle w:val="Collegamentoipertestuale"/>
@@ -470,7 +470,7 @@
                 <w:noProof/>
                 <w:webHidden/>
               </w:rPr>
-              <w:instrText xml:space="preserve"> PAGEREF _Toc482274332 \h </w:instrText>
+              <w:instrText xml:space="preserve"> PAGEREF _Toc482277411 \h </w:instrText>
             </w:r>
             <w:r>
               <w:rPr>
@@ -490,7 +490,7 @@
                 <w:noProof/>
                 <w:webHidden/>
               </w:rPr>
-              <w:t>3</w:t>
+              <w:t>2</w:t>
             </w:r>
             <w:r>
               <w:rPr>
@@ -513,7 +513,7 @@
               <w:lang w:val="it-IT" w:eastAsia="it-IT"/>
             </w:rPr>
           </w:pPr>
-          <w:hyperlink w:anchor="_Toc482274333" w:history="1">
+          <w:hyperlink w:anchor="_Toc482277412" w:history="1">
             <w:r>
               <w:rPr>
                 <w:rStyle w:val="Collegamentoipertestuale"/>
@@ -556,7 +556,7 @@
                 <w:noProof/>
                 <w:webHidden/>
               </w:rPr>
-              <w:instrText xml:space="preserve"> PAGEREF _Toc482274333 \h </w:instrText>
+              <w:instrText xml:space="preserve"> PAGEREF _Toc482277412 \h </w:instrText>
             </w:r>
             <w:r>
               <w:rPr>
@@ -599,7 +599,7 @@
               <w:lang w:val="it-IT" w:eastAsia="it-IT"/>
             </w:rPr>
           </w:pPr>
-          <w:hyperlink w:anchor="_Toc482274334" w:history="1">
+          <w:hyperlink w:anchor="_Toc482277413" w:history="1">
             <w:r>
               <w:rPr>
                 <w:rStyle w:val="Collegamentoipertestuale"/>
@@ -642,7 +642,7 @@
                 <w:noProof/>
                 <w:webHidden/>
               </w:rPr>
-              <w:instrText xml:space="preserve"> PAGEREF _Toc482274334 \h </w:instrText>
+              <w:instrText xml:space="preserve"> PAGEREF _Toc482277413 \h </w:instrText>
             </w:r>
             <w:r>
               <w:rPr>
@@ -685,7 +685,7 @@
               <w:lang w:val="it-IT" w:eastAsia="it-IT"/>
             </w:rPr>
           </w:pPr>
-          <w:hyperlink w:anchor="_Toc482274335" w:history="1">
+          <w:hyperlink w:anchor="_Toc482277414" w:history="1">
             <w:r>
               <w:rPr>
                 <w:rStyle w:val="Collegamentoipertestuale"/>
@@ -730,7 +730,7 @@
                 <w:noProof/>
                 <w:webHidden/>
               </w:rPr>
-              <w:instrText xml:space="preserve"> PAGEREF _Toc482274335 \h </w:instrText>
+              <w:instrText xml:space="preserve"> PAGEREF _Toc482277414 \h </w:instrText>
             </w:r>
             <w:r>
               <w:rPr>
@@ -773,7 +773,7 @@
               <w:lang w:val="it-IT" w:eastAsia="it-IT"/>
             </w:rPr>
           </w:pPr>
-          <w:hyperlink w:anchor="_Toc482274336" w:history="1">
+          <w:hyperlink w:anchor="_Toc482277415" w:history="1">
             <w:r>
               <w:rPr>
                 <w:rStyle w:val="Collegamentoipertestuale"/>
@@ -816,7 +816,7 @@
                 <w:noProof/>
                 <w:webHidden/>
               </w:rPr>
-              <w:instrText xml:space="preserve"> PAGEREF _Toc482274336 \h </w:instrText>
+              <w:instrText xml:space="preserve"> PAGEREF _Toc482277415 \h </w:instrText>
             </w:r>
             <w:r>
               <w:rPr>
@@ -859,7 +859,7 @@
               <w:lang w:val="it-IT" w:eastAsia="it-IT"/>
             </w:rPr>
           </w:pPr>
-          <w:hyperlink w:anchor="_Toc482274337" w:history="1">
+          <w:hyperlink w:anchor="_Toc482277416" w:history="1">
             <w:r>
               <w:rPr>
                 <w:rStyle w:val="Collegamentoipertestuale"/>
@@ -902,7 +902,7 @@
                 <w:noProof/>
                 <w:webHidden/>
               </w:rPr>
-              <w:instrText xml:space="preserve"> PAGEREF _Toc482274337 \h </w:instrText>
+              <w:instrText xml:space="preserve"> PAGEREF _Toc482277416 \h </w:instrText>
             </w:r>
             <w:r>
               <w:rPr>
@@ -945,7 +945,7 @@
               <w:lang w:val="it-IT" w:eastAsia="it-IT"/>
             </w:rPr>
           </w:pPr>
-          <w:hyperlink w:anchor="_Toc482274338" w:history="1">
+          <w:hyperlink w:anchor="_Toc482277417" w:history="1">
             <w:r>
               <w:rPr>
                 <w:rStyle w:val="Collegamentoipertestuale"/>
@@ -988,7 +988,7 @@
                 <w:noProof/>
                 <w:webHidden/>
               </w:rPr>
-              <w:instrText xml:space="preserve"> PAGEREF _Toc482274338 \h </w:instrText>
+              <w:instrText xml:space="preserve"> PAGEREF _Toc482277417 \h </w:instrText>
             </w:r>
             <w:r>
               <w:rPr>
@@ -1031,7 +1031,7 @@
               <w:lang w:val="it-IT" w:eastAsia="it-IT"/>
             </w:rPr>
           </w:pPr>
-          <w:hyperlink w:anchor="_Toc482274339" w:history="1">
+          <w:hyperlink w:anchor="_Toc482277418" w:history="1">
             <w:r>
               <w:rPr>
                 <w:rStyle w:val="Collegamentoipertestuale"/>
@@ -1074,7 +1074,7 @@
                 <w:noProof/>
                 <w:webHidden/>
               </w:rPr>
-              <w:instrText xml:space="preserve"> PAGEREF _Toc482274339 \h </w:instrText>
+              <w:instrText xml:space="preserve"> PAGEREF _Toc482277418 \h </w:instrText>
             </w:r>
             <w:r>
               <w:rPr>
@@ -1117,7 +1117,7 @@
               <w:lang w:val="it-IT" w:eastAsia="it-IT"/>
             </w:rPr>
           </w:pPr>
-          <w:hyperlink w:anchor="_Toc482274340" w:history="1">
+          <w:hyperlink w:anchor="_Toc482277419" w:history="1">
             <w:r>
               <w:rPr>
                 <w:rStyle w:val="Collegamentoipertestuale"/>
@@ -1160,7 +1160,7 @@
                 <w:noProof/>
                 <w:webHidden/>
               </w:rPr>
-              <w:instrText xml:space="preserve"> PAGEREF _Toc482274340 \h </w:instrText>
+              <w:instrText xml:space="preserve"> PAGEREF _Toc482277419 \h </w:instrText>
             </w:r>
             <w:r>
               <w:rPr>
@@ -1203,7 +1203,7 @@
               <w:lang w:val="it-IT" w:eastAsia="it-IT"/>
             </w:rPr>
           </w:pPr>
-          <w:hyperlink w:anchor="_Toc482274341" w:history="1">
+          <w:hyperlink w:anchor="_Toc482277420" w:history="1">
             <w:r>
               <w:rPr>
                 <w:rStyle w:val="Collegamentoipertestuale"/>
@@ -1256,7 +1256,7 @@
                 <w:noProof/>
                 <w:webHidden/>
               </w:rPr>
-              <w:instrText xml:space="preserve"> PAGEREF _Toc482274341 \h </w:instrText>
+              <w:instrText xml:space="preserve"> PAGEREF _Toc482277420 \h </w:instrText>
             </w:r>
             <w:r>
               <w:rPr>
@@ -1299,7 +1299,7 @@
               <w:lang w:val="it-IT" w:eastAsia="it-IT"/>
             </w:rPr>
           </w:pPr>
-          <w:hyperlink w:anchor="_Toc482274342" w:history="1">
+          <w:hyperlink w:anchor="_Toc482277421" w:history="1">
             <w:r>
               <w:rPr>
                 <w:rStyle w:val="Collegamentoipertestuale"/>
@@ -1342,7 +1342,7 @@
                 <w:noProof/>
                 <w:webHidden/>
               </w:rPr>
-              <w:instrText xml:space="preserve"> PAGEREF _Toc482274342 \h </w:instrText>
+              <w:instrText xml:space="preserve"> PAGEREF _Toc482277421 \h </w:instrText>
             </w:r>
             <w:r>
               <w:rPr>
@@ -1385,7 +1385,7 @@
               <w:lang w:val="it-IT" w:eastAsia="it-IT"/>
             </w:rPr>
           </w:pPr>
-          <w:hyperlink w:anchor="_Toc482274343" w:history="1">
+          <w:hyperlink w:anchor="_Toc482277422" w:history="1">
             <w:r>
               <w:rPr>
                 <w:rStyle w:val="Collegamentoipertestuale"/>
@@ -1428,7 +1428,7 @@
                 <w:noProof/>
                 <w:webHidden/>
               </w:rPr>
-              <w:instrText xml:space="preserve"> PAGEREF _Toc482274343 \h </w:instrText>
+              <w:instrText xml:space="preserve"> PAGEREF _Toc482277422 \h </w:instrText>
             </w:r>
             <w:r>
               <w:rPr>
@@ -1448,7 +1448,7 @@
                 <w:noProof/>
                 <w:webHidden/>
               </w:rPr>
-              <w:t>7</w:t>
+              <w:t>6</w:t>
             </w:r>
             <w:r>
               <w:rPr>
@@ -1471,7 +1471,7 @@
               <w:lang w:val="it-IT" w:eastAsia="it-IT"/>
             </w:rPr>
           </w:pPr>
-          <w:hyperlink w:anchor="_Toc482274344" w:history="1">
+          <w:hyperlink w:anchor="_Toc482277423" w:history="1">
             <w:r>
               <w:rPr>
                 <w:rStyle w:val="Collegamentoipertestuale"/>
@@ -1514,7 +1514,7 @@
                 <w:noProof/>
                 <w:webHidden/>
               </w:rPr>
-              <w:instrText xml:space="preserve"> PAGEREF _Toc482274344 \h </w:instrText>
+              <w:instrText xml:space="preserve"> PAGEREF _Toc482277423 \h </w:instrText>
             </w:r>
             <w:r>
               <w:rPr>
@@ -1557,7 +1557,7 @@
               <w:lang w:val="it-IT" w:eastAsia="it-IT"/>
             </w:rPr>
           </w:pPr>
-          <w:hyperlink w:anchor="_Toc482274345" w:history="1">
+          <w:hyperlink w:anchor="_Toc482277424" w:history="1">
             <w:r>
               <w:rPr>
                 <w:rStyle w:val="Collegamentoipertestuale"/>
@@ -1600,7 +1600,7 @@
                 <w:noProof/>
                 <w:webHidden/>
               </w:rPr>
-              <w:instrText xml:space="preserve"> PAGEREF _Toc482274345 \h </w:instrText>
+              <w:instrText xml:space="preserve"> PAGEREF _Toc482277424 \h </w:instrText>
             </w:r>
             <w:r>
               <w:rPr>
@@ -1643,7 +1643,7 @@
               <w:lang w:val="it-IT" w:eastAsia="it-IT"/>
             </w:rPr>
           </w:pPr>
-          <w:hyperlink w:anchor="_Toc482274346" w:history="1">
+          <w:hyperlink w:anchor="_Toc482277425" w:history="1">
             <w:r>
               <w:rPr>
                 <w:rStyle w:val="Collegamentoipertestuale"/>
@@ -1686,7 +1686,7 @@
                 <w:noProof/>
                 <w:webHidden/>
               </w:rPr>
-              <w:instrText xml:space="preserve"> PAGEREF _Toc482274346 \h </w:instrText>
+              <w:instrText xml:space="preserve"> PAGEREF _Toc482277425 \h </w:instrText>
             </w:r>
             <w:r>
               <w:rPr>
@@ -1729,11 +1729,10 @@
               <w:lang w:val="it-IT" w:eastAsia="it-IT"/>
             </w:rPr>
           </w:pPr>
-          <w:hyperlink w:anchor="_Toc482274347" w:history="1">
+          <w:hyperlink w:anchor="_Toc482277426" w:history="1">
             <w:r>
               <w:rPr>
                 <w:rStyle w:val="Collegamentoipertestuale"/>
-                <w:rFonts w:ascii="Calibri" w:hAnsi="Calibri"/>
                 <w:noProof/>
                 <w:lang w:val="it-IT"/>
               </w:rPr>
@@ -1749,11 +1748,10 @@
             <w:r>
               <w:rPr>
                 <w:rStyle w:val="Collegamentoipertestuale"/>
-                <w:rFonts w:ascii="Calibri" w:hAnsi="Calibri"/>
                 <w:noProof/>
                 <w:lang w:val="it-IT"/>
               </w:rPr>
-              <w:t>Funzioni offerte dalla libreria</w:t>
+              <w:t>Funzione Rotation</w:t>
             </w:r>
             <w:r>
               <w:rPr>
@@ -1774,7 +1772,7 @@
                 <w:noProof/>
                 <w:webHidden/>
               </w:rPr>
-              <w:instrText xml:space="preserve"> PAGEREF _Toc482274347 \h </w:instrText>
+              <w:instrText xml:space="preserve"> PAGEREF _Toc482277426 \h </w:instrText>
             </w:r>
             <w:r>
               <w:rPr>
@@ -1817,7 +1815,7 @@
               <w:lang w:val="it-IT" w:eastAsia="it-IT"/>
             </w:rPr>
           </w:pPr>
-          <w:hyperlink w:anchor="_Toc482274348" w:history="1">
+          <w:hyperlink w:anchor="_Toc482277427" w:history="1">
             <w:r>
               <w:rPr>
                 <w:rStyle w:val="Collegamentoipertestuale"/>
@@ -1839,7 +1837,7 @@
                 <w:noProof/>
                 <w:lang w:val="it-IT"/>
               </w:rPr>
-              <w:t>Funzioni semplici</w:t>
+              <w:t>Dettagli implementativi</w:t>
             </w:r>
             <w:r>
               <w:rPr>
@@ -1860,7 +1858,7 @@
                 <w:noProof/>
                 <w:webHidden/>
               </w:rPr>
-              <w:instrText xml:space="preserve"> PAGEREF _Toc482274348 \h </w:instrText>
+              <w:instrText xml:space="preserve"> PAGEREF _Toc482277427 \h </w:instrText>
             </w:r>
             <w:r>
               <w:rPr>
@@ -1881,436 +1879,6 @@
                 <w:webHidden/>
               </w:rPr>
               <w:t>8</w:t>
-            </w:r>
-            <w:r>
-              <w:rPr>
-                <w:noProof/>
-                <w:webHidden/>
-              </w:rPr>
-              <w:fldChar w:fldCharType="end"/>
-            </w:r>
-          </w:hyperlink>
-        </w:p>
-        <w:p>
-          <w:pPr>
-            <w:pStyle w:val="Sommario3"/>
-            <w:tabs>
-              <w:tab w:val="left" w:pos="1320"/>
-              <w:tab w:val="right" w:leader="dot" w:pos="9350"/>
-            </w:tabs>
-            <w:rPr>
-              <w:noProof/>
-              <w:lang w:val="it-IT" w:eastAsia="it-IT"/>
-            </w:rPr>
-          </w:pPr>
-          <w:hyperlink w:anchor="_Toc482274349" w:history="1">
-            <w:r>
-              <w:rPr>
-                <w:rStyle w:val="Collegamentoipertestuale"/>
-                <w:noProof/>
-                <w:lang w:val="it-IT"/>
-              </w:rPr>
-              <w:t>6.1.1</w:t>
-            </w:r>
-            <w:r>
-              <w:rPr>
-                <w:noProof/>
-                <w:lang w:val="it-IT" w:eastAsia="it-IT"/>
-              </w:rPr>
-              <w:tab/>
-            </w:r>
-            <w:r>
-              <w:rPr>
-                <w:rStyle w:val="Collegamentoipertestuale"/>
-                <w:noProof/>
-                <w:lang w:val="it-IT"/>
-              </w:rPr>
-              <w:t>Descrizione funzioni semplici</w:t>
-            </w:r>
-            <w:r>
-              <w:rPr>
-                <w:noProof/>
-                <w:webHidden/>
-              </w:rPr>
-              <w:tab/>
-            </w:r>
-            <w:r>
-              <w:rPr>
-                <w:noProof/>
-                <w:webHidden/>
-              </w:rPr>
-              <w:fldChar w:fldCharType="begin"/>
-            </w:r>
-            <w:r>
-              <w:rPr>
-                <w:noProof/>
-                <w:webHidden/>
-              </w:rPr>
-              <w:instrText xml:space="preserve"> PAGEREF _Toc482274349 \h </w:instrText>
-            </w:r>
-            <w:r>
-              <w:rPr>
-                <w:noProof/>
-                <w:webHidden/>
-              </w:rPr>
-            </w:r>
-            <w:r>
-              <w:rPr>
-                <w:noProof/>
-                <w:webHidden/>
-              </w:rPr>
-              <w:fldChar w:fldCharType="separate"/>
-            </w:r>
-            <w:r>
-              <w:rPr>
-                <w:noProof/>
-                <w:webHidden/>
-              </w:rPr>
-              <w:t>9</w:t>
-            </w:r>
-            <w:r>
-              <w:rPr>
-                <w:noProof/>
-                <w:webHidden/>
-              </w:rPr>
-              <w:fldChar w:fldCharType="end"/>
-            </w:r>
-          </w:hyperlink>
-        </w:p>
-        <w:p>
-          <w:pPr>
-            <w:pStyle w:val="Sommario2"/>
-            <w:tabs>
-              <w:tab w:val="left" w:pos="880"/>
-              <w:tab w:val="right" w:leader="dot" w:pos="9350"/>
-            </w:tabs>
-            <w:rPr>
-              <w:noProof/>
-              <w:lang w:val="it-IT" w:eastAsia="it-IT"/>
-            </w:rPr>
-          </w:pPr>
-          <w:hyperlink w:anchor="_Toc482274350" w:history="1">
-            <w:r>
-              <w:rPr>
-                <w:rStyle w:val="Collegamentoipertestuale"/>
-                <w:noProof/>
-                <w:lang w:val="it-IT"/>
-              </w:rPr>
-              <w:t>6.2</w:t>
-            </w:r>
-            <w:r>
-              <w:rPr>
-                <w:noProof/>
-                <w:lang w:val="it-IT" w:eastAsia="it-IT"/>
-              </w:rPr>
-              <w:tab/>
-            </w:r>
-            <w:r>
-              <w:rPr>
-                <w:rStyle w:val="Collegamentoipertestuale"/>
-                <w:noProof/>
-                <w:lang w:val="it-IT"/>
-              </w:rPr>
-              <w:t>Funzioni complesse</w:t>
-            </w:r>
-            <w:r>
-              <w:rPr>
-                <w:noProof/>
-                <w:webHidden/>
-              </w:rPr>
-              <w:tab/>
-            </w:r>
-            <w:r>
-              <w:rPr>
-                <w:noProof/>
-                <w:webHidden/>
-              </w:rPr>
-              <w:fldChar w:fldCharType="begin"/>
-            </w:r>
-            <w:r>
-              <w:rPr>
-                <w:noProof/>
-                <w:webHidden/>
-              </w:rPr>
-              <w:instrText xml:space="preserve"> PAGEREF _Toc482274350 \h </w:instrText>
-            </w:r>
-            <w:r>
-              <w:rPr>
-                <w:noProof/>
-                <w:webHidden/>
-              </w:rPr>
-            </w:r>
-            <w:r>
-              <w:rPr>
-                <w:noProof/>
-                <w:webHidden/>
-              </w:rPr>
-              <w:fldChar w:fldCharType="separate"/>
-            </w:r>
-            <w:r>
-              <w:rPr>
-                <w:noProof/>
-                <w:webHidden/>
-              </w:rPr>
-              <w:t>9</w:t>
-            </w:r>
-            <w:r>
-              <w:rPr>
-                <w:noProof/>
-                <w:webHidden/>
-              </w:rPr>
-              <w:fldChar w:fldCharType="end"/>
-            </w:r>
-          </w:hyperlink>
-        </w:p>
-        <w:p>
-          <w:pPr>
-            <w:pStyle w:val="Sommario3"/>
-            <w:tabs>
-              <w:tab w:val="left" w:pos="1320"/>
-              <w:tab w:val="right" w:leader="dot" w:pos="9350"/>
-            </w:tabs>
-            <w:rPr>
-              <w:noProof/>
-              <w:lang w:val="it-IT" w:eastAsia="it-IT"/>
-            </w:rPr>
-          </w:pPr>
-          <w:hyperlink w:anchor="_Toc482274351" w:history="1">
-            <w:r>
-              <w:rPr>
-                <w:rStyle w:val="Collegamentoipertestuale"/>
-                <w:noProof/>
-                <w:lang w:val="it-IT"/>
-              </w:rPr>
-              <w:t>6.2.1</w:t>
-            </w:r>
-            <w:r>
-              <w:rPr>
-                <w:noProof/>
-                <w:lang w:val="it-IT" w:eastAsia="it-IT"/>
-              </w:rPr>
-              <w:tab/>
-            </w:r>
-            <w:r>
-              <w:rPr>
-                <w:rStyle w:val="Collegamentoipertestuale"/>
-                <w:noProof/>
-                <w:lang w:val="it-IT"/>
-              </w:rPr>
-              <w:t>Descrizione funzioni complesse</w:t>
-            </w:r>
-            <w:r>
-              <w:rPr>
-                <w:noProof/>
-                <w:webHidden/>
-              </w:rPr>
-              <w:tab/>
-            </w:r>
-            <w:r>
-              <w:rPr>
-                <w:noProof/>
-                <w:webHidden/>
-              </w:rPr>
-              <w:fldChar w:fldCharType="begin"/>
-            </w:r>
-            <w:r>
-              <w:rPr>
-                <w:noProof/>
-                <w:webHidden/>
-              </w:rPr>
-              <w:instrText xml:space="preserve"> PAGEREF _Toc482274351 \h </w:instrText>
-            </w:r>
-            <w:r>
-              <w:rPr>
-                <w:noProof/>
-                <w:webHidden/>
-              </w:rPr>
-            </w:r>
-            <w:r>
-              <w:rPr>
-                <w:noProof/>
-                <w:webHidden/>
-              </w:rPr>
-              <w:fldChar w:fldCharType="separate"/>
-            </w:r>
-            <w:r>
-              <w:rPr>
-                <w:noProof/>
-                <w:webHidden/>
-              </w:rPr>
-              <w:t>9</w:t>
-            </w:r>
-            <w:r>
-              <w:rPr>
-                <w:noProof/>
-                <w:webHidden/>
-              </w:rPr>
-              <w:fldChar w:fldCharType="end"/>
-            </w:r>
-          </w:hyperlink>
-        </w:p>
-        <w:p>
-          <w:pPr>
-            <w:pStyle w:val="Sommario2"/>
-            <w:tabs>
-              <w:tab w:val="left" w:pos="880"/>
-              <w:tab w:val="right" w:leader="dot" w:pos="9350"/>
-            </w:tabs>
-            <w:rPr>
-              <w:noProof/>
-              <w:lang w:val="it-IT" w:eastAsia="it-IT"/>
-            </w:rPr>
-          </w:pPr>
-          <w:hyperlink w:anchor="_Toc482274352" w:history="1">
-            <w:r>
-              <w:rPr>
-                <w:rStyle w:val="Collegamentoipertestuale"/>
-                <w:noProof/>
-                <w:lang w:val="it-IT"/>
-              </w:rPr>
-              <w:t>6.3</w:t>
-            </w:r>
-            <w:r>
-              <w:rPr>
-                <w:noProof/>
-                <w:lang w:val="it-IT" w:eastAsia="it-IT"/>
-              </w:rPr>
-              <w:tab/>
-            </w:r>
-            <w:r>
-              <w:rPr>
-                <w:rStyle w:val="Collegamentoipertestuale"/>
-                <w:noProof/>
-                <w:lang w:val="it-IT"/>
-              </w:rPr>
-              <w:t>HeapSort</w:t>
-            </w:r>
-            <w:r>
-              <w:rPr>
-                <w:noProof/>
-                <w:webHidden/>
-              </w:rPr>
-              <w:tab/>
-            </w:r>
-            <w:r>
-              <w:rPr>
-                <w:noProof/>
-                <w:webHidden/>
-              </w:rPr>
-              <w:fldChar w:fldCharType="begin"/>
-            </w:r>
-            <w:r>
-              <w:rPr>
-                <w:noProof/>
-                <w:webHidden/>
-              </w:rPr>
-              <w:instrText xml:space="preserve"> PAGEREF _Toc482274352 \h </w:instrText>
-            </w:r>
-            <w:r>
-              <w:rPr>
-                <w:noProof/>
-                <w:webHidden/>
-              </w:rPr>
-            </w:r>
-            <w:r>
-              <w:rPr>
-                <w:noProof/>
-                <w:webHidden/>
-              </w:rPr>
-              <w:fldChar w:fldCharType="separate"/>
-            </w:r>
-            <w:r>
-              <w:rPr>
-                <w:noProof/>
-                <w:webHidden/>
-              </w:rPr>
-              <w:t>9</w:t>
-            </w:r>
-            <w:r>
-              <w:rPr>
-                <w:noProof/>
-                <w:webHidden/>
-              </w:rPr>
-              <w:fldChar w:fldCharType="end"/>
-            </w:r>
-          </w:hyperlink>
-        </w:p>
-        <w:p>
-          <w:pPr>
-            <w:pStyle w:val="Sommario3"/>
-            <w:tabs>
-              <w:tab w:val="left" w:pos="1320"/>
-              <w:tab w:val="right" w:leader="dot" w:pos="9350"/>
-            </w:tabs>
-            <w:rPr>
-              <w:noProof/>
-              <w:lang w:val="it-IT" w:eastAsia="it-IT"/>
-            </w:rPr>
-          </w:pPr>
-          <w:hyperlink w:anchor="_Toc482274353" w:history="1">
-            <w:r>
-              <w:rPr>
-                <w:rStyle w:val="Collegamentoipertestuale"/>
-                <w:noProof/>
-                <w:lang w:val="it-IT"/>
-              </w:rPr>
-              <w:t>6.3.1</w:t>
-            </w:r>
-            <w:r>
-              <w:rPr>
-                <w:noProof/>
-                <w:lang w:val="it-IT" w:eastAsia="it-IT"/>
-              </w:rPr>
-              <w:tab/>
-            </w:r>
-            <w:r>
-              <w:rPr>
-                <w:rStyle w:val="Collegamentoipertestuale"/>
-                <w:noProof/>
-                <w:lang w:val="it-IT"/>
-              </w:rPr>
-              <w:t>Descrizione di heapSort</w:t>
-            </w:r>
-            <w:r>
-              <w:rPr>
-                <w:noProof/>
-                <w:webHidden/>
-              </w:rPr>
-              <w:tab/>
-            </w:r>
-            <w:r>
-              <w:rPr>
-                <w:noProof/>
-                <w:webHidden/>
-              </w:rPr>
-              <w:fldChar w:fldCharType="begin"/>
-            </w:r>
-            <w:r>
-              <w:rPr>
-                <w:noProof/>
-                <w:webHidden/>
-              </w:rPr>
-              <w:instrText xml:space="preserve"> PAGEREF _Toc482274353 \h </w:instrText>
-            </w:r>
-            <w:r>
-              <w:rPr>
-                <w:noProof/>
-                <w:webHidden/>
-              </w:rPr>
-            </w:r>
-            <w:r>
-              <w:rPr>
-                <w:noProof/>
-                <w:webHidden/>
-              </w:rPr>
-              <w:fldChar w:fldCharType="separate"/>
-            </w:r>
-            <w:r>
-              <w:rPr>
-                <w:noProof/>
-                <w:webHidden/>
-              </w:rPr>
-              <w:t>9</w:t>
             </w:r>
             <w:r>
               <w:rPr>
@@ -2333,7 +1901,7 @@
               <w:lang w:val="it-IT" w:eastAsia="it-IT"/>
             </w:rPr>
           </w:pPr>
-          <w:hyperlink w:anchor="_Toc482274354" w:history="1">
+          <w:hyperlink w:anchor="_Toc482277428" w:history="1">
             <w:r>
               <w:rPr>
                 <w:rStyle w:val="Collegamentoipertestuale"/>
@@ -2355,7 +1923,7 @@
                 <w:noProof/>
                 <w:lang w:val="it-IT"/>
               </w:rPr>
-              <w:t>Esempio d’utilizzo della libreria</w:t>
+              <w:t>Bilanciamento tramite rotazioni</w:t>
             </w:r>
             <w:r>
               <w:rPr>
@@ -2376,7 +1944,7 @@
                 <w:noProof/>
                 <w:webHidden/>
               </w:rPr>
-              <w:instrText xml:space="preserve"> PAGEREF _Toc482274354 \h </w:instrText>
+              <w:instrText xml:space="preserve"> PAGEREF _Toc482277428 \h </w:instrText>
             </w:r>
             <w:r>
               <w:rPr>
@@ -2425,11 +1993,12 @@
           <w:lang w:val="it-IT"/>
         </w:rPr>
       </w:pPr>
-      <w:bookmarkStart w:id="0" w:name="_Toc482274329"/>
-      <w:r>
-        <w:rPr>
-          <w:lang w:val="it-IT"/>
-        </w:rPr>
+      <w:bookmarkStart w:id="0" w:name="_Toc482277408"/>
+      <w:r>
+        <w:rPr>
+          <w:lang w:val="it-IT"/>
+        </w:rPr>
+        <w:lastRenderedPageBreak/>
         <w:t xml:space="preserve">Struttura dati </w:t>
       </w:r>
       <w:proofErr w:type="spellStart"/>
@@ -2477,7 +2046,7 @@
           <v:shape id="_x0000_i1025" type="#_x0000_t75" style="width:482.25pt;height:136.5pt" o:ole="">
             <v:imagedata r:id="rId9" o:title=""/>
           </v:shape>
-          <o:OLEObject Type="Embed" ProgID="Word.OpenDocumentText.12" ShapeID="_x0000_i1025" DrawAspect="Content" ObjectID="_1556018624" r:id="rId10"/>
+          <o:OLEObject Type="Embed" ProgID="Word.OpenDocumentText.12" ShapeID="_x0000_i1025" DrawAspect="Content" ObjectID="_1556020594" r:id="rId10"/>
         </w:object>
       </w:r>
     </w:p>
@@ -2659,7 +2228,7 @@
           <w:lang w:val="it-IT"/>
         </w:rPr>
       </w:pPr>
-      <w:bookmarkStart w:id="2" w:name="_Toc482274330"/>
+      <w:bookmarkStart w:id="2" w:name="_Toc482277409"/>
       <w:r>
         <w:rPr>
           <w:rFonts w:ascii="Calibri Light" w:hAnsi="Calibri Light"/>
@@ -2702,7 +2271,7 @@
           <w:lang w:val="it-IT"/>
         </w:rPr>
       </w:pPr>
-      <w:bookmarkStart w:id="3" w:name="_Toc482274331"/>
+      <w:bookmarkStart w:id="3" w:name="_Toc482277410"/>
       <w:r>
         <w:rPr>
           <w:rFonts w:ascii="Calibri" w:hAnsi="Calibri"/>
@@ -2735,12 +2304,11 @@
           <w:lang w:val="it-IT"/>
         </w:rPr>
       </w:pPr>
-      <w:bookmarkStart w:id="4" w:name="_Toc482274332"/>
-      <w:r>
-        <w:rPr>
-          <w:lang w:val="it-IT"/>
-        </w:rPr>
-        <w:lastRenderedPageBreak/>
+      <w:bookmarkStart w:id="4" w:name="_Toc482277411"/>
+      <w:r>
+        <w:rPr>
+          <w:lang w:val="it-IT"/>
+        </w:rPr>
         <w:t>Dettagli implementativi</w:t>
       </w:r>
       <w:bookmarkEnd w:id="4"/>
@@ -2772,11 +2340,12 @@
           <w:lang w:val="it-IT"/>
         </w:rPr>
       </w:pPr>
-      <w:bookmarkStart w:id="5" w:name="_Toc482274333"/>
-      <w:r>
-        <w:rPr>
-          <w:lang w:val="it-IT"/>
-        </w:rPr>
+      <w:bookmarkStart w:id="5" w:name="_Toc482277412"/>
+      <w:r>
+        <w:rPr>
+          <w:lang w:val="it-IT"/>
+        </w:rPr>
+        <w:lastRenderedPageBreak/>
         <w:t>Funzione di inserimento</w:t>
       </w:r>
       <w:bookmarkEnd w:id="5"/>
@@ -2797,7 +2366,7 @@
           <v:shape id="_x0000_i1026" type="#_x0000_t75" style="width:426pt;height:246.75pt" o:ole="">
             <v:imagedata r:id="rId11" o:title=""/>
           </v:shape>
-          <o:OLEObject Type="Embed" ProgID="Word.OpenDocumentText.12" ShapeID="_x0000_i1026" DrawAspect="Content" ObjectID="_1556018625" r:id="rId12"/>
+          <o:OLEObject Type="Embed" ProgID="Word.OpenDocumentText.12" ShapeID="_x0000_i1026" DrawAspect="Content" ObjectID="_1556020595" r:id="rId12"/>
         </w:object>
       </w:r>
     </w:p>
@@ -3026,7 +2595,7 @@
           <w:lang w:val="it-IT"/>
         </w:rPr>
       </w:pPr>
-      <w:bookmarkStart w:id="7" w:name="_Toc482274334"/>
+      <w:bookmarkStart w:id="7" w:name="_Toc482277413"/>
       <w:r>
         <w:rPr>
           <w:lang w:val="it-IT"/>
@@ -3070,13 +2639,14 @@
           <w:lang w:val="it-IT"/>
         </w:rPr>
       </w:pPr>
-      <w:bookmarkStart w:id="8" w:name="_Toc482274335"/>
+      <w:bookmarkStart w:id="8" w:name="_Toc482277414"/>
       <w:r>
         <w:rPr>
           <w:rFonts w:ascii="Calibri" w:hAnsi="Calibri"/>
           <w:noProof/>
           <w:lang w:val="it-IT"/>
         </w:rPr>
+        <w:lastRenderedPageBreak/>
         <w:t>Altezza media di alberi generati casualmente</w:t>
       </w:r>
       <w:bookmarkEnd w:id="8"/>
@@ -3102,7 +2672,7 @@
           <w:lang w:val="it-IT"/>
         </w:rPr>
       </w:pPr>
-      <w:bookmarkStart w:id="9" w:name="_Toc482274336"/>
+      <w:bookmarkStart w:id="9" w:name="_Toc482277415"/>
       <w:r>
         <w:rPr>
           <w:lang w:val="it-IT"/>
@@ -3144,7 +2714,7 @@
           <w:lang w:val="it-IT"/>
         </w:rPr>
       </w:pPr>
-      <w:bookmarkStart w:id="10" w:name="_Toc482274337"/>
+      <w:bookmarkStart w:id="10" w:name="_Toc482277416"/>
       <w:r>
         <w:rPr>
           <w:lang w:val="it-IT"/>
@@ -3169,7 +2739,7 @@
           <v:shape id="_x0000_i1027" type="#_x0000_t75" style="width:482.25pt;height:150.75pt" o:ole="">
             <v:imagedata r:id="rId13" o:title=""/>
           </v:shape>
-          <o:OLEObject Type="Embed" ProgID="Word.OpenDocumentText.12" ShapeID="_x0000_i1027" DrawAspect="Content" ObjectID="_1556018626" r:id="rId14"/>
+          <o:OLEObject Type="Embed" ProgID="Word.OpenDocumentText.12" ShapeID="_x0000_i1027" DrawAspect="Content" ObjectID="_1556020596" r:id="rId14"/>
         </w:object>
       </w:r>
     </w:p>
@@ -3313,7 +2883,7 @@
           <w:lang w:val="it-IT"/>
         </w:rPr>
       </w:pPr>
-      <w:bookmarkStart w:id="12" w:name="_Toc482274338"/>
+      <w:bookmarkStart w:id="12" w:name="_Toc482277417"/>
       <w:r>
         <w:rPr>
           <w:lang w:val="it-IT"/>
@@ -3343,7 +2913,7 @@
           <w:lang w:val="it-IT"/>
         </w:rPr>
       </w:pPr>
-      <w:bookmarkStart w:id="13" w:name="_Toc482274339"/>
+      <w:bookmarkStart w:id="13" w:name="_Toc482277418"/>
       <w:r>
         <w:rPr>
           <w:lang w:val="it-IT"/>
@@ -3405,6 +2975,7 @@
             </w:pPr>
             <w:proofErr w:type="spellStart"/>
             <w:r>
+              <w:lastRenderedPageBreak/>
               <w:t>Numero</w:t>
             </w:r>
             <w:proofErr w:type="spellEnd"/>
@@ -4129,7 +3700,7 @@
           <w:lang w:val="it-IT"/>
         </w:rPr>
       </w:pPr>
-      <w:bookmarkStart w:id="14" w:name="_Toc482274340"/>
+      <w:bookmarkStart w:id="14" w:name="_Toc482277419"/>
       <w:r>
         <w:rPr>
           <w:lang w:val="it-IT"/>
@@ -4194,7 +3765,7 @@
           <w:lang w:val="it-IT"/>
         </w:rPr>
       </w:pPr>
-      <w:bookmarkStart w:id="15" w:name="_Toc482274341"/>
+      <w:bookmarkStart w:id="15" w:name="_Toc482277420"/>
       <w:r>
         <w:rPr>
           <w:lang w:val="it-IT"/>
@@ -4786,7 +4357,6 @@
           </w:tcPr>
           <w:p>
             <w:r>
-              <w:lastRenderedPageBreak/>
               <w:t>61</w:t>
             </w:r>
           </w:p>
@@ -4828,6 +4398,7 @@
           </w:tcPr>
           <w:p>
             <w:r>
+              <w:lastRenderedPageBreak/>
               <w:t>123</w:t>
             </w:r>
           </w:p>
@@ -5378,7 +4949,7 @@
           <w:lang w:val="it-IT" w:eastAsia="it-IT"/>
         </w:rPr>
         <w:drawing>
-          <wp:inline distT="0" distB="0" distL="0" distR="0" wp14:anchorId="06E2D0DC" wp14:editId="46734D75">
+          <wp:inline distT="0" distB="0" distL="0" distR="0" wp14:anchorId="756C53BD" wp14:editId="57D55FA3">
             <wp:extent cx="5610225" cy="3314700"/>
             <wp:effectExtent l="0" t="0" r="9525" b="0"/>
             <wp:docPr id="1" name="Grafico 1"/>
@@ -5400,7 +4971,7 @@
           <w:lang w:val="it-IT"/>
         </w:rPr>
       </w:pPr>
-      <w:bookmarkStart w:id="16" w:name="_Toc482274342"/>
+      <w:bookmarkStart w:id="16" w:name="_Toc482277421"/>
       <w:r>
         <w:rPr>
           <w:lang w:val="it-IT"/>
@@ -5497,12 +5068,11 @@
           <w:lang w:val="it-IT"/>
         </w:rPr>
       </w:pPr>
-      <w:bookmarkStart w:id="17" w:name="_Toc482274343"/>
-      <w:r>
-        <w:rPr>
-          <w:lang w:val="it-IT"/>
-        </w:rPr>
-        <w:lastRenderedPageBreak/>
+      <w:bookmarkStart w:id="17" w:name="_Toc482277422"/>
+      <w:r>
+        <w:rPr>
+          <w:lang w:val="it-IT"/>
+        </w:rPr>
         <w:t>Funzione Merge</w:t>
       </w:r>
       <w:bookmarkEnd w:id="17"/>
@@ -5528,11 +5098,12 @@
           <w:lang w:val="it-IT"/>
         </w:rPr>
       </w:pPr>
-      <w:bookmarkStart w:id="18" w:name="_Toc482274344"/>
-      <w:r>
-        <w:rPr>
-          <w:lang w:val="it-IT"/>
-        </w:rPr>
+      <w:bookmarkStart w:id="18" w:name="_Toc482277423"/>
+      <w:r>
+        <w:rPr>
+          <w:lang w:val="it-IT"/>
+        </w:rPr>
+        <w:lastRenderedPageBreak/>
         <w:t>Dettagli implementativi</w:t>
       </w:r>
       <w:bookmarkEnd w:id="18"/>
@@ -5566,7 +5137,7 @@
           <v:shape id="_x0000_i1028" type="#_x0000_t75" style="width:482.25pt;height:364.5pt" o:ole="">
             <v:imagedata r:id="rId16" o:title=""/>
           </v:shape>
-          <o:OLEObject Type="Embed" ProgID="Word.OpenDocumentText.12" ShapeID="_x0000_i1028" DrawAspect="Content" ObjectID="_1556018627" r:id="rId17"/>
+          <o:OLEObject Type="Embed" ProgID="Word.OpenDocumentText.12" ShapeID="_x0000_i1028" DrawAspect="Content" ObjectID="_1556020597" r:id="rId17"/>
         </w:object>
       </w:r>
     </w:p>
@@ -5744,7 +5315,6 @@
         <w:rPr>
           <w:lang w:val="it-IT"/>
         </w:rPr>
-        <w:lastRenderedPageBreak/>
         <w:t>t</w:t>
       </w:r>
       <w:proofErr w:type="gramStart"/>
@@ -5852,6 +5422,7 @@
         <w:rPr>
           <w:lang w:val="it-IT"/>
         </w:rPr>
+        <w:lastRenderedPageBreak/>
         <w:t xml:space="preserve">Post </w:t>
       </w:r>
       <w:proofErr w:type="gramStart"/>
@@ -5877,7 +5448,7 @@
           <w:lang w:val="it-IT"/>
         </w:rPr>
       </w:pPr>
-      <w:bookmarkStart w:id="20" w:name="_Toc482274345"/>
+      <w:bookmarkStart w:id="20" w:name="_Toc482277424"/>
       <w:r>
         <w:rPr>
           <w:lang w:val="it-IT"/>
@@ -6071,7 +5642,7 @@
           <w:lang w:val="it-IT"/>
         </w:rPr>
       </w:pPr>
-      <w:bookmarkStart w:id="21" w:name="_Toc482274346"/>
+      <w:bookmarkStart w:id="21" w:name="_Toc482277425"/>
       <w:r>
         <w:rPr>
           <w:lang w:val="it-IT"/>
@@ -6151,6 +5722,7 @@
           <w:lang w:val="it-IT"/>
         </w:rPr>
       </w:pPr>
+      <w:bookmarkStart w:id="22" w:name="_Toc482277426"/>
       <w:r>
         <w:rPr>
           <w:lang w:val="it-IT"/>
@@ -6164,6 +5736,7 @@
         </w:rPr>
         <w:t>Rotation</w:t>
       </w:r>
+      <w:bookmarkEnd w:id="22"/>
       <w:proofErr w:type="spellEnd"/>
     </w:p>
     <w:p>
@@ -6187,12 +5760,14 @@
           <w:lang w:val="it-IT"/>
         </w:rPr>
       </w:pPr>
+      <w:bookmarkStart w:id="23" w:name="_Toc482277427"/>
       <w:r>
         <w:rPr>
           <w:lang w:val="it-IT"/>
         </w:rPr>
         <w:t>Dettagli implementativi</w:t>
       </w:r>
+      <w:bookmarkEnd w:id="23"/>
     </w:p>
     <w:p>
       <w:pPr>
@@ -6221,8 +5796,8 @@
         <w:t xml:space="preserve"> è implementata come segue</w:t>
       </w:r>
     </w:p>
-    <w:bookmarkStart w:id="22" w:name="_MON_1556017571"/>
-    <w:bookmarkEnd w:id="22"/>
+    <w:bookmarkStart w:id="24" w:name="_MON_1556017571"/>
+    <w:bookmarkEnd w:id="24"/>
     <w:p>
       <w:pPr>
         <w:rPr>
@@ -6234,10 +5809,10 @@
           <w:lang w:val="it-IT"/>
         </w:rPr>
         <w:object w:dxaOrig="9638" w:dyaOrig="5865">
-          <v:shape id="_x0000_i1032" type="#_x0000_t75" style="width:482.25pt;height:293.25pt" o:ole="">
+          <v:shape id="_x0000_i1029" type="#_x0000_t75" style="width:482.25pt;height:293.25pt" o:ole="">
             <v:imagedata r:id="rId18" o:title=""/>
           </v:shape>
-          <o:OLEObject Type="Embed" ProgID="Word.OpenDocumentText.12" ShapeID="_x0000_i1032" DrawAspect="Content" ObjectID="_1556018628" r:id="rId19"/>
+          <o:OLEObject Type="Embed" ProgID="Word.OpenDocumentText.12" ShapeID="_x0000_i1029" DrawAspect="Content" ObjectID="_1556020598" r:id="rId19"/>
         </w:object>
       </w:r>
     </w:p>
@@ -6619,44 +6194,14 @@
         <w:rPr>
           <w:lang w:val="it-IT"/>
         </w:rPr>
-        <w:t>4</w:t>
-      </w:r>
-      <w:r>
-        <w:rPr>
-          <w:lang w:val="it-IT"/>
-        </w:rPr>
-        <w:t xml:space="preserve"> :</w:t>
+        <w:t>4 :</w:t>
       </w:r>
       <w:proofErr w:type="gramEnd"/>
       <w:r>
         <w:rPr>
           <w:lang w:val="it-IT"/>
         </w:rPr>
-        <w:t xml:space="preserve"> impossibile effettuare rotazione </w:t>
-      </w:r>
-      <w:r>
-        <w:rPr>
-          <w:lang w:val="it-IT"/>
-        </w:rPr>
-        <w:t>sinistra</w:t>
-      </w:r>
-      <w:r>
-        <w:rPr>
-          <w:lang w:val="it-IT"/>
-        </w:rPr>
-        <w:t xml:space="preserve"> perché il sottoalbero </w:t>
-      </w:r>
-      <w:r>
-        <w:rPr>
-          <w:lang w:val="it-IT"/>
-        </w:rPr>
-        <w:t>sinistro</w:t>
-      </w:r>
-      <w:r>
-        <w:rPr>
-          <w:lang w:val="it-IT"/>
-        </w:rPr>
-        <w:t xml:space="preserve"> è vuoto</w:t>
+        <w:t xml:space="preserve"> impossibile effettuare rotazione sinistra perché il sottoalbero sinistro è vuoto</w:t>
       </w:r>
     </w:p>
     <w:p>
@@ -6700,6 +6245,7 @@
           <w:lang w:val="it-IT"/>
         </w:rPr>
       </w:pPr>
+      <w:bookmarkStart w:id="25" w:name="_Toc482277428"/>
       <w:r>
         <w:rPr>
           <w:lang w:val="it-IT"/>
@@ -6707,19 +6253,207 @@
         <w:lastRenderedPageBreak/>
         <w:t>Bilanciamento tramite rotazioni</w:t>
       </w:r>
-    </w:p>
-    <w:p>
-      <w:pPr>
-        <w:rPr>
-          <w:lang w:val="it-IT"/>
-        </w:rPr>
-      </w:pPr>
-      <w:bookmarkStart w:id="23" w:name="_GoBack"/>
-      <w:bookmarkEnd w:id="23"/>
+      <w:bookmarkEnd w:id="25"/>
+    </w:p>
+    <w:p>
+      <w:pPr>
+        <w:rPr>
+          <w:lang w:val="it-IT"/>
+        </w:rPr>
+      </w:pPr>
+      <w:r>
+        <w:rPr>
+          <w:lang w:val="it-IT"/>
+        </w:rPr>
+        <w:t xml:space="preserve">Funzione che permette il bilanciamento tramite rotazioni di un albero binario di ricerca avente nodi di tipo </w:t>
+      </w:r>
+      <w:proofErr w:type="spellStart"/>
+      <w:r>
+        <w:rPr>
+          <w:lang w:val="it-IT"/>
+        </w:rPr>
+        <w:t>Tree</w:t>
+      </w:r>
+      <w:proofErr w:type="spellEnd"/>
+      <w:r>
+        <w:rPr>
+          <w:lang w:val="it-IT"/>
+        </w:rPr>
+        <w:t>.</w:t>
+      </w:r>
+    </w:p>
+    <w:p>
+      <w:pPr>
+        <w:pStyle w:val="Titolo2"/>
+        <w:ind w:left="576"/>
+        <w:rPr>
+          <w:lang w:val="it-IT"/>
+        </w:rPr>
+      </w:pPr>
+      <w:r>
+        <w:rPr>
+          <w:lang w:val="it-IT"/>
+        </w:rPr>
+        <w:t>Dettagli implementativi</w:t>
+      </w:r>
+    </w:p>
+    <w:p>
+      <w:pPr>
+        <w:rPr>
+          <w:lang w:val="it-IT"/>
+        </w:rPr>
+      </w:pPr>
+      <w:r>
+        <w:rPr>
+          <w:lang w:val="it-IT"/>
+        </w:rPr>
+        <w:t>L’implementazione della funzione è la seguente</w:t>
+      </w:r>
+    </w:p>
+    <w:bookmarkStart w:id="26" w:name="_MON_1556019595"/>
+    <w:bookmarkEnd w:id="26"/>
+    <w:p>
+      <w:pPr>
+        <w:rPr>
+          <w:lang w:val="it-IT"/>
+        </w:rPr>
+      </w:pPr>
+      <w:r>
+        <w:rPr>
+          <w:lang w:val="it-IT"/>
+        </w:rPr>
+        <w:object w:dxaOrig="9638" w:dyaOrig="3585">
+          <v:shape id="_x0000_i1055" type="#_x0000_t75" style="width:482.25pt;height:179.25pt" o:ole="">
+            <v:imagedata r:id="rId20" o:title=""/>
+          </v:shape>
+          <o:OLEObject Type="Embed" ProgID="Word.OpenDocumentText.12" ShapeID="_x0000_i1055" DrawAspect="Content" ObjectID="_1556020599" r:id="rId21"/>
+        </w:object>
+      </w:r>
+    </w:p>
+    <w:p>
+      <w:pPr>
+        <w:rPr>
+          <w:lang w:val="it-IT"/>
+        </w:rPr>
+      </w:pPr>
+      <w:r>
+        <w:rPr>
+          <w:lang w:val="it-IT"/>
+        </w:rPr>
+        <w:t>È una funzione iterativa che, dato un albero in ingresso, esegue gli algoritmi di ribilanciamento a destra o a sinistra in base a quale sottoalbero viola la condizione di bilanciamento. A differenza degli AVL per il quale è necessario effettuare al più una rotazione, è stato necessario effettuare un ciclo</w:t>
+      </w:r>
+      <w:r>
+        <w:rPr>
+          <w:lang w:val="it-IT"/>
+        </w:rPr>
+        <w:t xml:space="preserve"> che termina solo quando l’albero d’ingresso è bilanciato.</w:t>
+      </w:r>
+    </w:p>
+    <w:p>
+      <w:pPr>
+        <w:rPr>
+          <w:u w:val="single"/>
+          <w:lang w:val="it-IT"/>
+        </w:rPr>
+      </w:pPr>
+      <w:r>
+        <w:rPr>
+          <w:lang w:val="it-IT"/>
+        </w:rPr>
+        <w:t xml:space="preserve">Gli algoritmi di ribilanciamento destro e sinistro </w:t>
+      </w:r>
+      <w:r>
+        <w:rPr>
+          <w:lang w:val="it-IT"/>
+        </w:rPr>
+        <w:t xml:space="preserve">utilizzano la funzione </w:t>
+      </w:r>
+      <w:proofErr w:type="spellStart"/>
+      <w:r>
+        <w:rPr>
+          <w:lang w:val="it-IT"/>
+        </w:rPr>
+        <w:t>rotation</w:t>
+      </w:r>
+      <w:proofErr w:type="spellEnd"/>
+      <w:r>
+        <w:rPr>
+          <w:lang w:val="it-IT"/>
+        </w:rPr>
+        <w:t xml:space="preserve">, </w:t>
+      </w:r>
+      <w:r>
+        <w:rPr>
+          <w:lang w:val="it-IT"/>
+        </w:rPr>
+        <w:t>implementata nel capitolo 6</w:t>
+      </w:r>
+      <w:r>
+        <w:rPr>
+          <w:lang w:val="it-IT"/>
+        </w:rPr>
+        <w:t>,</w:t>
+      </w:r>
+      <w:r>
+        <w:rPr>
+          <w:lang w:val="it-IT"/>
+        </w:rPr>
+        <w:t xml:space="preserve"> </w:t>
+      </w:r>
+      <w:r>
+        <w:rPr>
+          <w:lang w:val="it-IT"/>
+        </w:rPr>
+        <w:t>con numero di rotazioni da effettuare pari ad uno per ogni rotazione. Di seguito il codice sia del bilanciamento destro che quello sinistro</w:t>
+      </w:r>
+    </w:p>
+    <w:bookmarkStart w:id="27" w:name="_MON_1556019959"/>
+    <w:bookmarkEnd w:id="27"/>
+    <w:p>
+      <w:pPr>
+        <w:rPr>
+          <w:lang w:val="it-IT"/>
+        </w:rPr>
+      </w:pPr>
+      <w:r>
+        <w:rPr>
+          <w:lang w:val="it-IT"/>
+        </w:rPr>
+        <w:object w:dxaOrig="9638" w:dyaOrig="7575">
+          <v:shape id="_x0000_i1067" type="#_x0000_t75" style="width:482.25pt;height:378.75pt" o:ole="">
+            <v:imagedata r:id="rId22" o:title=""/>
+          </v:shape>
+          <o:OLEObject Type="Embed" ProgID="Word.OpenDocumentText.12" ShapeID="_x0000_i1067" DrawAspect="Content" ObjectID="_1556020600" r:id="rId23"/>
+        </w:object>
+      </w:r>
+    </w:p>
+    <w:p>
+      <w:pPr>
+        <w:pStyle w:val="Titolo1"/>
+        <w:rPr>
+          <w:lang w:val="it-IT"/>
+        </w:rPr>
+      </w:pPr>
+      <w:r>
+        <w:rPr>
+          <w:lang w:val="it-IT"/>
+        </w:rPr>
+        <w:t>Stampa grafica di un albero</w:t>
+      </w:r>
+    </w:p>
+    <w:p>
+      <w:pPr>
+        <w:rPr>
+          <w:u w:val="single"/>
+          <w:lang w:val="it-IT"/>
+        </w:rPr>
+      </w:pPr>
+      <w:bookmarkStart w:id="28" w:name="_GoBack"/>
+      <w:bookmarkEnd w:id="28"/>
     </w:p>
     <w:sectPr>
-      <w:headerReference w:type="default" r:id="rId20"/>
-      <w:footerReference w:type="default" r:id="rId21"/>
+      <w:headerReference w:type="default" r:id="rId24"/>
+      <w:footerReference w:type="default" r:id="rId25"/>
       <w:pgSz w:w="12240" w:h="15840"/>
       <w:pgMar w:top="1440" w:right="1440" w:bottom="1440" w:left="1440" w:header="720" w:footer="720" w:gutter="0"/>
       <w:cols w:space="720"/>
@@ -6792,7 +6526,7 @@
         <w:color w:val="000000" w:themeColor="accent1"/>
         <w:lang w:val="it-IT"/>
       </w:rPr>
-      <w:t>10</w:t>
+      <w:t>11</w:t>
     </w:r>
     <w:r>
       <w:rPr>
@@ -10705,571 +10439,6 @@
 </cs:chartStyle>
 </file>
 
-<file path=word/glossary/document.xml><?xml version="1.0" encoding="utf-8"?>
-<w:glossaryDocument xmlns:wpc="http://schemas.microsoft.com/office/word/2010/wordprocessingCanvas" xmlns:cx="http://schemas.microsoft.com/office/drawing/2014/chartex" xmlns:mc="http://schemas.openxmlformats.org/markup-compatibility/2006" xmlns:o="urn:schemas-microsoft-com:office:office" xmlns:r="http://schemas.openxmlformats.org/officeDocument/2006/relationships" xmlns:m="http://schemas.openxmlformats.org/officeDocument/2006/math" xmlns:v="urn:schemas-microsoft-com:vml" xmlns:wp14="http://schemas.microsoft.com/office/word/2010/wordprocessingDrawing" xmlns:wp="http://schemas.openxmlformats.org/drawingml/2006/wordprocessingDrawing" xmlns:w10="urn:schemas-microsoft-com:office:word" xmlns:w="http://schemas.openxmlformats.org/wordprocessingml/2006/main" xmlns:w14="http://schemas.microsoft.com/office/word/2010/wordml" xmlns:w15="http://schemas.microsoft.com/office/word/2012/wordml" xmlns:w16se="http://schemas.microsoft.com/office/word/2015/wordml/symex" xmlns:wpg="http://schemas.microsoft.com/office/word/2010/wordprocessingGroup" xmlns:wpi="http://schemas.microsoft.com/office/word/2010/wordprocessingInk" xmlns:wne="http://schemas.microsoft.com/office/word/2006/wordml" xmlns:wps="http://schemas.microsoft.com/office/word/2010/wordprocessingShape" mc:Ignorable="w14 w15 w16se wp14"/>
-</file>
-
-<file path=word/glossary/fontTable.xml><?xml version="1.0" encoding="utf-8"?>
-<w:fonts xmlns:mc="http://schemas.openxmlformats.org/markup-compatibility/2006" xmlns:r="http://schemas.openxmlformats.org/officeDocument/2006/relationships" xmlns:w="http://schemas.openxmlformats.org/wordprocessingml/2006/main" xmlns:w14="http://schemas.microsoft.com/office/word/2010/wordml" xmlns:w15="http://schemas.microsoft.com/office/word/2012/wordml" xmlns:w16se="http://schemas.microsoft.com/office/word/2015/wordml/symex" mc:Ignorable="w14 w15 w16se">
-  <w:font w:name="Times New Roman">
-    <w:panose1 w:val="02020603050405020304"/>
-    <w:charset w:val="00"/>
-    <w:family w:val="roman"/>
-    <w:pitch w:val="variable"/>
-    <w:sig w:usb0="E0002AFF" w:usb1="C0007843" w:usb2="00000009" w:usb3="00000000" w:csb0="000001FF" w:csb1="00000000"/>
-  </w:font>
-  <w:font w:name="Symbol">
-    <w:panose1 w:val="05050102010706020507"/>
-    <w:charset w:val="02"/>
-    <w:family w:val="roman"/>
-    <w:pitch w:val="variable"/>
-    <w:sig w:usb0="00000000" w:usb1="10000000" w:usb2="00000000" w:usb3="00000000" w:csb0="80000000" w:csb1="00000000"/>
-  </w:font>
-  <w:font w:name="Courier New">
-    <w:panose1 w:val="02070309020205020404"/>
-    <w:charset w:val="00"/>
-    <w:family w:val="modern"/>
-    <w:pitch w:val="fixed"/>
-    <w:sig w:usb0="E0002EFF" w:usb1="C0007843" w:usb2="00000009" w:usb3="00000000" w:csb0="000001FF" w:csb1="00000000"/>
-  </w:font>
-  <w:font w:name="Wingdings">
-    <w:panose1 w:val="05000000000000000000"/>
-    <w:charset w:val="02"/>
-    <w:family w:val="auto"/>
-    <w:pitch w:val="variable"/>
-    <w:sig w:usb0="00000000" w:usb1="10000000" w:usb2="00000000" w:usb3="00000000" w:csb0="80000000" w:csb1="00000000"/>
-  </w:font>
-  <w:font w:name="Calibri">
-    <w:panose1 w:val="020F0502020204030204"/>
-    <w:charset w:val="00"/>
-    <w:family w:val="swiss"/>
-    <w:pitch w:val="variable"/>
-    <w:sig w:usb0="E0002AFF" w:usb1="4000ACFF" w:usb2="00000001" w:usb3="00000000" w:csb0="000001FF" w:csb1="00000000"/>
-  </w:font>
-  <w:font w:name="SimSun">
-    <w:altName w:val="宋体"/>
-    <w:panose1 w:val="02010600030101010101"/>
-    <w:charset w:val="86"/>
-    <w:family w:val="auto"/>
-    <w:pitch w:val="variable"/>
-    <w:sig w:usb0="00000003" w:usb1="288F0000" w:usb2="00000016" w:usb3="00000000" w:csb0="00040001" w:csb1="00000000"/>
-  </w:font>
-  <w:font w:name="Arial">
-    <w:panose1 w:val="020B0604020202020204"/>
-    <w:charset w:val="00"/>
-    <w:family w:val="swiss"/>
-    <w:pitch w:val="variable"/>
-    <w:sig w:usb0="E0002AFF" w:usb1="C0007843" w:usb2="00000009" w:usb3="00000000" w:csb0="000001FF" w:csb1="00000000"/>
-  </w:font>
-  <w:font w:name="Calibri Light">
-    <w:panose1 w:val="020F0302020204030204"/>
-    <w:charset w:val="00"/>
-    <w:family w:val="swiss"/>
-    <w:pitch w:val="variable"/>
-    <w:sig w:usb0="A0002AEF" w:usb1="4000207B" w:usb2="00000000" w:usb3="00000000" w:csb0="000001FF" w:csb1="00000000"/>
-  </w:font>
-  <w:font w:name="Segoe UI">
-    <w:panose1 w:val="020B0502040204020203"/>
-    <w:charset w:val="00"/>
-    <w:family w:val="swiss"/>
-    <w:pitch w:val="variable"/>
-    <w:sig w:usb0="E4002EFF" w:usb1="C000E47F" w:usb2="00000009" w:usb3="00000000" w:csb0="000001FF" w:csb1="00000000"/>
-  </w:font>
-  <w:font w:name="Cambria Math">
-    <w:panose1 w:val="02040503050406030204"/>
-    <w:charset w:val="00"/>
-    <w:family w:val="roman"/>
-    <w:pitch w:val="variable"/>
-    <w:sig w:usb0="E00002FF" w:usb1="420024FF" w:usb2="00000000" w:usb3="00000000" w:csb0="0000019F" w:csb1="00000000"/>
-  </w:font>
-</w:fonts>
-</file>
-
-<file path=word/glossary/settings.xml><?xml version="1.0" encoding="utf-8"?>
-<w:settings xmlns:mc="http://schemas.openxmlformats.org/markup-compatibility/2006" xmlns:o="urn:schemas-microsoft-com:office:office" xmlns:r="http://schemas.openxmlformats.org/officeDocument/2006/relationships" xmlns:m="http://schemas.openxmlformats.org/officeDocument/2006/math" xmlns:v="urn:schemas-microsoft-com:vml" xmlns:w10="urn:schemas-microsoft-com:office:word" xmlns:w="http://schemas.openxmlformats.org/wordprocessingml/2006/main" xmlns:w14="http://schemas.microsoft.com/office/word/2010/wordml" xmlns:w15="http://schemas.microsoft.com/office/word/2012/wordml" xmlns:w16se="http://schemas.microsoft.com/office/word/2015/wordml/symex" xmlns:sl="http://schemas.openxmlformats.org/schemaLibrary/2006/main" mc:Ignorable="w14 w15 w16se">
-  <w:view w:val="normal"/>
-  <w:defaultTabStop w:val="708"/>
-  <w:hyphenationZone w:val="283"/>
-  <w:characterSpacingControl w:val="doNotCompress"/>
-  <w:compat>
-    <w:useFELayout/>
-    <w:compatSetting w:name="compatibilityMode" w:uri="http://schemas.microsoft.com/office/word" w:val="15"/>
-    <w:compatSetting w:name="overrideTableStyleFontSizeAndJustification" w:uri="http://schemas.microsoft.com/office/word" w:val="1"/>
-    <w:compatSetting w:name="enableOpenTypeFeatures" w:uri="http://schemas.microsoft.com/office/word" w:val="1"/>
-    <w:compatSetting w:name="doNotFlipMirrorIndents" w:uri="http://schemas.microsoft.com/office/word" w:val="1"/>
-    <w:compatSetting w:name="differentiateMultirowTableHeaders" w:uri="http://schemas.microsoft.com/office/word" w:val="1"/>
-  </w:compat>
-  <w:rsids>
-    <w:rsidRoot w:val="00D662DF"/>
-    <w:rsid w:val="0017352F"/>
-    <w:rsid w:val="00736D5C"/>
-    <w:rsid w:val="00D662DF"/>
-    <w:rsid w:val="00DC7BF1"/>
-    <w:rsid w:val="00F971A3"/>
-    <w:rsid w:val="00FD0016"/>
-  </w:rsids>
-  <m:mathPr>
-    <m:mathFont m:val="Cambria Math"/>
-    <m:brkBin m:val="before"/>
-    <m:brkBinSub m:val="--"/>
-    <m:smallFrac m:val="0"/>
-    <m:dispDef/>
-    <m:lMargin m:val="0"/>
-    <m:rMargin m:val="0"/>
-    <m:defJc m:val="centerGroup"/>
-    <m:wrapIndent m:val="1440"/>
-    <m:intLim m:val="subSup"/>
-    <m:naryLim m:val="undOvr"/>
-  </m:mathPr>
-  <w:themeFontLang w:val="it-IT"/>
-  <w:clrSchemeMapping w:bg1="light1" w:t1="dark1" w:bg2="light2" w:t2="dark2" w:accent1="accent1" w:accent2="accent2" w:accent3="accent3" w:accent4="accent4" w:accent5="accent5" w:accent6="accent6" w:hyperlink="hyperlink" w:followedHyperlink="followedHyperlink"/>
-  <w:decimalSymbol w:val=","/>
-  <w:listSeparator w:val=";"/>
-  <w15:chartTrackingRefBased/>
-</w:settings>
-</file>
-
-<file path=word/glossary/styles.xml><?xml version="1.0" encoding="utf-8"?>
-<w:styles xmlns:mc="http://schemas.openxmlformats.org/markup-compatibility/2006" xmlns:r="http://schemas.openxmlformats.org/officeDocument/2006/relationships" xmlns:w="http://schemas.openxmlformats.org/wordprocessingml/2006/main" xmlns:w14="http://schemas.microsoft.com/office/word/2010/wordml" xmlns:w15="http://schemas.microsoft.com/office/word/2012/wordml" xmlns:w16se="http://schemas.microsoft.com/office/word/2015/wordml/symex" mc:Ignorable="w14 w15 w16se">
-  <w:docDefaults>
-    <w:rPrDefault>
-      <w:rPr>
-        <w:rFonts w:asciiTheme="minorHAnsi" w:eastAsiaTheme="minorEastAsia" w:hAnsiTheme="minorHAnsi" w:cstheme="minorBidi"/>
-        <w:sz w:val="22"/>
-        <w:szCs w:val="22"/>
-        <w:lang w:val="it-IT" w:eastAsia="it-IT" w:bidi="ar-SA"/>
-      </w:rPr>
-    </w:rPrDefault>
-    <w:pPrDefault>
-      <w:pPr>
-        <w:spacing w:after="160" w:line="259" w:lineRule="auto"/>
-      </w:pPr>
-    </w:pPrDefault>
-  </w:docDefaults>
-  <w:latentStyles w:defLockedState="0" w:defUIPriority="99" w:defSemiHidden="0" w:defUnhideWhenUsed="0" w:defQFormat="0" w:count="371">
-    <w:lsdException w:name="Normal" w:uiPriority="0" w:qFormat="1"/>
-    <w:lsdException w:name="heading 1" w:uiPriority="9" w:qFormat="1"/>
-    <w:lsdException w:name="heading 2" w:semiHidden="1" w:uiPriority="9" w:unhideWhenUsed="1" w:qFormat="1"/>
-    <w:lsdException w:name="heading 3" w:semiHidden="1" w:uiPriority="9" w:unhideWhenUsed="1" w:qFormat="1"/>
-    <w:lsdException w:name="heading 4" w:semiHidden="1" w:uiPriority="9" w:unhideWhenUsed="1" w:qFormat="1"/>
-    <w:lsdException w:name="heading 5" w:semiHidden="1" w:uiPriority="9" w:unhideWhenUsed="1" w:qFormat="1"/>
-    <w:lsdException w:name="heading 6" w:semiHidden="1" w:uiPriority="9" w:unhideWhenUsed="1" w:qFormat="1"/>
-    <w:lsdException w:name="heading 7" w:semiHidden="1" w:uiPriority="9" w:unhideWhenUsed="1" w:qFormat="1"/>
-    <w:lsdException w:name="heading 8" w:semiHidden="1" w:uiPriority="9" w:unhideWhenUsed="1" w:qFormat="1"/>
-    <w:lsdException w:name="heading 9" w:semiHidden="1" w:uiPriority="9" w:unhideWhenUsed="1" w:qFormat="1"/>
-    <w:lsdException w:name="index 1" w:semiHidden="1" w:unhideWhenUsed="1"/>
-    <w:lsdException w:name="index 2" w:semiHidden="1" w:unhideWhenUsed="1"/>
-    <w:lsdException w:name="index 3" w:semiHidden="1" w:unhideWhenUsed="1"/>
-    <w:lsdException w:name="index 4" w:semiHidden="1" w:unhideWhenUsed="1"/>
-    <w:lsdException w:name="index 5" w:semiHidden="1" w:unhideWhenUsed="1"/>
-    <w:lsdException w:name="index 6" w:semiHidden="1" w:unhideWhenUsed="1"/>
-    <w:lsdException w:name="index 7" w:semiHidden="1" w:unhideWhenUsed="1"/>
-    <w:lsdException w:name="index 8" w:semiHidden="1" w:unhideWhenUsed="1"/>
-    <w:lsdException w:name="index 9" w:semiHidden="1" w:unhideWhenUsed="1"/>
-    <w:lsdException w:name="toc 1" w:semiHidden="1" w:uiPriority="39" w:unhideWhenUsed="1"/>
-    <w:lsdException w:name="toc 2" w:semiHidden="1" w:uiPriority="39" w:unhideWhenUsed="1"/>
-    <w:lsdException w:name="toc 3" w:semiHidden="1" w:uiPriority="39" w:unhideWhenUsed="1"/>
-    <w:lsdException w:name="toc 4" w:semiHidden="1" w:uiPriority="39" w:unhideWhenUsed="1"/>
-    <w:lsdException w:name="toc 5" w:semiHidden="1" w:uiPriority="39" w:unhideWhenUsed="1"/>
-    <w:lsdException w:name="toc 6" w:semiHidden="1" w:uiPriority="39" w:unhideWhenUsed="1"/>
-    <w:lsdException w:name="toc 7" w:semiHidden="1" w:uiPriority="39" w:unhideWhenUsed="1"/>
-    <w:lsdException w:name="toc 8" w:semiHidden="1" w:uiPriority="39" w:unhideWhenUsed="1"/>
-    <w:lsdException w:name="toc 9" w:semiHidden="1" w:uiPriority="39" w:unhideWhenUsed="1"/>
-    <w:lsdException w:name="Normal Indent" w:semiHidden="1" w:unhideWhenUsed="1"/>
-    <w:lsdException w:name="footnote text" w:semiHidden="1" w:unhideWhenUsed="1"/>
-    <w:lsdException w:name="annotation text" w:semiHidden="1" w:unhideWhenUsed="1"/>
-    <w:lsdException w:name="header" w:semiHidden="1" w:unhideWhenUsed="1"/>
-    <w:lsdException w:name="footer" w:semiHidden="1" w:unhideWhenUsed="1"/>
-    <w:lsdException w:name="index heading" w:semiHidden="1" w:unhideWhenUsed="1"/>
-    <w:lsdException w:name="caption" w:semiHidden="1" w:uiPriority="35" w:unhideWhenUsed="1" w:qFormat="1"/>
-    <w:lsdException w:name="table of figures" w:semiHidden="1" w:unhideWhenUsed="1"/>
-    <w:lsdException w:name="envelope address" w:semiHidden="1" w:unhideWhenUsed="1"/>
-    <w:lsdException w:name="envelope return" w:semiHidden="1" w:unhideWhenUsed="1"/>
-    <w:lsdException w:name="footnote reference" w:semiHidden="1" w:unhideWhenUsed="1"/>
-    <w:lsdException w:name="annotation reference" w:semiHidden="1" w:unhideWhenUsed="1"/>
-    <w:lsdException w:name="line number" w:semiHidden="1" w:unhideWhenUsed="1"/>
-    <w:lsdException w:name="page number" w:semiHidden="1" w:unhideWhenUsed="1"/>
-    <w:lsdException w:name="endnote reference" w:semiHidden="1" w:unhideWhenUsed="1"/>
-    <w:lsdException w:name="endnote text" w:semiHidden="1" w:unhideWhenUsed="1"/>
-    <w:lsdException w:name="table of authorities" w:semiHidden="1" w:unhideWhenUsed="1"/>
-    <w:lsdException w:name="macro" w:semiHidden="1" w:unhideWhenUsed="1"/>
-    <w:lsdException w:name="toa heading" w:semiHidden="1" w:unhideWhenUsed="1"/>
-    <w:lsdException w:name="List" w:semiHidden="1" w:unhideWhenUsed="1"/>
-    <w:lsdException w:name="List Bullet" w:semiHidden="1" w:unhideWhenUsed="1"/>
-    <w:lsdException w:name="List Number" w:semiHidden="1" w:unhideWhenUsed="1"/>
-    <w:lsdException w:name="List 2" w:semiHidden="1" w:unhideWhenUsed="1"/>
-    <w:lsdException w:name="List 3" w:semiHidden="1" w:unhideWhenUsed="1"/>
-    <w:lsdException w:name="List 4" w:semiHidden="1" w:unhideWhenUsed="1"/>
-    <w:lsdException w:name="List 5" w:semiHidden="1" w:unhideWhenUsed="1"/>
-    <w:lsdException w:name="List Bullet 2" w:semiHidden="1" w:unhideWhenUsed="1"/>
-    <w:lsdException w:name="List Bullet 3" w:semiHidden="1" w:unhideWhenUsed="1"/>
-    <w:lsdException w:name="List Bullet 4" w:semiHidden="1" w:unhideWhenUsed="1"/>
-    <w:lsdException w:name="List Bullet 5" w:semiHidden="1" w:unhideWhenUsed="1"/>
-    <w:lsdException w:name="List Number 2" w:semiHidden="1" w:unhideWhenUsed="1"/>
-    <w:lsdException w:name="List Number 3" w:semiHidden="1" w:unhideWhenUsed="1"/>
-    <w:lsdException w:name="List Number 4" w:semiHidden="1" w:unhideWhenUsed="1"/>
-    <w:lsdException w:name="List Number 5" w:semiHidden="1" w:unhideWhenUsed="1"/>
-    <w:lsdException w:name="Title" w:uiPriority="10" w:qFormat="1"/>
-    <w:lsdException w:name="Closing" w:semiHidden="1" w:unhideWhenUsed="1"/>
-    <w:lsdException w:name="Signature" w:semiHidden="1" w:unhideWhenUsed="1"/>
-    <w:lsdException w:name="Default Paragraph Font" w:semiHidden="1" w:uiPriority="1" w:unhideWhenUsed="1"/>
-    <w:lsdException w:name="Body Text" w:semiHidden="1" w:unhideWhenUsed="1"/>
-    <w:lsdException w:name="Body Text Indent" w:semiHidden="1" w:unhideWhenUsed="1"/>
-    <w:lsdException w:name="List Continue" w:semiHidden="1" w:unhideWhenUsed="1"/>
-    <w:lsdException w:name="List Continue 2" w:semiHidden="1" w:unhideWhenUsed="1"/>
-    <w:lsdException w:name="List Continue 3" w:semiHidden="1" w:unhideWhenUsed="1"/>
-    <w:lsdException w:name="List Continue 4" w:semiHidden="1" w:unhideWhenUsed="1"/>
-    <w:lsdException w:name="List Continue 5" w:semiHidden="1" w:unhideWhenUsed="1"/>
-    <w:lsdException w:name="Message Header" w:semiHidden="1" w:unhideWhenUsed="1"/>
-    <w:lsdException w:name="Subtitle" w:uiPriority="11" w:qFormat="1"/>
-    <w:lsdException w:name="Salutation" w:semiHidden="1" w:unhideWhenUsed="1"/>
-    <w:lsdException w:name="Date" w:semiHidden="1" w:unhideWhenUsed="1"/>
-    <w:lsdException w:name="Body Text First Indent" w:semiHidden="1" w:unhideWhenUsed="1"/>
-    <w:lsdException w:name="Body Text First Indent 2" w:semiHidden="1" w:unhideWhenUsed="1"/>
-    <w:lsdException w:name="Note Heading" w:semiHidden="1" w:unhideWhenUsed="1"/>
-    <w:lsdException w:name="Body Text 2" w:semiHidden="1" w:unhideWhenUsed="1"/>
-    <w:lsdException w:name="Body Text 3" w:semiHidden="1" w:unhideWhenUsed="1"/>
-    <w:lsdException w:name="Body Text Indent 2" w:semiHidden="1" w:unhideWhenUsed="1"/>
-    <w:lsdException w:name="Body Text Indent 3" w:semiHidden="1" w:unhideWhenUsed="1"/>
-    <w:lsdException w:name="Block Text" w:semiHidden="1" w:unhideWhenUsed="1"/>
-    <w:lsdException w:name="Hyperlink" w:semiHidden="1" w:unhideWhenUsed="1"/>
-    <w:lsdException w:name="FollowedHyperlink" w:semiHidden="1" w:unhideWhenUsed="1"/>
-    <w:lsdException w:name="Strong" w:uiPriority="22" w:qFormat="1"/>
-    <w:lsdException w:name="Emphasis" w:uiPriority="20" w:qFormat="1"/>
-    <w:lsdException w:name="Document Map" w:semiHidden="1" w:unhideWhenUsed="1"/>
-    <w:lsdException w:name="Plain Text" w:semiHidden="1" w:unhideWhenUsed="1"/>
-    <w:lsdException w:name="E-mail Signature" w:semiHidden="1" w:unhideWhenUsed="1"/>
-    <w:lsdException w:name="HTML Top of Form" w:semiHidden="1" w:unhideWhenUsed="1"/>
-    <w:lsdException w:name="HTML Bottom of Form" w:semiHidden="1" w:unhideWhenUsed="1"/>
-    <w:lsdException w:name="Normal (Web)" w:semiHidden="1" w:unhideWhenUsed="1"/>
-    <w:lsdException w:name="HTML Acronym" w:semiHidden="1" w:unhideWhenUsed="1"/>
-    <w:lsdException w:name="HTML Address" w:semiHidden="1" w:unhideWhenUsed="1"/>
-    <w:lsdException w:name="HTML Cite" w:semiHidden="1" w:unhideWhenUsed="1"/>
-    <w:lsdException w:name="HTML Code" w:semiHidden="1" w:unhideWhenUsed="1"/>
-    <w:lsdException w:name="HTML Definition" w:semiHidden="1" w:unhideWhenUsed="1"/>
-    <w:lsdException w:name="HTML Keyboard" w:semiHidden="1" w:unhideWhenUsed="1"/>
-    <w:lsdException w:name="HTML Preformatted" w:semiHidden="1" w:unhideWhenUsed="1"/>
-    <w:lsdException w:name="HTML Sample" w:semiHidden="1" w:unhideWhenUsed="1"/>
-    <w:lsdException w:name="HTML Typewriter" w:semiHidden="1" w:unhideWhenUsed="1"/>
-    <w:lsdException w:name="HTML Variable" w:semiHidden="1" w:unhideWhenUsed="1"/>
-    <w:lsdException w:name="Normal Table" w:semiHidden="1" w:unhideWhenUsed="1"/>
-    <w:lsdException w:name="annotation subject" w:semiHidden="1" w:unhideWhenUsed="1"/>
-    <w:lsdException w:name="No List" w:semiHidden="1" w:unhideWhenUsed="1"/>
-    <w:lsdException w:name="Outline List 1" w:semiHidden="1" w:unhideWhenUsed="1"/>
-    <w:lsdException w:name="Outline List 2" w:semiHidden="1" w:unhideWhenUsed="1"/>
-    <w:lsdException w:name="Outline List 3" w:semiHidden="1" w:unhideWhenUsed="1"/>
-    <w:lsdException w:name="Table Simple 1" w:semiHidden="1" w:unhideWhenUsed="1"/>
-    <w:lsdException w:name="Table Simple 2" w:semiHidden="1" w:unhideWhenUsed="1"/>
-    <w:lsdException w:name="Table Simple 3" w:semiHidden="1" w:unhideWhenUsed="1"/>
-    <w:lsdException w:name="Table Classic 1" w:semiHidden="1" w:unhideWhenUsed="1"/>
-    <w:lsdException w:name="Table Classic 2" w:semiHidden="1" w:unhideWhenUsed="1"/>
-    <w:lsdException w:name="Table Classic 3" w:semiHidden="1" w:unhideWhenUsed="1"/>
-    <w:lsdException w:name="Table Classic 4" w:semiHidden="1" w:unhideWhenUsed="1"/>
-    <w:lsdException w:name="Table Colorful 1" w:semiHidden="1" w:unhideWhenUsed="1"/>
-    <w:lsdException w:name="Table Colorful 2" w:semiHidden="1" w:unhideWhenUsed="1"/>
-    <w:lsdException w:name="Table Colorful 3" w:semiHidden="1" w:unhideWhenUsed="1"/>
-    <w:lsdException w:name="Table Columns 1" w:semiHidden="1" w:unhideWhenUsed="1"/>
-    <w:lsdException w:name="Table Columns 2" w:semiHidden="1" w:unhideWhenUsed="1"/>
-    <w:lsdException w:name="Table Columns 3" w:semiHidden="1" w:unhideWhenUsed="1"/>
-    <w:lsdException w:name="Table Columns 4" w:semiHidden="1" w:unhideWhenUsed="1"/>
-    <w:lsdException w:name="Table Columns 5" w:semiHidden="1" w:unhideWhenUsed="1"/>
-    <w:lsdException w:name="Table Grid 1" w:semiHidden="1" w:unhideWhenUsed="1"/>
-    <w:lsdException w:name="Table Grid 2" w:semiHidden="1" w:unhideWhenUsed="1"/>
-    <w:lsdException w:name="Table Grid 3" w:semiHidden="1" w:unhideWhenUsed="1"/>
-    <w:lsdException w:name="Table Grid 4" w:semiHidden="1" w:unhideWhenUsed="1"/>
-    <w:lsdException w:name="Table Grid 5" w:semiHidden="1" w:unhideWhenUsed="1"/>
-    <w:lsdException w:name="Table Grid 6" w:semiHidden="1" w:unhideWhenUsed="1"/>
-    <w:lsdException w:name="Table Grid 7" w:semiHidden="1" w:unhideWhenUsed="1"/>
-    <w:lsdException w:name="Table Grid 8" w:semiHidden="1" w:unhideWhenUsed="1"/>
-    <w:lsdException w:name="Table List 1" w:semiHidden="1" w:unhideWhenUsed="1"/>
-    <w:lsdException w:name="Table List 2" w:semiHidden="1" w:unhideWhenUsed="1"/>
-    <w:lsdException w:name="Table List 3" w:semiHidden="1" w:unhideWhenUsed="1"/>
-    <w:lsdException w:name="Table List 4" w:semiHidden="1" w:unhideWhenUsed="1"/>
-    <w:lsdException w:name="Table List 5" w:semiHidden="1" w:unhideWhenUsed="1"/>
-    <w:lsdException w:name="Table List 6" w:semiHidden="1" w:unhideWhenUsed="1"/>
-    <w:lsdException w:name="Table List 7" w:semiHidden="1" w:unhideWhenUsed="1"/>
-    <w:lsdException w:name="Table List 8" w:semiHidden="1" w:unhideWhenUsed="1"/>
-    <w:lsdException w:name="Table 3D effects 1" w:semiHidden="1" w:unhideWhenUsed="1"/>
-    <w:lsdException w:name="Table 3D effects 2" w:semiHidden="1" w:unhideWhenUsed="1"/>
-    <w:lsdException w:name="Table 3D effects 3" w:semiHidden="1" w:unhideWhenUsed="1"/>
-    <w:lsdException w:name="Table Contemporary" w:semiHidden="1" w:unhideWhenUsed="1"/>
-    <w:lsdException w:name="Table Elegant" w:semiHidden="1" w:unhideWhenUsed="1"/>
-    <w:lsdException w:name="Table Professional" w:semiHidden="1" w:unhideWhenUsed="1"/>
-    <w:lsdException w:name="Table Subtle 1" w:semiHidden="1" w:unhideWhenUsed="1"/>
-    <w:lsdException w:name="Table Subtle 2" w:semiHidden="1" w:unhideWhenUsed="1"/>
-    <w:lsdException w:name="Table Web 1" w:semiHidden="1" w:unhideWhenUsed="1"/>
-    <w:lsdException w:name="Table Web 2" w:semiHidden="1" w:unhideWhenUsed="1"/>
-    <w:lsdException w:name="Table Web 3" w:semiHidden="1" w:unhideWhenUsed="1"/>
-    <w:lsdException w:name="Balloon Text" w:semiHidden="1" w:unhideWhenUsed="1"/>
-    <w:lsdException w:name="Table Grid" w:uiPriority="39"/>
-    <w:lsdException w:name="Table Theme" w:semiHidden="1" w:unhideWhenUsed="1"/>
-    <w:lsdException w:name="Placeholder Text" w:semiHidden="1"/>
-    <w:lsdException w:name="No Spacing" w:uiPriority="1" w:qFormat="1"/>
-    <w:lsdException w:name="Light Shading" w:uiPriority="60"/>
-    <w:lsdException w:name="Light List" w:uiPriority="61"/>
-    <w:lsdException w:name="Light Grid" w:uiPriority="62"/>
-    <w:lsdException w:name="Medium Shading 1" w:uiPriority="63"/>
-    <w:lsdException w:name="Medium Shading 2" w:uiPriority="64"/>
-    <w:lsdException w:name="Medium List 1" w:uiPriority="65"/>
-    <w:lsdException w:name="Medium List 2" w:uiPriority="66"/>
-    <w:lsdException w:name="Medium Grid 1" w:uiPriority="67"/>
-    <w:lsdException w:name="Medium Grid 2" w:uiPriority="68"/>
-    <w:lsdException w:name="Medium Grid 3" w:uiPriority="69"/>
-    <w:lsdException w:name="Dark List" w:uiPriority="70"/>
-    <w:lsdException w:name="Colorful Shading" w:uiPriority="71"/>
-    <w:lsdException w:name="Colorful List" w:uiPriority="72"/>
-    <w:lsdException w:name="Colorful Grid" w:uiPriority="73"/>
-    <w:lsdException w:name="Light Shading Accent 1" w:uiPriority="60"/>
-    <w:lsdException w:name="Light List Accent 1" w:uiPriority="61"/>
-    <w:lsdException w:name="Light Grid Accent 1" w:uiPriority="62"/>
-    <w:lsdException w:name="Medium Shading 1 Accent 1" w:uiPriority="63"/>
-    <w:lsdException w:name="Medium Shading 2 Accent 1" w:uiPriority="64"/>
-    <w:lsdException w:name="Medium List 1 Accent 1" w:uiPriority="65"/>
-    <w:lsdException w:name="Revision" w:semiHidden="1"/>
-    <w:lsdException w:name="List Paragraph" w:uiPriority="34" w:qFormat="1"/>
-    <w:lsdException w:name="Quote" w:uiPriority="29" w:qFormat="1"/>
-    <w:lsdException w:name="Intense Quote" w:uiPriority="30" w:qFormat="1"/>
-    <w:lsdException w:name="Medium List 2 Accent 1" w:uiPriority="66"/>
-    <w:lsdException w:name="Medium Grid 1 Accent 1" w:uiPriority="67"/>
-    <w:lsdException w:name="Medium Grid 2 Accent 1" w:uiPriority="68"/>
-    <w:lsdException w:name="Medium Grid 3 Accent 1" w:uiPriority="69"/>
-    <w:lsdException w:name="Dark List Accent 1" w:uiPriority="70"/>
-    <w:lsdException w:name="Colorful Shading Accent 1" w:uiPriority="71"/>
-    <w:lsdException w:name="Colorful List Accent 1" w:uiPriority="72"/>
-    <w:lsdException w:name="Colorful Grid Accent 1" w:uiPriority="73"/>
-    <w:lsdException w:name="Light Shading Accent 2" w:uiPriority="60"/>
-    <w:lsdException w:name="Light List Accent 2" w:uiPriority="61"/>
-    <w:lsdException w:name="Light Grid Accent 2" w:uiPriority="62"/>
-    <w:lsdException w:name="Medium Shading 1 Accent 2" w:uiPriority="63"/>
-    <w:lsdException w:name="Medium Shading 2 Accent 2" w:uiPriority="64"/>
-    <w:lsdException w:name="Medium List 1 Accent 2" w:uiPriority="65"/>
-    <w:lsdException w:name="Medium List 2 Accent 2" w:uiPriority="66"/>
-    <w:lsdException w:name="Medium Grid 1 Accent 2" w:uiPriority="67"/>
-    <w:lsdException w:name="Medium Grid 2 Accent 2" w:uiPriority="68"/>
-    <w:lsdException w:name="Medium Grid 3 Accent 2" w:uiPriority="69"/>
-    <w:lsdException w:name="Dark List Accent 2" w:uiPriority="70"/>
-    <w:lsdException w:name="Colorful Shading Accent 2" w:uiPriority="71"/>
-    <w:lsdException w:name="Colorful List Accent 2" w:uiPriority="72"/>
-    <w:lsdException w:name="Colorful Grid Accent 2" w:uiPriority="73"/>
-    <w:lsdException w:name="Light Shading Accent 3" w:uiPriority="60"/>
-    <w:lsdException w:name="Light List Accent 3" w:uiPriority="61"/>
-    <w:lsdException w:name="Light Grid Accent 3" w:uiPriority="62"/>
-    <w:lsdException w:name="Medium Shading 1 Accent 3" w:uiPriority="63"/>
-    <w:lsdException w:name="Medium Shading 2 Accent 3" w:uiPriority="64"/>
-    <w:lsdException w:name="Medium List 1 Accent 3" w:uiPriority="65"/>
-    <w:lsdException w:name="Medium List 2 Accent 3" w:uiPriority="66"/>
-    <w:lsdException w:name="Medium Grid 1 Accent 3" w:uiPriority="67"/>
-    <w:lsdException w:name="Medium Grid 2 Accent 3" w:uiPriority="68"/>
-    <w:lsdException w:name="Medium Grid 3 Accent 3" w:uiPriority="69"/>
-    <w:lsdException w:name="Dark List Accent 3" w:uiPriority="70"/>
-    <w:lsdException w:name="Colorful Shading Accent 3" w:uiPriority="71"/>
-    <w:lsdException w:name="Colorful List Accent 3" w:uiPriority="72"/>
-    <w:lsdException w:name="Colorful Grid Accent 3" w:uiPriority="73"/>
-    <w:lsdException w:name="Light Shading Accent 4" w:uiPriority="60"/>
-    <w:lsdException w:name="Light List Accent 4" w:uiPriority="61"/>
-    <w:lsdException w:name="Light Grid Accent 4" w:uiPriority="62"/>
-    <w:lsdException w:name="Medium Shading 1 Accent 4" w:uiPriority="63"/>
-    <w:lsdException w:name="Medium Shading 2 Accent 4" w:uiPriority="64"/>
-    <w:lsdException w:name="Medium List 1 Accent 4" w:uiPriority="65"/>
-    <w:lsdException w:name="Medium List 2 Accent 4" w:uiPriority="66"/>
-    <w:lsdException w:name="Medium Grid 1 Accent 4" w:uiPriority="67"/>
-    <w:lsdException w:name="Medium Grid 2 Accent 4" w:uiPriority="68"/>
-    <w:lsdException w:name="Medium Grid 3 Accent 4" w:uiPriority="69"/>
-    <w:lsdException w:name="Dark List Accent 4" w:uiPriority="70"/>
-    <w:lsdException w:name="Colorful Shading Accent 4" w:uiPriority="71"/>
-    <w:lsdException w:name="Colorful List Accent 4" w:uiPriority="72"/>
-    <w:lsdException w:name="Colorful Grid Accent 4" w:uiPriority="73"/>
-    <w:lsdException w:name="Light Shading Accent 5" w:uiPriority="60"/>
-    <w:lsdException w:name="Light List Accent 5" w:uiPriority="61"/>
-    <w:lsdException w:name="Light Grid Accent 5" w:uiPriority="62"/>
-    <w:lsdException w:name="Medium Shading 1 Accent 5" w:uiPriority="63"/>
-    <w:lsdException w:name="Medium Shading 2 Accent 5" w:uiPriority="64"/>
-    <w:lsdException w:name="Medium List 1 Accent 5" w:uiPriority="65"/>
-    <w:lsdException w:name="Medium List 2 Accent 5" w:uiPriority="66"/>
-    <w:lsdException w:name="Medium Grid 1 Accent 5" w:uiPriority="67"/>
-    <w:lsdException w:name="Medium Grid 2 Accent 5" w:uiPriority="68"/>
-    <w:lsdException w:name="Medium Grid 3 Accent 5" w:uiPriority="69"/>
-    <w:lsdException w:name="Dark List Accent 5" w:uiPriority="70"/>
-    <w:lsdException w:name="Colorful Shading Accent 5" w:uiPriority="71"/>
-    <w:lsdException w:name="Colorful List Accent 5" w:uiPriority="72"/>
-    <w:lsdException w:name="Colorful Grid Accent 5" w:uiPriority="73"/>
-    <w:lsdException w:name="Light Shading Accent 6" w:uiPriority="60"/>
-    <w:lsdException w:name="Light List Accent 6" w:uiPriority="61"/>
-    <w:lsdException w:name="Light Grid Accent 6" w:uiPriority="62"/>
-    <w:lsdException w:name="Medium Shading 1 Accent 6" w:uiPriority="63"/>
-    <w:lsdException w:name="Medium Shading 2 Accent 6" w:uiPriority="64"/>
-    <w:lsdException w:name="Medium List 1 Accent 6" w:uiPriority="65"/>
-    <w:lsdException w:name="Medium List 2 Accent 6" w:uiPriority="66"/>
-    <w:lsdException w:name="Medium Grid 1 Accent 6" w:uiPriority="67"/>
-    <w:lsdException w:name="Medium Grid 2 Accent 6" w:uiPriority="68"/>
-    <w:lsdException w:name="Medium Grid 3 Accent 6" w:uiPriority="69"/>
-    <w:lsdException w:name="Dark List Accent 6" w:uiPriority="70"/>
-    <w:lsdException w:name="Colorful Shading Accent 6" w:uiPriority="71"/>
-    <w:lsdException w:name="Colorful List Accent 6" w:uiPriority="72"/>
-    <w:lsdException w:name="Colorful Grid Accent 6" w:uiPriority="73"/>
-    <w:lsdException w:name="Subtle Emphasis" w:uiPriority="19" w:qFormat="1"/>
-    <w:lsdException w:name="Intense Emphasis" w:uiPriority="21" w:qFormat="1"/>
-    <w:lsdException w:name="Subtle Reference" w:uiPriority="31" w:qFormat="1"/>
-    <w:lsdException w:name="Intense Reference" w:uiPriority="32" w:qFormat="1"/>
-    <w:lsdException w:name="Book Title" w:uiPriority="33" w:qFormat="1"/>
-    <w:lsdException w:name="Bibliography" w:semiHidden="1" w:uiPriority="37" w:unhideWhenUsed="1"/>
-    <w:lsdException w:name="TOC Heading" w:semiHidden="1" w:uiPriority="39" w:unhideWhenUsed="1" w:qFormat="1"/>
-    <w:lsdException w:name="Plain Table 1" w:uiPriority="41"/>
-    <w:lsdException w:name="Plain Table 2" w:uiPriority="42"/>
-    <w:lsdException w:name="Plain Table 3" w:uiPriority="43"/>
-    <w:lsdException w:name="Plain Table 4" w:uiPriority="44"/>
-    <w:lsdException w:name="Plain Table 5" w:uiPriority="45"/>
-    <w:lsdException w:name="Grid Table Light" w:uiPriority="40"/>
-    <w:lsdException w:name="Grid Table 1 Light" w:uiPriority="46"/>
-    <w:lsdException w:name="Grid Table 2" w:uiPriority="47"/>
-    <w:lsdException w:name="Grid Table 3" w:uiPriority="48"/>
-    <w:lsdException w:name="Grid Table 4" w:uiPriority="49"/>
-    <w:lsdException w:name="Grid Table 5 Dark" w:uiPriority="50"/>
-    <w:lsdException w:name="Grid Table 6 Colorful" w:uiPriority="51"/>
-    <w:lsdException w:name="Grid Table 7 Colorful" w:uiPriority="52"/>
-    <w:lsdException w:name="Grid Table 1 Light Accent 1" w:uiPriority="46"/>
-    <w:lsdException w:name="Grid Table 2 Accent 1" w:uiPriority="47"/>
-    <w:lsdException w:name="Grid Table 3 Accent 1" w:uiPriority="48"/>
-    <w:lsdException w:name="Grid Table 4 Accent 1" w:uiPriority="49"/>
-    <w:lsdException w:name="Grid Table 5 Dark Accent 1" w:uiPriority="50"/>
-    <w:lsdException w:name="Grid Table 6 Colorful Accent 1" w:uiPriority="51"/>
-    <w:lsdException w:name="Grid Table 7 Colorful Accent 1" w:uiPriority="52"/>
-    <w:lsdException w:name="Grid Table 1 Light Accent 2" w:uiPriority="46"/>
-    <w:lsdException w:name="Grid Table 2 Accent 2" w:uiPriority="47"/>
-    <w:lsdException w:name="Grid Table 3 Accent 2" w:uiPriority="48"/>
-    <w:lsdException w:name="Grid Table 4 Accent 2" w:uiPriority="49"/>
-    <w:lsdException w:name="Grid Table 5 Dark Accent 2" w:uiPriority="50"/>
-    <w:lsdException w:name="Grid Table 6 Colorful Accent 2" w:uiPriority="51"/>
-    <w:lsdException w:name="Grid Table 7 Colorful Accent 2" w:uiPriority="52"/>
-    <w:lsdException w:name="Grid Table 1 Light Accent 3" w:uiPriority="46"/>
-    <w:lsdException w:name="Grid Table 2 Accent 3" w:uiPriority="47"/>
-    <w:lsdException w:name="Grid Table 3 Accent 3" w:uiPriority="48"/>
-    <w:lsdException w:name="Grid Table 4 Accent 3" w:uiPriority="49"/>
-    <w:lsdException w:name="Grid Table 5 Dark Accent 3" w:uiPriority="50"/>
-    <w:lsdException w:name="Grid Table 6 Colorful Accent 3" w:uiPriority="51"/>
-    <w:lsdException w:name="Grid Table 7 Colorful Accent 3" w:uiPriority="52"/>
-    <w:lsdException w:name="Grid Table 1 Light Accent 4" w:uiPriority="46"/>
-    <w:lsdException w:name="Grid Table 2 Accent 4" w:uiPriority="47"/>
-    <w:lsdException w:name="Grid Table 3 Accent 4" w:uiPriority="48"/>
-    <w:lsdException w:name="Grid Table 4 Accent 4" w:uiPriority="49"/>
-    <w:lsdException w:name="Grid Table 5 Dark Accent 4" w:uiPriority="50"/>
-    <w:lsdException w:name="Grid Table 6 Colorful Accent 4" w:uiPriority="51"/>
-    <w:lsdException w:name="Grid Table 7 Colorful Accent 4" w:uiPriority="52"/>
-    <w:lsdException w:name="Grid Table 1 Light Accent 5" w:uiPriority="46"/>
-    <w:lsdException w:name="Grid Table 2 Accent 5" w:uiPriority="47"/>
-    <w:lsdException w:name="Grid Table 3 Accent 5" w:uiPriority="48"/>
-    <w:lsdException w:name="Grid Table 4 Accent 5" w:uiPriority="49"/>
-    <w:lsdException w:name="Grid Table 5 Dark Accent 5" w:uiPriority="50"/>
-    <w:lsdException w:name="Grid Table 6 Colorful Accent 5" w:uiPriority="51"/>
-    <w:lsdException w:name="Grid Table 7 Colorful Accent 5" w:uiPriority="52"/>
-    <w:lsdException w:name="Grid Table 1 Light Accent 6" w:uiPriority="46"/>
-    <w:lsdException w:name="Grid Table 2 Accent 6" w:uiPriority="47"/>
-    <w:lsdException w:name="Grid Table 3 Accent 6" w:uiPriority="48"/>
-    <w:lsdException w:name="Grid Table 4 Accent 6" w:uiPriority="49"/>
-    <w:lsdException w:name="Grid Table 5 Dark Accent 6" w:uiPriority="50"/>
-    <w:lsdException w:name="Grid Table 6 Colorful Accent 6" w:uiPriority="51"/>
-    <w:lsdException w:name="Grid Table 7 Colorful Accent 6" w:uiPriority="52"/>
-    <w:lsdException w:name="List Table 1 Light" w:uiPriority="46"/>
-    <w:lsdException w:name="List Table 2" w:uiPriority="47"/>
-    <w:lsdException w:name="List Table 3" w:uiPriority="48"/>
-    <w:lsdException w:name="List Table 4" w:uiPriority="49"/>
-    <w:lsdException w:name="List Table 5 Dark" w:uiPriority="50"/>
-    <w:lsdException w:name="List Table 6 Colorful" w:uiPriority="51"/>
-    <w:lsdException w:name="List Table 7 Colorful" w:uiPriority="52"/>
-    <w:lsdException w:name="List Table 1 Light Accent 1" w:uiPriority="46"/>
-    <w:lsdException w:name="List Table 2 Accent 1" w:uiPriority="47"/>
-    <w:lsdException w:name="List Table 3 Accent 1" w:uiPriority="48"/>
-    <w:lsdException w:name="List Table 4 Accent 1" w:uiPriority="49"/>
-    <w:lsdException w:name="List Table 5 Dark Accent 1" w:uiPriority="50"/>
-    <w:lsdException w:name="List Table 6 Colorful Accent 1" w:uiPriority="51"/>
-    <w:lsdException w:name="List Table 7 Colorful Accent 1" w:uiPriority="52"/>
-    <w:lsdException w:name="List Table 1 Light Accent 2" w:uiPriority="46"/>
-    <w:lsdException w:name="List Table 2 Accent 2" w:uiPriority="47"/>
-    <w:lsdException w:name="List Table 3 Accent 2" w:uiPriority="48"/>
-    <w:lsdException w:name="List Table 4 Accent 2" w:uiPriority="49"/>
-    <w:lsdException w:name="List Table 5 Dark Accent 2" w:uiPriority="50"/>
-    <w:lsdException w:name="List Table 6 Colorful Accent 2" w:uiPriority="51"/>
-    <w:lsdException w:name="List Table 7 Colorful Accent 2" w:uiPriority="52"/>
-    <w:lsdException w:name="List Table 1 Light Accent 3" w:uiPriority="46"/>
-    <w:lsdException w:name="List Table 2 Accent 3" w:uiPriority="47"/>
-    <w:lsdException w:name="List Table 3 Accent 3" w:uiPriority="48"/>
-    <w:lsdException w:name="List Table 4 Accent 3" w:uiPriority="49"/>
-    <w:lsdException w:name="List Table 5 Dark Accent 3" w:uiPriority="50"/>
-    <w:lsdException w:name="List Table 6 Colorful Accent 3" w:uiPriority="51"/>
-    <w:lsdException w:name="List Table 7 Colorful Accent 3" w:uiPriority="52"/>
-    <w:lsdException w:name="List Table 1 Light Accent 4" w:uiPriority="46"/>
-    <w:lsdException w:name="List Table 2 Accent 4" w:uiPriority="47"/>
-    <w:lsdException w:name="List Table 3 Accent 4" w:uiPriority="48"/>
-    <w:lsdException w:name="List Table 4 Accent 4" w:uiPriority="49"/>
-    <w:lsdException w:name="List Table 5 Dark Accent 4" w:uiPriority="50"/>
-    <w:lsdException w:name="List Table 6 Colorful Accent 4" w:uiPriority="51"/>
-    <w:lsdException w:name="List Table 7 Colorful Accent 4" w:uiPriority="52"/>
-    <w:lsdException w:name="List Table 1 Light Accent 5" w:uiPriority="46"/>
-    <w:lsdException w:name="List Table 2 Accent 5" w:uiPriority="47"/>
-    <w:lsdException w:name="List Table 3 Accent 5" w:uiPriority="48"/>
-    <w:lsdException w:name="List Table 4 Accent 5" w:uiPriority="49"/>
-    <w:lsdException w:name="List Table 5 Dark Accent 5" w:uiPriority="50"/>
-    <w:lsdException w:name="List Table 6 Colorful Accent 5" w:uiPriority="51"/>
-    <w:lsdException w:name="List Table 7 Colorful Accent 5" w:uiPriority="52"/>
-    <w:lsdException w:name="List Table 1 Light Accent 6" w:uiPriority="46"/>
-    <w:lsdException w:name="List Table 2 Accent 6" w:uiPriority="47"/>
-    <w:lsdException w:name="List Table 3 Accent 6" w:uiPriority="48"/>
-    <w:lsdException w:name="List Table 4 Accent 6" w:uiPriority="49"/>
-    <w:lsdException w:name="List Table 5 Dark Accent 6" w:uiPriority="50"/>
-    <w:lsdException w:name="List Table 6 Colorful Accent 6" w:uiPriority="51"/>
-    <w:lsdException w:name="List Table 7 Colorful Accent 6" w:uiPriority="52"/>
-  </w:latentStyles>
-  <w:style w:type="paragraph" w:default="1" w:styleId="Normale">
-    <w:name w:val="Normal"/>
-    <w:qFormat/>
-  </w:style>
-  <w:style w:type="character" w:default="1" w:styleId="Carpredefinitoparagrafo">
-    <w:name w:val="Default Paragraph Font"/>
-    <w:uiPriority w:val="1"/>
-    <w:semiHidden/>
-    <w:unhideWhenUsed/>
-  </w:style>
-  <w:style w:type="table" w:default="1" w:styleId="Tabellanormale">
-    <w:name w:val="Normal Table"/>
-    <w:uiPriority w:val="99"/>
-    <w:semiHidden/>
-    <w:unhideWhenUsed/>
-    <w:tblPr>
-      <w:tblInd w:w="0" w:type="dxa"/>
-      <w:tblCellMar>
-        <w:top w:w="0" w:type="dxa"/>
-        <w:left w:w="108" w:type="dxa"/>
-        <w:bottom w:w="0" w:type="dxa"/>
-        <w:right w:w="108" w:type="dxa"/>
-      </w:tblCellMar>
-    </w:tblPr>
-  </w:style>
-  <w:style w:type="numbering" w:default="1" w:styleId="Nessunelenco">
-    <w:name w:val="No List"/>
-    <w:uiPriority w:val="99"/>
-    <w:semiHidden/>
-    <w:unhideWhenUsed/>
-  </w:style>
-  <w:style w:type="character" w:styleId="Testosegnaposto">
-    <w:name w:val="Placeholder Text"/>
-    <w:basedOn w:val="Carpredefinitoparagrafo"/>
-    <w:uiPriority w:val="99"/>
-    <w:semiHidden/>
-    <w:rsid w:val="00FD0016"/>
-    <w:rPr>
-      <w:color w:val="808080"/>
-    </w:rPr>
-  </w:style>
-</w:styles>
-</file>
-
-<file path=word/glossary/webSettings.xml><?xml version="1.0" encoding="utf-8"?>
-<w:webSettings xmlns:mc="http://schemas.openxmlformats.org/markup-compatibility/2006" xmlns:r="http://schemas.openxmlformats.org/officeDocument/2006/relationships" xmlns:w="http://schemas.openxmlformats.org/wordprocessingml/2006/main" xmlns:w14="http://schemas.microsoft.com/office/word/2010/wordml" xmlns:w15="http://schemas.microsoft.com/office/word/2012/wordml" xmlns:w16se="http://schemas.microsoft.com/office/word/2015/wordml/symex" mc:Ignorable="w14 w15 w16se">
-  <w:optimizeForBrowser/>
-  <w:allowPNG/>
-</w:webSettings>
-</file>
-
 <file path=word/theme/theme1.xml><?xml version="1.0" encoding="utf-8"?>
 <a:theme xmlns:a="http://schemas.openxmlformats.org/drawingml/2006/main" name="Office Theme">
   <a:themeElements>
@@ -11553,7 +10722,7 @@
 </file>
 
 <file path=customXml/itemProps2.xml><?xml version="1.0" encoding="utf-8"?>
-<ds:datastoreItem xmlns:ds="http://schemas.openxmlformats.org/officeDocument/2006/customXml" ds:itemID="{089E2A18-1347-497A-A222-349832ED15AB}">
+<ds:datastoreItem xmlns:ds="http://schemas.openxmlformats.org/officeDocument/2006/customXml" ds:itemID="{DBCB0CCF-30AC-47D6-81CB-B690C23FE8D6}">
   <ds:schemaRefs>
     <ds:schemaRef ds:uri="http://schemas.openxmlformats.org/officeDocument/2006/bibliography"/>
   </ds:schemaRefs>

</xml_diff>